<commit_message>
Atualizacao da versao 27/11
</commit_message>
<xml_diff>
--- a/BaseDocumentoArquitetura.docx
+++ b/BaseDocumentoArquitetura.docx
@@ -5815,7 +5815,18 @@
     <w:p>
       <w:pPr>
         <w:spacing w:line="240" w:lineRule="auto"/>
-      </w:pPr>
+        <w:rPr>
+          <w:rFonts w:ascii="Segoe UI" w:hAnsi="Segoe UI" w:cs="Segoe UI"/>
+          <w:b/>
+        </w:rPr>
+      </w:pPr>
+      <w:r>
+        <w:rPr>
+          <w:rFonts w:ascii="Segoe UI" w:hAnsi="Segoe UI" w:cs="Segoe UI"/>
+          <w:b/>
+        </w:rPr>
+        <w:t>Abordagem Sistêmica</w:t>
+      </w:r>
     </w:p>
     <w:p>
       <w:pPr>
@@ -5834,24 +5845,6 @@
           <w:rFonts w:ascii="Segoe UI" w:hAnsi="Segoe UI" w:cs="Segoe UI"/>
         </w:rPr>
       </w:pPr>
-    </w:p>
-    <w:p>
-      <w:pPr>
-        <w:spacing w:line="240" w:lineRule="auto"/>
-        <w:ind w:firstLine="720"/>
-        <w:rPr>
-          <w:rFonts w:ascii="Segoe UI" w:hAnsi="Segoe UI" w:cs="Segoe UI"/>
-        </w:rPr>
-      </w:pPr>
-    </w:p>
-    <w:p>
-      <w:pPr>
-        <w:spacing w:line="240" w:lineRule="auto"/>
-        <w:ind w:firstLine="720"/>
-        <w:rPr>
-          <w:rFonts w:ascii="Segoe UI" w:hAnsi="Segoe UI" w:cs="Segoe UI"/>
-        </w:rPr>
-      </w:pPr>
       <w:r>
         <w:rPr>
           <w:rFonts w:ascii="Segoe UI" w:hAnsi="Segoe UI" w:cs="Segoe UI"/>
@@ -5874,153 +5867,285 @@
         <w:rPr>
           <w:rFonts w:ascii="Segoe UI" w:hAnsi="Segoe UI" w:cs="Segoe UI"/>
         </w:rPr>
+        <w:t xml:space="preserve"> de subsistemas e suas respectivas</w:t>
+      </w:r>
+      <w:r>
+        <w:rPr>
+          <w:rFonts w:ascii="Segoe UI" w:hAnsi="Segoe UI" w:cs="Segoe UI"/>
+        </w:rPr>
+        <w:t xml:space="preserve"> regras/ processos de negócios</w:t>
+      </w:r>
+      <w:r>
+        <w:rPr>
+          <w:rFonts w:ascii="Segoe UI" w:hAnsi="Segoe UI" w:cs="Segoe UI"/>
+        </w:rPr>
+        <w:t xml:space="preserve"> por contextos dentro de um modelo de </w:t>
+      </w:r>
+      <w:r>
+        <w:rPr>
+          <w:rFonts w:ascii="Segoe UI" w:hAnsi="Segoe UI" w:cs="Segoe UI"/>
+          <w:b/>
+        </w:rPr>
+        <w:t xml:space="preserve">domínio (Domain </w:t>
+      </w:r>
+      <w:proofErr w:type="spellStart"/>
+      <w:r>
+        <w:rPr>
+          <w:rFonts w:ascii="Segoe UI" w:hAnsi="Segoe UI" w:cs="Segoe UI"/>
+          <w:b/>
+        </w:rPr>
+        <w:t>Driven</w:t>
+      </w:r>
+      <w:proofErr w:type="spellEnd"/>
+      <w:r>
+        <w:rPr>
+          <w:rFonts w:ascii="Segoe UI" w:hAnsi="Segoe UI" w:cs="Segoe UI"/>
+          <w:b/>
+        </w:rPr>
+        <w:t xml:space="preserve"> Design). </w:t>
+      </w:r>
+      <w:r>
+        <w:rPr>
+          <w:rFonts w:ascii="Segoe UI" w:hAnsi="Segoe UI" w:cs="Segoe UI"/>
+        </w:rPr>
+        <w:t xml:space="preserve">A partir dessa abordagem </w:t>
+      </w:r>
+      <w:r>
+        <w:rPr>
+          <w:rFonts w:ascii="Segoe UI" w:hAnsi="Segoe UI" w:cs="Segoe UI"/>
+        </w:rPr>
+        <w:t>temos</w:t>
+      </w:r>
+      <w:r>
+        <w:rPr>
+          <w:rFonts w:ascii="Segoe UI" w:hAnsi="Segoe UI" w:cs="Segoe UI"/>
+        </w:rPr>
+        <w:t xml:space="preserve"> os principais componentes </w:t>
+      </w:r>
+      <w:r>
+        <w:rPr>
+          <w:rFonts w:ascii="Segoe UI" w:hAnsi="Segoe UI" w:cs="Segoe UI"/>
+        </w:rPr>
+        <w:lastRenderedPageBreak/>
+        <w:t>guias de implementação:</w:t>
+      </w:r>
+    </w:p>
+    <w:p>
+      <w:pPr>
+        <w:spacing w:line="240" w:lineRule="auto"/>
+        <w:rPr>
+          <w:rFonts w:ascii="Segoe UI" w:hAnsi="Segoe UI" w:cs="Segoe UI"/>
+        </w:rPr>
+      </w:pPr>
+    </w:p>
+    <w:p>
+      <w:pPr>
+        <w:spacing w:line="240" w:lineRule="auto"/>
+        <w:rPr>
+          <w:rFonts w:ascii="Segoe UI" w:hAnsi="Segoe UI" w:cs="Segoe UI"/>
+          <w:u w:val="single"/>
+        </w:rPr>
+      </w:pPr>
+      <w:r>
+        <w:rPr>
+          <w:rFonts w:ascii="Segoe UI" w:hAnsi="Segoe UI" w:cs="Segoe UI"/>
+          <w:u w:val="single"/>
+        </w:rPr>
+        <w:t>Core Domain</w:t>
+      </w:r>
+    </w:p>
+    <w:p>
+      <w:pPr>
+        <w:spacing w:line="240" w:lineRule="auto"/>
+        <w:rPr>
+          <w:rFonts w:ascii="Segoe UI" w:hAnsi="Segoe UI" w:cs="Segoe UI"/>
+        </w:rPr>
+      </w:pPr>
+      <w:r>
+        <w:rPr>
+          <w:rFonts w:ascii="Segoe UI" w:hAnsi="Segoe UI" w:cs="Segoe UI"/>
+        </w:rPr>
+        <w:t>Contempla o Core básico para o suporte técnico de implementações para o Model</w:t>
+      </w:r>
+      <w:r>
+        <w:rPr>
+          <w:rFonts w:ascii="Segoe UI" w:hAnsi="Segoe UI" w:cs="Segoe UI"/>
+        </w:rPr>
+        <w:t xml:space="preserve">o de Domínio (Domain </w:t>
+      </w:r>
+      <w:proofErr w:type="spellStart"/>
+      <w:r>
+        <w:rPr>
+          <w:rFonts w:ascii="Segoe UI" w:hAnsi="Segoe UI" w:cs="Segoe UI"/>
+        </w:rPr>
+        <w:t>Model</w:t>
+      </w:r>
+      <w:proofErr w:type="spellEnd"/>
+      <w:r>
+        <w:rPr>
+          <w:rFonts w:ascii="Segoe UI" w:hAnsi="Segoe UI" w:cs="Segoe UI"/>
+        </w:rPr>
+        <w:t>).</w:t>
+      </w:r>
+    </w:p>
+    <w:p>
+      <w:pPr>
+        <w:spacing w:line="240" w:lineRule="auto"/>
+        <w:rPr>
+          <w:rFonts w:ascii="Segoe UI" w:hAnsi="Segoe UI" w:cs="Segoe UI"/>
+        </w:rPr>
+      </w:pPr>
+      <w:proofErr w:type="spellStart"/>
+      <w:r>
+        <w:rPr>
+          <w:rFonts w:ascii="Segoe UI" w:hAnsi="Segoe UI" w:cs="Segoe UI"/>
+        </w:rPr>
+        <w:t>Ex</w:t>
+      </w:r>
+      <w:proofErr w:type="spellEnd"/>
+      <w:r>
+        <w:rPr>
+          <w:rFonts w:ascii="Segoe UI" w:hAnsi="Segoe UI" w:cs="Segoe UI"/>
+        </w:rPr>
+        <w:t xml:space="preserve">: </w:t>
+      </w:r>
+      <w:r>
+        <w:rPr>
+          <w:rFonts w:ascii="Segoe UI" w:hAnsi="Segoe UI" w:cs="Segoe UI"/>
+        </w:rPr>
+        <w:t>E</w:t>
+      </w:r>
+      <w:r>
+        <w:rPr>
+          <w:rFonts w:ascii="Segoe UI" w:hAnsi="Segoe UI" w:cs="Segoe UI"/>
+        </w:rPr>
+        <w:t>ventos de domínios, modelos para</w:t>
+      </w:r>
+      <w:r>
+        <w:rPr>
+          <w:rFonts w:ascii="Segoe UI" w:hAnsi="Segoe UI" w:cs="Segoe UI"/>
+        </w:rPr>
+        <w:t xml:space="preserve"> regras de negócios</w:t>
+      </w:r>
+      <w:r>
+        <w:rPr>
+          <w:rFonts w:ascii="Segoe UI" w:hAnsi="Segoe UI" w:cs="Segoe UI"/>
+        </w:rPr>
+        <w:t xml:space="preserve"> (especificações e validações)</w:t>
+      </w:r>
+      <w:r>
+        <w:rPr>
+          <w:rFonts w:ascii="Segoe UI" w:hAnsi="Segoe UI" w:cs="Segoe UI"/>
+        </w:rPr>
+        <w:t>, e funções de suporte a entidades</w:t>
+      </w:r>
+      <w:r>
+        <w:rPr>
+          <w:rFonts w:ascii="Segoe UI" w:hAnsi="Segoe UI" w:cs="Segoe UI"/>
+        </w:rPr>
+        <w:t>,</w:t>
+      </w:r>
+      <w:r>
+        <w:rPr>
+          <w:rFonts w:ascii="Segoe UI" w:hAnsi="Segoe UI" w:cs="Segoe UI"/>
+        </w:rPr>
         <w:t xml:space="preserve"> </w:t>
       </w:r>
       <w:r>
         <w:rPr>
           <w:rFonts w:ascii="Segoe UI" w:hAnsi="Segoe UI" w:cs="Segoe UI"/>
         </w:rPr>
-        <w:lastRenderedPageBreak/>
-        <w:t>de subsistemas e suas respectivas</w:t>
-      </w:r>
-      <w:r>
-        <w:rPr>
-          <w:rFonts w:ascii="Segoe UI" w:hAnsi="Segoe UI" w:cs="Segoe UI"/>
-        </w:rPr>
-        <w:t xml:space="preserve"> regras/ processos de negócios</w:t>
-      </w:r>
-      <w:r>
-        <w:rPr>
-          <w:rFonts w:ascii="Segoe UI" w:hAnsi="Segoe UI" w:cs="Segoe UI"/>
-        </w:rPr>
-        <w:t xml:space="preserve"> por contextos dentro de um modelo de </w:t>
-      </w:r>
-      <w:r>
-        <w:rPr>
-          <w:rFonts w:ascii="Segoe UI" w:hAnsi="Segoe UI" w:cs="Segoe UI"/>
-          <w:b/>
-        </w:rPr>
-        <w:t xml:space="preserve">domínio (Domain </w:t>
-      </w:r>
+        <w:t>etc.</w:t>
+      </w:r>
+    </w:p>
+    <w:p>
+      <w:pPr>
+        <w:spacing w:line="240" w:lineRule="auto"/>
+        <w:rPr>
+          <w:rFonts w:ascii="Segoe UI" w:hAnsi="Segoe UI" w:cs="Segoe UI"/>
+        </w:rPr>
+      </w:pPr>
+    </w:p>
+    <w:p>
+      <w:pPr>
+        <w:spacing w:line="240" w:lineRule="auto"/>
+        <w:rPr>
+          <w:rFonts w:ascii="Segoe UI" w:hAnsi="Segoe UI" w:cs="Segoe UI"/>
+          <w:u w:val="single"/>
+        </w:rPr>
+      </w:pPr>
+      <w:r>
+        <w:rPr>
+          <w:rFonts w:ascii="Segoe UI" w:hAnsi="Segoe UI" w:cs="Segoe UI"/>
+          <w:u w:val="single"/>
+        </w:rPr>
+        <w:t xml:space="preserve">Core Infra  </w:t>
+      </w:r>
+    </w:p>
+    <w:p>
+      <w:pPr>
+        <w:spacing w:line="240" w:lineRule="auto"/>
+        <w:rPr>
+          <w:rFonts w:ascii="Segoe UI" w:hAnsi="Segoe UI" w:cs="Segoe UI"/>
+        </w:rPr>
+      </w:pPr>
+      <w:r>
+        <w:rPr>
+          <w:rFonts w:ascii="Segoe UI" w:hAnsi="Segoe UI" w:cs="Segoe UI"/>
+        </w:rPr>
+        <w:t>Contempla o core básico para o supo</w:t>
+      </w:r>
+      <w:r>
+        <w:rPr>
+          <w:rFonts w:ascii="Segoe UI" w:hAnsi="Segoe UI" w:cs="Segoe UI"/>
+        </w:rPr>
+        <w:t>r</w:t>
+      </w:r>
+      <w:r>
+        <w:rPr>
+          <w:rFonts w:ascii="Segoe UI" w:hAnsi="Segoe UI" w:cs="Segoe UI"/>
+        </w:rPr>
+        <w:t>te técnico de implementações de serviços externos.</w:t>
+      </w:r>
+    </w:p>
+    <w:p>
+      <w:pPr>
+        <w:spacing w:line="240" w:lineRule="auto"/>
+        <w:rPr>
+          <w:rFonts w:ascii="Segoe UI" w:hAnsi="Segoe UI" w:cs="Segoe UI"/>
+        </w:rPr>
+      </w:pPr>
       <w:proofErr w:type="spellStart"/>
       <w:r>
         <w:rPr>
           <w:rFonts w:ascii="Segoe UI" w:hAnsi="Segoe UI" w:cs="Segoe UI"/>
-          <w:b/>
-        </w:rPr>
-        <w:t>Driven</w:t>
+        </w:rPr>
+        <w:t>Ex</w:t>
       </w:r>
       <w:proofErr w:type="spellEnd"/>
       <w:r>
         <w:rPr>
           <w:rFonts w:ascii="Segoe UI" w:hAnsi="Segoe UI" w:cs="Segoe UI"/>
-          <w:b/>
-        </w:rPr>
-        <w:t xml:space="preserve"> Design). </w:t>
-      </w:r>
-      <w:r>
-        <w:rPr>
-          <w:rFonts w:ascii="Segoe UI" w:hAnsi="Segoe UI" w:cs="Segoe UI"/>
-        </w:rPr>
-        <w:t xml:space="preserve">A partir dessa abordagem </w:t>
-      </w:r>
-      <w:r>
-        <w:rPr>
-          <w:rFonts w:ascii="Segoe UI" w:hAnsi="Segoe UI" w:cs="Segoe UI"/>
-        </w:rPr>
-        <w:t>temos</w:t>
-      </w:r>
-      <w:r>
-        <w:rPr>
-          <w:rFonts w:ascii="Segoe UI" w:hAnsi="Segoe UI" w:cs="Segoe UI"/>
-        </w:rPr>
-        <w:t xml:space="preserve"> os principais componentes guias de implementação:</w:t>
-      </w:r>
-    </w:p>
-    <w:p>
-      <w:pPr>
-        <w:spacing w:line="240" w:lineRule="auto"/>
-        <w:rPr>
-          <w:rFonts w:ascii="Segoe UI" w:hAnsi="Segoe UI" w:cs="Segoe UI"/>
-        </w:rPr>
-      </w:pPr>
-    </w:p>
-    <w:p>
-      <w:pPr>
-        <w:spacing w:line="240" w:lineRule="auto"/>
-        <w:rPr>
-          <w:rFonts w:ascii="Segoe UI" w:hAnsi="Segoe UI" w:cs="Segoe UI"/>
-          <w:u w:val="single"/>
-        </w:rPr>
-      </w:pPr>
-      <w:r>
-        <w:rPr>
-          <w:rFonts w:ascii="Segoe UI" w:hAnsi="Segoe UI" w:cs="Segoe UI"/>
-          <w:u w:val="single"/>
-        </w:rPr>
-        <w:t>Core Domain</w:t>
-      </w:r>
-    </w:p>
-    <w:p>
-      <w:pPr>
-        <w:spacing w:line="240" w:lineRule="auto"/>
-        <w:rPr>
-          <w:rFonts w:ascii="Segoe UI" w:hAnsi="Segoe UI" w:cs="Segoe UI"/>
-        </w:rPr>
-      </w:pPr>
-      <w:r>
-        <w:rPr>
-          <w:rFonts w:ascii="Segoe UI" w:hAnsi="Segoe UI" w:cs="Segoe UI"/>
-        </w:rPr>
-        <w:t xml:space="preserve">Contempla o Core básico para o suporte técnico de implementações para o Domain </w:t>
-      </w:r>
-      <w:proofErr w:type="spellStart"/>
-      <w:r>
-        <w:rPr>
-          <w:rFonts w:ascii="Segoe UI" w:hAnsi="Segoe UI" w:cs="Segoe UI"/>
-        </w:rPr>
-        <w:t>Model</w:t>
-      </w:r>
-      <w:proofErr w:type="spellEnd"/>
-    </w:p>
-    <w:p>
-      <w:pPr>
-        <w:spacing w:line="240" w:lineRule="auto"/>
-        <w:rPr>
-          <w:rFonts w:ascii="Segoe UI" w:hAnsi="Segoe UI" w:cs="Segoe UI"/>
-        </w:rPr>
-      </w:pPr>
-      <w:proofErr w:type="spellStart"/>
-      <w:r>
-        <w:rPr>
-          <w:rFonts w:ascii="Segoe UI" w:hAnsi="Segoe UI" w:cs="Segoe UI"/>
-        </w:rPr>
-        <w:t>Ex</w:t>
-      </w:r>
-      <w:proofErr w:type="spellEnd"/>
-      <w:r>
-        <w:rPr>
-          <w:rFonts w:ascii="Segoe UI" w:hAnsi="Segoe UI" w:cs="Segoe UI"/>
-        </w:rPr>
-        <w:t>: eventos de domínios, (especificações e validações</w:t>
-      </w:r>
-      <w:r>
-        <w:rPr>
-          <w:rFonts w:ascii="Segoe UI" w:hAnsi="Segoe UI" w:cs="Segoe UI"/>
-        </w:rPr>
-        <w:t>)</w:t>
-      </w:r>
-      <w:r>
-        <w:rPr>
-          <w:rFonts w:ascii="Segoe UI" w:hAnsi="Segoe UI" w:cs="Segoe UI"/>
-        </w:rPr>
-        <w:t xml:space="preserve"> modelos para</w:t>
-      </w:r>
-      <w:r>
-        <w:rPr>
-          <w:rFonts w:ascii="Segoe UI" w:hAnsi="Segoe UI" w:cs="Segoe UI"/>
-        </w:rPr>
-        <w:t xml:space="preserve"> regras de negócios, e funções de suporte a entidades</w:t>
+        </w:rPr>
+        <w:t>: serviço de e-</w:t>
+      </w:r>
+      <w:r>
+        <w:rPr>
+          <w:rFonts w:ascii="Segoe UI" w:hAnsi="Segoe UI" w:cs="Segoe UI"/>
+        </w:rPr>
+        <w:t xml:space="preserve">mail, </w:t>
+      </w:r>
+      <w:r>
+        <w:rPr>
+          <w:rFonts w:ascii="Segoe UI" w:hAnsi="Segoe UI" w:cs="Segoe UI"/>
+        </w:rPr>
+        <w:t>serviço de n</w:t>
+      </w:r>
+      <w:r>
+        <w:rPr>
+          <w:rFonts w:ascii="Segoe UI" w:hAnsi="Segoe UI" w:cs="Segoe UI"/>
+        </w:rPr>
+        <w:t>otificação</w:t>
       </w:r>
       <w:r>
         <w:rPr>
@@ -6032,109 +6157,13 @@
         <w:rPr>
           <w:rFonts w:ascii="Segoe UI" w:hAnsi="Segoe UI" w:cs="Segoe UI"/>
         </w:rPr>
-        <w:t xml:space="preserve"> </w:t>
-      </w:r>
-      <w:r>
-        <w:rPr>
-          <w:rFonts w:ascii="Segoe UI" w:hAnsi="Segoe UI" w:cs="Segoe UI"/>
-        </w:rPr>
-        <w:t>etc.</w:t>
-      </w:r>
-    </w:p>
-    <w:p>
-      <w:pPr>
-        <w:spacing w:line="240" w:lineRule="auto"/>
-        <w:rPr>
-          <w:rFonts w:ascii="Segoe UI" w:hAnsi="Segoe UI" w:cs="Segoe UI"/>
-        </w:rPr>
-      </w:pPr>
-    </w:p>
-    <w:p>
-      <w:pPr>
-        <w:spacing w:line="240" w:lineRule="auto"/>
-        <w:rPr>
-          <w:rFonts w:ascii="Segoe UI" w:hAnsi="Segoe UI" w:cs="Segoe UI"/>
-          <w:u w:val="single"/>
-        </w:rPr>
-      </w:pPr>
-      <w:r>
-        <w:rPr>
-          <w:rFonts w:ascii="Segoe UI" w:hAnsi="Segoe UI" w:cs="Segoe UI"/>
-          <w:u w:val="single"/>
-        </w:rPr>
-        <w:t xml:space="preserve">Core Infra  </w:t>
-      </w:r>
-    </w:p>
-    <w:p>
-      <w:pPr>
-        <w:spacing w:line="240" w:lineRule="auto"/>
-        <w:rPr>
-          <w:rFonts w:ascii="Segoe UI" w:hAnsi="Segoe UI" w:cs="Segoe UI"/>
-        </w:rPr>
-      </w:pPr>
-      <w:r>
-        <w:rPr>
-          <w:rFonts w:ascii="Segoe UI" w:hAnsi="Segoe UI" w:cs="Segoe UI"/>
-        </w:rPr>
-        <w:t>Contempla o core básico para o supo</w:t>
-      </w:r>
-      <w:r>
-        <w:rPr>
-          <w:rFonts w:ascii="Segoe UI" w:hAnsi="Segoe UI" w:cs="Segoe UI"/>
-        </w:rPr>
-        <w:t>r</w:t>
-      </w:r>
-      <w:r>
-        <w:rPr>
-          <w:rFonts w:ascii="Segoe UI" w:hAnsi="Segoe UI" w:cs="Segoe UI"/>
-        </w:rPr>
-        <w:t>te técnico de implementações de serviços externos.</w:t>
-      </w:r>
-    </w:p>
-    <w:p>
-      <w:pPr>
-        <w:spacing w:line="240" w:lineRule="auto"/>
-        <w:rPr>
-          <w:rFonts w:ascii="Segoe UI" w:hAnsi="Segoe UI" w:cs="Segoe UI"/>
-        </w:rPr>
-      </w:pPr>
-      <w:proofErr w:type="spellStart"/>
-      <w:r>
-        <w:rPr>
-          <w:rFonts w:ascii="Segoe UI" w:hAnsi="Segoe UI" w:cs="Segoe UI"/>
-        </w:rPr>
-        <w:t>Ex</w:t>
-      </w:r>
-      <w:proofErr w:type="spellEnd"/>
-      <w:r>
-        <w:rPr>
-          <w:rFonts w:ascii="Segoe UI" w:hAnsi="Segoe UI" w:cs="Segoe UI"/>
-        </w:rPr>
-        <w:t>: serviço de e-</w:t>
-      </w:r>
-      <w:r>
-        <w:rPr>
-          <w:rFonts w:ascii="Segoe UI" w:hAnsi="Segoe UI" w:cs="Segoe UI"/>
-        </w:rPr>
-        <w:t xml:space="preserve">mail, </w:t>
-      </w:r>
-      <w:r>
-        <w:rPr>
-          <w:rFonts w:ascii="Segoe UI" w:hAnsi="Segoe UI" w:cs="Segoe UI"/>
-        </w:rPr>
-        <w:t>serviço de n</w:t>
-      </w:r>
-      <w:r>
-        <w:rPr>
-          <w:rFonts w:ascii="Segoe UI" w:hAnsi="Segoe UI" w:cs="Segoe UI"/>
-        </w:rPr>
-        <w:t>otificação</w:t>
-      </w:r>
-      <w:r>
-        <w:rPr>
-          <w:rFonts w:ascii="Segoe UI" w:hAnsi="Segoe UI" w:cs="Segoe UI"/>
-        </w:rPr>
-        <w:t>, etc</w:t>
+        <w:t xml:space="preserve"> serviço de auditoria,</w:t>
+      </w:r>
+      <w:r>
+        <w:rPr>
+          <w:rFonts w:ascii="Segoe UI" w:hAnsi="Segoe UI" w:cs="Segoe UI"/>
+        </w:rPr>
+        <w:t xml:space="preserve"> etc</w:t>
       </w:r>
       <w:r>
         <w:rPr>
@@ -7085,7 +7114,19 @@
         <w:rPr>
           <w:rFonts w:ascii="Segoe UI" w:hAnsi="Segoe UI" w:cs="Segoe UI"/>
         </w:rPr>
-        <w:t>par imp</w:t>
+        <w:t>par</w:t>
+      </w:r>
+      <w:r>
+        <w:rPr>
+          <w:rFonts w:ascii="Segoe UI" w:hAnsi="Segoe UI" w:cs="Segoe UI"/>
+        </w:rPr>
+        <w:t>a</w:t>
+      </w:r>
+      <w:r>
+        <w:rPr>
+          <w:rFonts w:ascii="Segoe UI" w:hAnsi="Segoe UI" w:cs="Segoe UI"/>
+        </w:rPr>
+        <w:t xml:space="preserve"> imp</w:t>
       </w:r>
       <w:r>
         <w:rPr>
@@ -7725,14 +7766,12 @@
           <w:rFonts w:ascii="Segoe UI" w:hAnsi="Segoe UI" w:cs="Segoe UI"/>
         </w:rPr>
       </w:pPr>
-      <w:proofErr w:type="spellStart"/>
-      <w:r>
-        <w:rPr>
-          <w:rFonts w:ascii="Segoe UI" w:hAnsi="Segoe UI" w:cs="Segoe UI"/>
-        </w:rPr>
-        <w:t>Fornecer</w:t>
-      </w:r>
-      <w:proofErr w:type="spellEnd"/>
+      <w:r>
+        <w:rPr>
+          <w:rFonts w:ascii="Segoe UI" w:hAnsi="Segoe UI" w:cs="Segoe UI"/>
+        </w:rPr>
+        <w:t>Disponibiliza</w:t>
+      </w:r>
       <w:r>
         <w:rPr>
           <w:rFonts w:ascii="Segoe UI" w:hAnsi="Segoe UI" w:cs="Segoe UI"/>
@@ -7974,537 +8013,645 @@
         </w:rPr>
         <w:t>:</w:t>
       </w:r>
-      <w:bookmarkStart w:id="17" w:name="_GoBack"/>
+    </w:p>
+    <w:p>
+      <w:pPr>
+        <w:spacing w:line="240" w:lineRule="auto"/>
+        <w:rPr>
+          <w:rFonts w:ascii="Segoe UI" w:hAnsi="Segoe UI" w:cs="Segoe UI"/>
+        </w:rPr>
+      </w:pPr>
+      <w:proofErr w:type="spellStart"/>
+      <w:r>
+        <w:rPr>
+          <w:rFonts w:ascii="Segoe UI" w:hAnsi="Segoe UI" w:cs="Segoe UI"/>
+        </w:rPr>
+        <w:t>Fornecer</w:t>
+      </w:r>
+      <w:proofErr w:type="spellEnd"/>
+      <w:r>
+        <w:rPr>
+          <w:rFonts w:ascii="Segoe UI" w:hAnsi="Segoe UI" w:cs="Segoe UI"/>
+        </w:rPr>
+        <w:t xml:space="preserve"> um serviço para permitir o registro de ações ocorridas no</w:t>
+      </w:r>
+      <w:r>
+        <w:rPr>
+          <w:rFonts w:ascii="Segoe UI" w:hAnsi="Segoe UI" w:cs="Segoe UI"/>
+        </w:rPr>
+        <w:t>s</w:t>
+      </w:r>
+      <w:r>
+        <w:rPr>
+          <w:rFonts w:ascii="Segoe UI" w:hAnsi="Segoe UI" w:cs="Segoe UI"/>
+        </w:rPr>
+        <w:t xml:space="preserve"> sistemas por questões de </w:t>
+      </w:r>
+      <w:r>
+        <w:rPr>
+          <w:rFonts w:ascii="Segoe UI" w:hAnsi="Segoe UI" w:cs="Segoe UI"/>
+        </w:rPr>
+        <w:t>auditoria</w:t>
+      </w:r>
+      <w:r>
+        <w:rPr>
+          <w:rFonts w:ascii="Segoe UI" w:hAnsi="Segoe UI" w:cs="Segoe UI"/>
+        </w:rPr>
+        <w:t xml:space="preserve"> </w:t>
+      </w:r>
+      <w:r>
+        <w:rPr>
+          <w:rFonts w:ascii="Segoe UI" w:hAnsi="Segoe UI" w:cs="Segoe UI"/>
+        </w:rPr>
+        <w:t>e/</w:t>
+      </w:r>
+      <w:r>
+        <w:rPr>
+          <w:rFonts w:ascii="Segoe UI" w:hAnsi="Segoe UI" w:cs="Segoe UI"/>
+        </w:rPr>
+        <w:t>ou diagnóstico de problemas possam vir a ocorrer no sistema</w:t>
+      </w:r>
+      <w:r>
+        <w:rPr>
+          <w:rFonts w:ascii="Segoe UI" w:hAnsi="Segoe UI" w:cs="Segoe UI"/>
+        </w:rPr>
+        <w:t>.</w:t>
+      </w:r>
+    </w:p>
+    <w:p>
+      <w:pPr>
+        <w:spacing w:line="240" w:lineRule="auto"/>
+        <w:rPr>
+          <w:rFonts w:ascii="Segoe UI" w:hAnsi="Segoe UI" w:cs="Segoe UI"/>
+        </w:rPr>
+      </w:pPr>
+    </w:p>
+    <w:p>
+      <w:pPr>
+        <w:spacing w:line="240" w:lineRule="auto"/>
+        <w:rPr>
+          <w:rFonts w:ascii="Segoe UI" w:hAnsi="Segoe UI" w:cs="Segoe UI"/>
+          <w:u w:val="single"/>
+        </w:rPr>
+      </w:pPr>
+      <w:r>
+        <w:rPr>
+          <w:rFonts w:ascii="Segoe UI" w:hAnsi="Segoe UI" w:cs="Segoe UI"/>
+          <w:u w:val="single"/>
+        </w:rPr>
+        <w:t>Registro da ação</w:t>
+      </w:r>
+      <w:r>
+        <w:rPr>
+          <w:rFonts w:ascii="Segoe UI" w:hAnsi="Segoe UI" w:cs="Segoe UI"/>
+          <w:u w:val="single"/>
+        </w:rPr>
+        <w:t>:</w:t>
+      </w:r>
+    </w:p>
+    <w:p>
+      <w:pPr>
+        <w:spacing w:line="240" w:lineRule="auto"/>
+        <w:ind w:firstLine="720"/>
+        <w:rPr>
+          <w:rFonts w:ascii="Segoe UI" w:hAnsi="Segoe UI" w:cs="Segoe UI"/>
+        </w:rPr>
+      </w:pPr>
+      <w:r>
+        <w:rPr>
+          <w:rFonts w:ascii="Segoe UI" w:hAnsi="Segoe UI" w:cs="Segoe UI"/>
+        </w:rPr>
+        <w:t>Por questões de auditoria é</w:t>
+      </w:r>
+      <w:r>
+        <w:rPr>
+          <w:rFonts w:ascii="Segoe UI" w:hAnsi="Segoe UI" w:cs="Segoe UI"/>
+        </w:rPr>
+        <w:t xml:space="preserve"> necessário manter os registros das seguintes operações </w:t>
+      </w:r>
+      <w:r>
+        <w:rPr>
+          <w:rFonts w:ascii="Segoe UI" w:hAnsi="Segoe UI" w:cs="Segoe UI"/>
+        </w:rPr>
+        <w:t>de</w:t>
+      </w:r>
+      <w:r>
+        <w:rPr>
+          <w:rFonts w:ascii="Segoe UI" w:hAnsi="Segoe UI" w:cs="Segoe UI"/>
+        </w:rPr>
+        <w:t xml:space="preserve"> banco de dados: </w:t>
+      </w:r>
+    </w:p>
+    <w:p>
+      <w:pPr>
+        <w:pStyle w:val="PargrafodaLista"/>
+        <w:numPr>
+          <w:ilvl w:val="0"/>
+          <w:numId w:val="18"/>
+        </w:numPr>
+        <w:spacing w:line="240" w:lineRule="auto"/>
+        <w:rPr>
+          <w:rFonts w:ascii="Segoe UI" w:hAnsi="Segoe UI" w:cs="Segoe UI"/>
+          <w:i/>
+        </w:rPr>
+      </w:pPr>
+      <w:r>
+        <w:rPr>
+          <w:rFonts w:ascii="Segoe UI" w:hAnsi="Segoe UI" w:cs="Segoe UI"/>
+          <w:i/>
+        </w:rPr>
+        <w:t xml:space="preserve">Data da última </w:t>
+      </w:r>
+      <w:r>
+        <w:rPr>
+          <w:rFonts w:ascii="Segoe UI" w:hAnsi="Segoe UI" w:cs="Segoe UI"/>
+          <w:i/>
+        </w:rPr>
+        <w:t>a</w:t>
+      </w:r>
+      <w:r>
+        <w:rPr>
+          <w:rFonts w:ascii="Segoe UI" w:hAnsi="Segoe UI" w:cs="Segoe UI"/>
+          <w:i/>
+        </w:rPr>
+        <w:t xml:space="preserve">lteração e identificador do usuário que realizou a operação de modificação </w:t>
+      </w:r>
+      <w:r>
+        <w:rPr>
+          <w:rFonts w:ascii="Segoe UI" w:hAnsi="Segoe UI" w:cs="Segoe UI"/>
+          <w:i/>
+        </w:rPr>
+        <w:t>d</w:t>
+      </w:r>
+      <w:r>
+        <w:rPr>
+          <w:rFonts w:ascii="Segoe UI" w:hAnsi="Segoe UI" w:cs="Segoe UI"/>
+          <w:i/>
+        </w:rPr>
+        <w:t>o registro</w:t>
+      </w:r>
+      <w:r>
+        <w:rPr>
+          <w:rFonts w:ascii="Segoe UI" w:hAnsi="Segoe UI" w:cs="Segoe UI"/>
+          <w:i/>
+        </w:rPr>
+        <w:t>.</w:t>
+      </w:r>
+    </w:p>
+    <w:p>
+      <w:pPr>
+        <w:pStyle w:val="PargrafodaLista"/>
+        <w:numPr>
+          <w:ilvl w:val="0"/>
+          <w:numId w:val="18"/>
+        </w:numPr>
+        <w:spacing w:line="240" w:lineRule="auto"/>
+        <w:rPr>
+          <w:rFonts w:ascii="Segoe UI" w:hAnsi="Segoe UI" w:cs="Segoe UI"/>
+        </w:rPr>
+      </w:pPr>
+      <w:r>
+        <w:rPr>
+          <w:rFonts w:ascii="Segoe UI" w:hAnsi="Segoe UI" w:cs="Segoe UI"/>
+          <w:i/>
+        </w:rPr>
+        <w:t xml:space="preserve">Data de </w:t>
+      </w:r>
+      <w:r>
+        <w:rPr>
+          <w:rFonts w:ascii="Segoe UI" w:hAnsi="Segoe UI" w:cs="Segoe UI"/>
+          <w:i/>
+        </w:rPr>
+        <w:t>c</w:t>
+      </w:r>
+      <w:r>
+        <w:rPr>
+          <w:rFonts w:ascii="Segoe UI" w:hAnsi="Segoe UI" w:cs="Segoe UI"/>
+          <w:i/>
+        </w:rPr>
+        <w:t>riação e identificador do usuário que realizou a operação de inclusão do registro</w:t>
+      </w:r>
+      <w:r>
+        <w:rPr>
+          <w:rFonts w:ascii="Segoe UI" w:hAnsi="Segoe UI" w:cs="Segoe UI"/>
+        </w:rPr>
+        <w:t>.</w:t>
+      </w:r>
+    </w:p>
+    <w:p>
+      <w:pPr>
+        <w:spacing w:line="240" w:lineRule="auto"/>
+        <w:rPr>
+          <w:rFonts w:ascii="Segoe UI" w:hAnsi="Segoe UI" w:cs="Segoe UI"/>
+        </w:rPr>
+      </w:pPr>
+    </w:p>
+    <w:p>
+      <w:pPr>
+        <w:spacing w:line="240" w:lineRule="auto"/>
+        <w:ind w:firstLine="360"/>
+        <w:rPr>
+          <w:rFonts w:ascii="Segoe UI" w:hAnsi="Segoe UI" w:cs="Segoe UI"/>
+        </w:rPr>
+      </w:pPr>
+      <w:r>
+        <w:rPr>
+          <w:rFonts w:ascii="Segoe UI" w:hAnsi="Segoe UI" w:cs="Segoe UI"/>
+        </w:rPr>
+        <w:t xml:space="preserve">Esse tipo de informação deve constar </w:t>
+      </w:r>
+      <w:r>
+        <w:rPr>
+          <w:rFonts w:ascii="Segoe UI" w:hAnsi="Segoe UI" w:cs="Segoe UI"/>
+        </w:rPr>
+        <w:t xml:space="preserve">em toda tabela implementada no banco de dados que for auditada através dos seguintes campos: </w:t>
+      </w:r>
+    </w:p>
+    <w:p>
+      <w:pPr>
+        <w:spacing w:line="240" w:lineRule="auto"/>
+        <w:ind w:firstLine="360"/>
+        <w:rPr>
+          <w:rFonts w:ascii="Segoe UI" w:hAnsi="Segoe UI" w:cs="Segoe UI"/>
+        </w:rPr>
+      </w:pPr>
+      <w:proofErr w:type="spellStart"/>
+      <w:r>
+        <w:rPr>
+          <w:rFonts w:ascii="Segoe UI" w:hAnsi="Segoe UI" w:cs="Segoe UI"/>
+          <w:i/>
+        </w:rPr>
+        <w:t>dt_inclusao</w:t>
+      </w:r>
+      <w:proofErr w:type="spellEnd"/>
+      <w:r>
+        <w:rPr>
+          <w:rFonts w:ascii="Segoe UI" w:hAnsi="Segoe UI" w:cs="Segoe UI"/>
+          <w:i/>
+        </w:rPr>
+        <w:t xml:space="preserve">, </w:t>
+      </w:r>
+      <w:proofErr w:type="spellStart"/>
+      <w:r>
+        <w:rPr>
+          <w:rFonts w:ascii="Segoe UI" w:hAnsi="Segoe UI" w:cs="Segoe UI"/>
+          <w:i/>
+        </w:rPr>
+        <w:t>id_usuario_criacao</w:t>
+      </w:r>
+      <w:proofErr w:type="spellEnd"/>
+      <w:r>
+        <w:rPr>
+          <w:rFonts w:ascii="Segoe UI" w:hAnsi="Segoe UI" w:cs="Segoe UI"/>
+          <w:i/>
+        </w:rPr>
+        <w:t xml:space="preserve"> </w:t>
+      </w:r>
+      <w:proofErr w:type="spellStart"/>
+      <w:r>
+        <w:rPr>
+          <w:rFonts w:ascii="Segoe UI" w:hAnsi="Segoe UI" w:cs="Segoe UI"/>
+          <w:i/>
+        </w:rPr>
+        <w:t>dt_ultima_alteracao</w:t>
+      </w:r>
+      <w:proofErr w:type="spellEnd"/>
+      <w:r>
+        <w:rPr>
+          <w:rFonts w:ascii="Segoe UI" w:hAnsi="Segoe UI" w:cs="Segoe UI"/>
+          <w:i/>
+        </w:rPr>
+        <w:t xml:space="preserve">, </w:t>
+      </w:r>
+      <w:proofErr w:type="spellStart"/>
+      <w:r>
+        <w:rPr>
+          <w:rFonts w:ascii="Segoe UI" w:hAnsi="Segoe UI" w:cs="Segoe UI"/>
+          <w:i/>
+        </w:rPr>
+        <w:t>id_usuario_alteracao</w:t>
+      </w:r>
+      <w:proofErr w:type="spellEnd"/>
+      <w:r>
+        <w:rPr>
+          <w:rFonts w:ascii="Segoe UI" w:hAnsi="Segoe UI" w:cs="Segoe UI"/>
+        </w:rPr>
+        <w:t>.</w:t>
+      </w:r>
+      <w:r>
+        <w:rPr>
+          <w:rFonts w:ascii="Segoe UI" w:hAnsi="Segoe UI" w:cs="Segoe UI"/>
+        </w:rPr>
+        <w:t xml:space="preserve">  </w:t>
+      </w:r>
+    </w:p>
+    <w:p>
+      <w:pPr>
+        <w:spacing w:line="240" w:lineRule="auto"/>
+        <w:ind w:firstLine="360"/>
+        <w:rPr>
+          <w:rFonts w:ascii="Segoe UI" w:hAnsi="Segoe UI" w:cs="Segoe UI"/>
+        </w:rPr>
+      </w:pPr>
+      <w:r>
+        <w:rPr>
+          <w:rFonts w:ascii="Segoe UI" w:hAnsi="Segoe UI" w:cs="Segoe UI"/>
+        </w:rPr>
+        <w:t xml:space="preserve">Para atender esse requisito dentro de cada operação disponibilizada no serviço de negócio </w:t>
+      </w:r>
+      <w:r>
+        <w:rPr>
+          <w:rFonts w:ascii="Segoe UI" w:hAnsi="Segoe UI" w:cs="Segoe UI"/>
+        </w:rPr>
+        <w:t>deve ser</w:t>
+      </w:r>
+      <w:r>
+        <w:rPr>
+          <w:rFonts w:ascii="Segoe UI" w:hAnsi="Segoe UI" w:cs="Segoe UI"/>
+        </w:rPr>
+        <w:t xml:space="preserve"> implementado internamente a persistência d</w:t>
+      </w:r>
+      <w:r>
+        <w:rPr>
+          <w:rFonts w:ascii="Segoe UI" w:hAnsi="Segoe UI" w:cs="Segoe UI"/>
+        </w:rPr>
+        <w:t>essas</w:t>
+      </w:r>
+      <w:r>
+        <w:rPr>
+          <w:rFonts w:ascii="Segoe UI" w:hAnsi="Segoe UI" w:cs="Segoe UI"/>
+        </w:rPr>
+        <w:t xml:space="preserve"> informaç</w:t>
+      </w:r>
+      <w:r>
+        <w:rPr>
+          <w:rFonts w:ascii="Segoe UI" w:hAnsi="Segoe UI" w:cs="Segoe UI"/>
+        </w:rPr>
+        <w:t>ões</w:t>
+      </w:r>
+      <w:r>
+        <w:rPr>
+          <w:rFonts w:ascii="Segoe UI" w:hAnsi="Segoe UI" w:cs="Segoe UI"/>
+        </w:rPr>
+        <w:t xml:space="preserve">; </w:t>
+      </w:r>
+      <w:r>
+        <w:rPr>
+          <w:rFonts w:ascii="Segoe UI" w:hAnsi="Segoe UI" w:cs="Segoe UI"/>
+        </w:rPr>
+        <w:t xml:space="preserve"> </w:t>
+      </w:r>
+    </w:p>
+    <w:p>
+      <w:pPr>
+        <w:spacing w:line="240" w:lineRule="auto"/>
+        <w:ind w:firstLine="720"/>
+        <w:rPr>
+          <w:rFonts w:ascii="Segoe UI" w:hAnsi="Segoe UI" w:cs="Segoe UI"/>
+        </w:rPr>
+      </w:pPr>
+      <w:r>
+        <w:rPr>
+          <w:rFonts w:ascii="Segoe UI" w:hAnsi="Segoe UI" w:cs="Segoe UI"/>
+        </w:rPr>
+        <w:t xml:space="preserve">Além de registrar na </w:t>
+      </w:r>
+      <w:r>
+        <w:rPr>
+          <w:rFonts w:ascii="Segoe UI" w:hAnsi="Segoe UI" w:cs="Segoe UI"/>
+        </w:rPr>
+        <w:t xml:space="preserve">própria </w:t>
+      </w:r>
+      <w:r>
+        <w:rPr>
+          <w:rFonts w:ascii="Segoe UI" w:hAnsi="Segoe UI" w:cs="Segoe UI"/>
+        </w:rPr>
+        <w:t>tabela</w:t>
+      </w:r>
+      <w:r>
+        <w:rPr>
+          <w:rFonts w:ascii="Segoe UI" w:hAnsi="Segoe UI" w:cs="Segoe UI"/>
+        </w:rPr>
+        <w:t xml:space="preserve"> </w:t>
+      </w:r>
+      <w:r>
+        <w:rPr>
+          <w:rFonts w:ascii="Segoe UI" w:hAnsi="Segoe UI" w:cs="Segoe UI"/>
+        </w:rPr>
+        <w:t>que está sendo auditada</w:t>
+      </w:r>
+      <w:r>
+        <w:rPr>
+          <w:rFonts w:ascii="Segoe UI" w:hAnsi="Segoe UI" w:cs="Segoe UI"/>
+        </w:rPr>
+        <w:t xml:space="preserve">, </w:t>
+      </w:r>
+      <w:r>
+        <w:rPr>
+          <w:rFonts w:ascii="Segoe UI" w:hAnsi="Segoe UI" w:cs="Segoe UI"/>
+        </w:rPr>
+        <w:t xml:space="preserve">também </w:t>
+      </w:r>
+      <w:r>
+        <w:rPr>
+          <w:rFonts w:ascii="Segoe UI" w:hAnsi="Segoe UI" w:cs="Segoe UI"/>
+        </w:rPr>
+        <w:t>deve ser criado</w:t>
+      </w:r>
+      <w:r>
+        <w:rPr>
+          <w:rFonts w:ascii="Segoe UI" w:hAnsi="Segoe UI" w:cs="Segoe UI"/>
+        </w:rPr>
+        <w:t xml:space="preserve"> um registro dessa</w:t>
+      </w:r>
+      <w:r>
+        <w:rPr>
+          <w:rFonts w:ascii="Segoe UI" w:hAnsi="Segoe UI" w:cs="Segoe UI"/>
+        </w:rPr>
+        <w:t xml:space="preserve"> operação em uma </w:t>
+      </w:r>
+      <w:r>
+        <w:rPr>
+          <w:rFonts w:ascii="Segoe UI" w:hAnsi="Segoe UI" w:cs="Segoe UI"/>
+        </w:rPr>
+        <w:t>tabela específica de logs de operações</w:t>
+      </w:r>
+      <w:r>
+        <w:rPr>
+          <w:rFonts w:ascii="Segoe UI" w:hAnsi="Segoe UI" w:cs="Segoe UI"/>
+        </w:rPr>
+        <w:t xml:space="preserve"> constando as informações da operação, do identificador do usuário e data de execução. </w:t>
+      </w:r>
+      <w:r>
+        <w:rPr>
+          <w:rFonts w:ascii="Segoe UI" w:hAnsi="Segoe UI" w:cs="Segoe UI"/>
+        </w:rPr>
+        <w:t xml:space="preserve">Para atender esse requisito </w:t>
+      </w:r>
+      <w:r>
+        <w:rPr>
+          <w:rFonts w:ascii="Segoe UI" w:hAnsi="Segoe UI" w:cs="Segoe UI"/>
+        </w:rPr>
+        <w:t>foi implementado um tratador de eventos que se comunica com o</w:t>
+      </w:r>
+      <w:r>
+        <w:rPr>
+          <w:rFonts w:ascii="Segoe UI" w:hAnsi="Segoe UI" w:cs="Segoe UI"/>
+        </w:rPr>
+        <w:t xml:space="preserve"> serviço </w:t>
+      </w:r>
+      <w:r>
+        <w:rPr>
+          <w:rFonts w:ascii="Segoe UI" w:hAnsi="Segoe UI" w:cs="Segoe UI"/>
+        </w:rPr>
+        <w:t xml:space="preserve">de log </w:t>
+      </w:r>
+      <w:r>
+        <w:rPr>
+          <w:rFonts w:ascii="Segoe UI" w:hAnsi="Segoe UI" w:cs="Segoe UI"/>
+        </w:rPr>
+        <w:t>conforme diagramas a</w:t>
+      </w:r>
+      <w:r>
+        <w:rPr>
+          <w:rFonts w:ascii="Segoe UI" w:hAnsi="Segoe UI" w:cs="Segoe UI"/>
+        </w:rPr>
+        <w:t>nteriores</w:t>
+      </w:r>
+      <w:r>
+        <w:rPr>
+          <w:rFonts w:ascii="Segoe UI" w:hAnsi="Segoe UI" w:cs="Segoe UI"/>
+        </w:rPr>
+        <w:t>.</w:t>
+      </w:r>
+      <w:r>
+        <w:rPr>
+          <w:rFonts w:ascii="Segoe UI" w:hAnsi="Segoe UI" w:cs="Segoe UI"/>
+        </w:rPr>
+        <w:t xml:space="preserve"> </w:t>
+      </w:r>
+    </w:p>
+    <w:p>
+      <w:pPr>
+        <w:spacing w:line="240" w:lineRule="auto"/>
+        <w:ind w:firstLine="720"/>
+        <w:rPr>
+          <w:rFonts w:ascii="Segoe UI" w:hAnsi="Segoe UI" w:cs="Segoe UI"/>
+        </w:rPr>
+      </w:pPr>
+      <w:r>
+        <w:rPr>
+          <w:rFonts w:ascii="Segoe UI" w:hAnsi="Segoe UI" w:cs="Segoe UI"/>
+        </w:rPr>
+        <w:lastRenderedPageBreak/>
+        <w:t>O</w:t>
+      </w:r>
+      <w:r>
+        <w:rPr>
+          <w:rFonts w:ascii="Segoe UI" w:hAnsi="Segoe UI" w:cs="Segoe UI"/>
+        </w:rPr>
+        <w:t xml:space="preserve"> </w:t>
+      </w:r>
+      <w:r>
+        <w:rPr>
+          <w:rFonts w:ascii="Segoe UI" w:hAnsi="Segoe UI" w:cs="Segoe UI"/>
+        </w:rPr>
+        <w:t xml:space="preserve">registro da operação(log) é implementado como </w:t>
+      </w:r>
+      <w:r>
+        <w:rPr>
+          <w:rFonts w:ascii="Segoe UI" w:hAnsi="Segoe UI" w:cs="Segoe UI"/>
+        </w:rPr>
+        <w:t xml:space="preserve">um </w:t>
+      </w:r>
+      <w:r>
+        <w:rPr>
+          <w:rFonts w:ascii="Segoe UI" w:hAnsi="Segoe UI" w:cs="Segoe UI"/>
+        </w:rPr>
+        <w:t xml:space="preserve">tipo de </w:t>
+      </w:r>
+      <w:r>
+        <w:rPr>
+          <w:rFonts w:ascii="Segoe UI" w:hAnsi="Segoe UI" w:cs="Segoe UI"/>
+        </w:rPr>
+        <w:t>evento de domínio</w:t>
+      </w:r>
+      <w:r>
+        <w:rPr>
+          <w:rFonts w:ascii="Segoe UI" w:hAnsi="Segoe UI" w:cs="Segoe UI"/>
+        </w:rPr>
+        <w:t xml:space="preserve"> (ação registrada)</w:t>
+      </w:r>
+      <w:r>
+        <w:rPr>
+          <w:rFonts w:ascii="Segoe UI" w:hAnsi="Segoe UI" w:cs="Segoe UI"/>
+        </w:rPr>
+        <w:t>.</w:t>
+      </w:r>
+      <w:r>
+        <w:rPr>
+          <w:rFonts w:ascii="Segoe UI" w:hAnsi="Segoe UI" w:cs="Segoe UI"/>
+        </w:rPr>
+        <w:t xml:space="preserve"> </w:t>
+      </w:r>
+    </w:p>
+    <w:p>
+      <w:pPr>
+        <w:spacing w:line="240" w:lineRule="auto"/>
+      </w:pPr>
+    </w:p>
+    <w:p>
+      <w:pPr>
+        <w:spacing w:line="240" w:lineRule="auto"/>
+      </w:pPr>
+      <w:r>
+        <w:t>Diagnóstico de Problema</w:t>
+      </w:r>
+    </w:p>
+    <w:p>
+      <w:pPr>
+        <w:spacing w:line="240" w:lineRule="auto"/>
+      </w:pPr>
+    </w:p>
+    <w:p>
+      <w:pPr>
+        <w:spacing w:line="240" w:lineRule="auto"/>
+      </w:pPr>
+    </w:p>
+    <w:p>
+      <w:pPr>
+        <w:pStyle w:val="Ttulo2"/>
+        <w:spacing w:line="240" w:lineRule="auto"/>
+        <w:rPr>
+          <w:rFonts w:ascii="Segoe UI" w:hAnsi="Segoe UI" w:cs="Segoe UI"/>
+        </w:rPr>
+      </w:pPr>
+      <w:bookmarkStart w:id="17" w:name="_Toc496893759"/>
+      <w:r>
+        <w:rPr>
+          <w:rFonts w:ascii="Segoe UI" w:hAnsi="Segoe UI" w:cs="Segoe UI"/>
+        </w:rPr>
+        <w:t xml:space="preserve">Camada Infraestrutura </w:t>
+      </w:r>
+      <w:r>
+        <w:rPr>
+          <w:rFonts w:ascii="Segoe UI" w:hAnsi="Segoe UI" w:cs="Segoe UI"/>
+        </w:rPr>
+        <w:t>Persistência -</w:t>
+      </w:r>
+      <w:r>
+        <w:rPr>
+          <w:rFonts w:ascii="Segoe UI" w:hAnsi="Segoe UI" w:cs="Segoe UI"/>
+        </w:rPr>
+        <w:t xml:space="preserve"> </w:t>
+      </w:r>
+      <w:r>
+        <w:rPr>
+          <w:rFonts w:ascii="Segoe UI" w:hAnsi="Segoe UI" w:cs="Segoe UI"/>
+        </w:rPr>
+        <w:t>Core Data – Visão Geral</w:t>
+      </w:r>
       <w:bookmarkEnd w:id="17"/>
-    </w:p>
-    <w:p>
-      <w:pPr>
-        <w:spacing w:line="240" w:lineRule="auto"/>
-        <w:rPr>
-          <w:rFonts w:ascii="Segoe UI" w:hAnsi="Segoe UI" w:cs="Segoe UI"/>
-        </w:rPr>
-      </w:pPr>
-      <w:proofErr w:type="spellStart"/>
-      <w:r>
-        <w:rPr>
-          <w:rFonts w:ascii="Segoe UI" w:hAnsi="Segoe UI" w:cs="Segoe UI"/>
-        </w:rPr>
-        <w:t>Fornecer</w:t>
-      </w:r>
-      <w:proofErr w:type="spellEnd"/>
-      <w:r>
-        <w:rPr>
-          <w:rFonts w:ascii="Segoe UI" w:hAnsi="Segoe UI" w:cs="Segoe UI"/>
-        </w:rPr>
-        <w:t xml:space="preserve"> um serviço para permitir o registro de ações ocorridas no</w:t>
-      </w:r>
-      <w:r>
-        <w:rPr>
-          <w:rFonts w:ascii="Segoe UI" w:hAnsi="Segoe UI" w:cs="Segoe UI"/>
-        </w:rPr>
-        <w:t>s</w:t>
-      </w:r>
-      <w:r>
-        <w:rPr>
-          <w:rFonts w:ascii="Segoe UI" w:hAnsi="Segoe UI" w:cs="Segoe UI"/>
-        </w:rPr>
-        <w:t xml:space="preserve"> sistemas por questões de </w:t>
-      </w:r>
-      <w:r>
-        <w:rPr>
-          <w:rFonts w:ascii="Segoe UI" w:hAnsi="Segoe UI" w:cs="Segoe UI"/>
-        </w:rPr>
-        <w:t>auditoria</w:t>
-      </w:r>
-      <w:r>
-        <w:rPr>
-          <w:rFonts w:ascii="Segoe UI" w:hAnsi="Segoe UI" w:cs="Segoe UI"/>
-        </w:rPr>
-        <w:t xml:space="preserve"> </w:t>
-      </w:r>
-      <w:r>
-        <w:rPr>
-          <w:rFonts w:ascii="Segoe UI" w:hAnsi="Segoe UI" w:cs="Segoe UI"/>
-        </w:rPr>
-        <w:t>e/</w:t>
-      </w:r>
-      <w:r>
-        <w:rPr>
-          <w:rFonts w:ascii="Segoe UI" w:hAnsi="Segoe UI" w:cs="Segoe UI"/>
-        </w:rPr>
-        <w:t>ou diagnóstico de problemas possam vir a ocorrer no sistema</w:t>
-      </w:r>
-      <w:r>
-        <w:rPr>
-          <w:rFonts w:ascii="Segoe UI" w:hAnsi="Segoe UI" w:cs="Segoe UI"/>
-        </w:rPr>
-        <w:t>.</w:t>
-      </w:r>
-    </w:p>
-    <w:p>
-      <w:pPr>
-        <w:spacing w:line="240" w:lineRule="auto"/>
-        <w:rPr>
-          <w:rFonts w:ascii="Segoe UI" w:hAnsi="Segoe UI" w:cs="Segoe UI"/>
-        </w:rPr>
-      </w:pPr>
-    </w:p>
-    <w:p>
-      <w:pPr>
-        <w:spacing w:line="240" w:lineRule="auto"/>
-        <w:rPr>
-          <w:rFonts w:ascii="Segoe UI" w:hAnsi="Segoe UI" w:cs="Segoe UI"/>
-          <w:u w:val="single"/>
-        </w:rPr>
-      </w:pPr>
-      <w:r>
-        <w:rPr>
-          <w:rFonts w:ascii="Segoe UI" w:hAnsi="Segoe UI" w:cs="Segoe UI"/>
-          <w:u w:val="single"/>
-        </w:rPr>
-        <w:t>A</w:t>
-      </w:r>
-      <w:r>
-        <w:rPr>
-          <w:rFonts w:ascii="Segoe UI" w:hAnsi="Segoe UI" w:cs="Segoe UI"/>
-          <w:u w:val="single"/>
-        </w:rPr>
-        <w:t>uditoria:</w:t>
-      </w:r>
-    </w:p>
-    <w:p>
-      <w:pPr>
-        <w:spacing w:line="240" w:lineRule="auto"/>
-        <w:ind w:firstLine="720"/>
-        <w:rPr>
-          <w:rFonts w:ascii="Segoe UI" w:hAnsi="Segoe UI" w:cs="Segoe UI"/>
-        </w:rPr>
-      </w:pPr>
-      <w:r>
-        <w:rPr>
-          <w:rFonts w:ascii="Segoe UI" w:hAnsi="Segoe UI" w:cs="Segoe UI"/>
-        </w:rPr>
-        <w:t>Por questões de auditoria é</w:t>
-      </w:r>
-      <w:r>
-        <w:rPr>
-          <w:rFonts w:ascii="Segoe UI" w:hAnsi="Segoe UI" w:cs="Segoe UI"/>
-        </w:rPr>
-        <w:t xml:space="preserve"> necessário manter os registros das seguintes operações </w:t>
-      </w:r>
-      <w:r>
-        <w:rPr>
-          <w:rFonts w:ascii="Segoe UI" w:hAnsi="Segoe UI" w:cs="Segoe UI"/>
-        </w:rPr>
-        <w:t>de</w:t>
-      </w:r>
-      <w:r>
-        <w:rPr>
-          <w:rFonts w:ascii="Segoe UI" w:hAnsi="Segoe UI" w:cs="Segoe UI"/>
-        </w:rPr>
-        <w:t xml:space="preserve"> banco de dados: </w:t>
-      </w:r>
-    </w:p>
-    <w:p>
-      <w:pPr>
-        <w:spacing w:line="240" w:lineRule="auto"/>
-        <w:rPr>
-          <w:rFonts w:ascii="Segoe UI" w:hAnsi="Segoe UI" w:cs="Segoe UI"/>
-        </w:rPr>
-      </w:pPr>
-      <w:r>
-        <w:rPr>
-          <w:rFonts w:ascii="Segoe UI" w:hAnsi="Segoe UI" w:cs="Segoe UI"/>
-        </w:rPr>
-        <w:t xml:space="preserve">Data da última </w:t>
-      </w:r>
-      <w:r>
-        <w:rPr>
-          <w:rFonts w:ascii="Segoe UI" w:hAnsi="Segoe UI" w:cs="Segoe UI"/>
-        </w:rPr>
-        <w:t>a</w:t>
-      </w:r>
-      <w:r>
-        <w:rPr>
-          <w:rFonts w:ascii="Segoe UI" w:hAnsi="Segoe UI" w:cs="Segoe UI"/>
-        </w:rPr>
-        <w:t xml:space="preserve">lteração e identificador do usuário que realizou a operação de modificação </w:t>
-      </w:r>
-      <w:r>
-        <w:rPr>
-          <w:rFonts w:ascii="Segoe UI" w:hAnsi="Segoe UI" w:cs="Segoe UI"/>
-        </w:rPr>
-        <w:t>d</w:t>
-      </w:r>
-      <w:r>
-        <w:rPr>
-          <w:rFonts w:ascii="Segoe UI" w:hAnsi="Segoe UI" w:cs="Segoe UI"/>
-        </w:rPr>
-        <w:t>o registro</w:t>
-      </w:r>
-      <w:r>
-        <w:rPr>
-          <w:rFonts w:ascii="Segoe UI" w:hAnsi="Segoe UI" w:cs="Segoe UI"/>
-        </w:rPr>
-        <w:t>.</w:t>
-      </w:r>
-    </w:p>
-    <w:p>
-      <w:pPr>
-        <w:spacing w:line="240" w:lineRule="auto"/>
-        <w:rPr>
-          <w:rFonts w:ascii="Segoe UI" w:hAnsi="Segoe UI" w:cs="Segoe UI"/>
-        </w:rPr>
-      </w:pPr>
-      <w:r>
-        <w:rPr>
-          <w:rFonts w:ascii="Segoe UI" w:hAnsi="Segoe UI" w:cs="Segoe UI"/>
-        </w:rPr>
-        <w:t xml:space="preserve">Data de </w:t>
-      </w:r>
-      <w:r>
-        <w:rPr>
-          <w:rFonts w:ascii="Segoe UI" w:hAnsi="Segoe UI" w:cs="Segoe UI"/>
-        </w:rPr>
-        <w:t>c</w:t>
-      </w:r>
-      <w:r>
-        <w:rPr>
-          <w:rFonts w:ascii="Segoe UI" w:hAnsi="Segoe UI" w:cs="Segoe UI"/>
-        </w:rPr>
-        <w:t>riação e identificador do usuário que realizou a operação de inclusão do registro.</w:t>
-      </w:r>
-    </w:p>
-    <w:p>
-      <w:pPr>
-        <w:spacing w:line="240" w:lineRule="auto"/>
-        <w:rPr>
-          <w:rFonts w:ascii="Segoe UI" w:hAnsi="Segoe UI" w:cs="Segoe UI"/>
-        </w:rPr>
-      </w:pPr>
-      <w:r>
-        <w:rPr>
-          <w:rFonts w:ascii="Segoe UI" w:hAnsi="Segoe UI" w:cs="Segoe UI"/>
-        </w:rPr>
-        <w:t xml:space="preserve">Esse tipo de informação deve constar </w:t>
-      </w:r>
-      <w:r>
-        <w:rPr>
-          <w:rFonts w:ascii="Segoe UI" w:hAnsi="Segoe UI" w:cs="Segoe UI"/>
-        </w:rPr>
-        <w:t xml:space="preserve">em toda tabela implementada no banco de dados que for auditada através dos seguintes campos: </w:t>
-      </w:r>
-      <w:proofErr w:type="spellStart"/>
-      <w:r>
-        <w:rPr>
-          <w:rFonts w:ascii="Segoe UI" w:hAnsi="Segoe UI" w:cs="Segoe UI"/>
-        </w:rPr>
-        <w:t>dt_inclusao</w:t>
-      </w:r>
-      <w:proofErr w:type="spellEnd"/>
-      <w:r>
-        <w:rPr>
-          <w:rFonts w:ascii="Segoe UI" w:hAnsi="Segoe UI" w:cs="Segoe UI"/>
-        </w:rPr>
-        <w:t xml:space="preserve">, </w:t>
-      </w:r>
-      <w:proofErr w:type="spellStart"/>
-      <w:r>
-        <w:rPr>
-          <w:rFonts w:ascii="Segoe UI" w:hAnsi="Segoe UI" w:cs="Segoe UI"/>
-        </w:rPr>
-        <w:t>id_usuario_criacao</w:t>
-      </w:r>
-      <w:proofErr w:type="spellEnd"/>
-      <w:r>
-        <w:rPr>
-          <w:rFonts w:ascii="Segoe UI" w:hAnsi="Segoe UI" w:cs="Segoe UI"/>
-        </w:rPr>
-        <w:t xml:space="preserve"> </w:t>
-      </w:r>
-      <w:proofErr w:type="spellStart"/>
-      <w:r>
-        <w:rPr>
-          <w:rFonts w:ascii="Segoe UI" w:hAnsi="Segoe UI" w:cs="Segoe UI"/>
-        </w:rPr>
-        <w:t>dt_ultima_alteracao</w:t>
-      </w:r>
-      <w:proofErr w:type="spellEnd"/>
-      <w:r>
-        <w:rPr>
-          <w:rFonts w:ascii="Segoe UI" w:hAnsi="Segoe UI" w:cs="Segoe UI"/>
-        </w:rPr>
-        <w:t xml:space="preserve">, </w:t>
-      </w:r>
-      <w:proofErr w:type="spellStart"/>
-      <w:r>
-        <w:rPr>
-          <w:rFonts w:ascii="Segoe UI" w:hAnsi="Segoe UI" w:cs="Segoe UI"/>
-        </w:rPr>
-        <w:t>id_usuario_alteracao</w:t>
-      </w:r>
-      <w:proofErr w:type="spellEnd"/>
-      <w:r>
-        <w:rPr>
-          <w:rFonts w:ascii="Segoe UI" w:hAnsi="Segoe UI" w:cs="Segoe UI"/>
-        </w:rPr>
-        <w:t>.</w:t>
-      </w:r>
-      <w:r>
-        <w:rPr>
-          <w:rFonts w:ascii="Segoe UI" w:hAnsi="Segoe UI" w:cs="Segoe UI"/>
-        </w:rPr>
-        <w:t xml:space="preserve">  </w:t>
-      </w:r>
-      <w:r>
-        <w:rPr>
-          <w:rFonts w:ascii="Segoe UI" w:hAnsi="Segoe UI" w:cs="Segoe UI"/>
-        </w:rPr>
-        <w:t xml:space="preserve">Para atender esse requisito dentro de cada operação disponibilizada no serviço de negócio é implementado internamente a persistência da informação; </w:t>
-      </w:r>
-      <w:r>
-        <w:rPr>
-          <w:rFonts w:ascii="Segoe UI" w:hAnsi="Segoe UI" w:cs="Segoe UI"/>
-        </w:rPr>
-        <w:t xml:space="preserve"> </w:t>
-      </w:r>
-    </w:p>
-    <w:p>
-      <w:pPr>
-        <w:spacing w:line="240" w:lineRule="auto"/>
-        <w:ind w:firstLine="720"/>
-        <w:rPr>
-          <w:rFonts w:ascii="Segoe UI" w:hAnsi="Segoe UI" w:cs="Segoe UI"/>
-        </w:rPr>
-      </w:pPr>
-      <w:r>
-        <w:rPr>
-          <w:rFonts w:ascii="Segoe UI" w:hAnsi="Segoe UI" w:cs="Segoe UI"/>
-        </w:rPr>
-        <w:t xml:space="preserve">Além de registrar na </w:t>
-      </w:r>
-      <w:r>
-        <w:rPr>
-          <w:rFonts w:ascii="Segoe UI" w:hAnsi="Segoe UI" w:cs="Segoe UI"/>
-        </w:rPr>
-        <w:t xml:space="preserve">própria </w:t>
-      </w:r>
-      <w:r>
-        <w:rPr>
-          <w:rFonts w:ascii="Segoe UI" w:hAnsi="Segoe UI" w:cs="Segoe UI"/>
-        </w:rPr>
-        <w:t>tabela</w:t>
-      </w:r>
-      <w:r>
-        <w:rPr>
-          <w:rFonts w:ascii="Segoe UI" w:hAnsi="Segoe UI" w:cs="Segoe UI"/>
-        </w:rPr>
-        <w:t xml:space="preserve"> </w:t>
-      </w:r>
-      <w:r>
-        <w:rPr>
-          <w:rFonts w:ascii="Segoe UI" w:hAnsi="Segoe UI" w:cs="Segoe UI"/>
-        </w:rPr>
-        <w:t>que está sendo auditada</w:t>
-      </w:r>
-      <w:r>
-        <w:rPr>
-          <w:rFonts w:ascii="Segoe UI" w:hAnsi="Segoe UI" w:cs="Segoe UI"/>
-        </w:rPr>
-        <w:t xml:space="preserve">, </w:t>
-      </w:r>
-      <w:r>
-        <w:rPr>
-          <w:rFonts w:ascii="Segoe UI" w:hAnsi="Segoe UI" w:cs="Segoe UI"/>
-        </w:rPr>
-        <w:t xml:space="preserve">também </w:t>
-      </w:r>
-      <w:r>
-        <w:rPr>
-          <w:rFonts w:ascii="Segoe UI" w:hAnsi="Segoe UI" w:cs="Segoe UI"/>
-        </w:rPr>
-        <w:t>deve ser criado</w:t>
-      </w:r>
-      <w:r>
-        <w:rPr>
-          <w:rFonts w:ascii="Segoe UI" w:hAnsi="Segoe UI" w:cs="Segoe UI"/>
-        </w:rPr>
-        <w:t xml:space="preserve"> um registro dessa</w:t>
-      </w:r>
-      <w:r>
-        <w:rPr>
-          <w:rFonts w:ascii="Segoe UI" w:hAnsi="Segoe UI" w:cs="Segoe UI"/>
-        </w:rPr>
-        <w:t xml:space="preserve"> operação em uma </w:t>
-      </w:r>
-      <w:r>
-        <w:rPr>
-          <w:rFonts w:ascii="Segoe UI" w:hAnsi="Segoe UI" w:cs="Segoe UI"/>
-        </w:rPr>
-        <w:t>tabela específica de logs de operações</w:t>
-      </w:r>
-      <w:r>
-        <w:rPr>
-          <w:rFonts w:ascii="Segoe UI" w:hAnsi="Segoe UI" w:cs="Segoe UI"/>
-        </w:rPr>
-        <w:t xml:space="preserve"> constando as informações da operação, do identificador do usuário e data de execução. </w:t>
-      </w:r>
-      <w:r>
-        <w:rPr>
-          <w:rFonts w:ascii="Segoe UI" w:hAnsi="Segoe UI" w:cs="Segoe UI"/>
-        </w:rPr>
-        <w:t xml:space="preserve">Para atender esse requisito </w:t>
-      </w:r>
-      <w:r>
-        <w:rPr>
-          <w:rFonts w:ascii="Segoe UI" w:hAnsi="Segoe UI" w:cs="Segoe UI"/>
-        </w:rPr>
-        <w:t>foi implementado um tratador de eventos que se comunica com o</w:t>
-      </w:r>
-      <w:r>
-        <w:rPr>
-          <w:rFonts w:ascii="Segoe UI" w:hAnsi="Segoe UI" w:cs="Segoe UI"/>
-        </w:rPr>
-        <w:t xml:space="preserve"> serviço </w:t>
-      </w:r>
-      <w:r>
-        <w:rPr>
-          <w:rFonts w:ascii="Segoe UI" w:hAnsi="Segoe UI" w:cs="Segoe UI"/>
-        </w:rPr>
-        <w:t xml:space="preserve">de log </w:t>
-      </w:r>
-      <w:r>
-        <w:rPr>
-          <w:rFonts w:ascii="Segoe UI" w:hAnsi="Segoe UI" w:cs="Segoe UI"/>
-        </w:rPr>
-        <w:t>conforme diagramas acima</w:t>
-      </w:r>
-      <w:r>
-        <w:rPr>
-          <w:rFonts w:ascii="Segoe UI" w:hAnsi="Segoe UI" w:cs="Segoe UI"/>
-        </w:rPr>
-        <w:t>.</w:t>
-      </w:r>
-      <w:r>
-        <w:rPr>
-          <w:rFonts w:ascii="Segoe UI" w:hAnsi="Segoe UI" w:cs="Segoe UI"/>
-        </w:rPr>
-        <w:t xml:space="preserve"> </w:t>
-      </w:r>
-      <w:r>
-        <w:rPr>
-          <w:rFonts w:ascii="Segoe UI" w:hAnsi="Segoe UI" w:cs="Segoe UI"/>
-        </w:rPr>
-        <w:t>O</w:t>
-      </w:r>
-      <w:r>
-        <w:rPr>
-          <w:rFonts w:ascii="Segoe UI" w:hAnsi="Segoe UI" w:cs="Segoe UI"/>
-        </w:rPr>
-        <w:t xml:space="preserve"> </w:t>
-      </w:r>
-      <w:r>
-        <w:rPr>
-          <w:rFonts w:ascii="Segoe UI" w:hAnsi="Segoe UI" w:cs="Segoe UI"/>
-        </w:rPr>
-        <w:t xml:space="preserve">registro da operação(log) é implementado como </w:t>
-      </w:r>
-      <w:r>
-        <w:rPr>
-          <w:rFonts w:ascii="Segoe UI" w:hAnsi="Segoe UI" w:cs="Segoe UI"/>
-        </w:rPr>
-        <w:t xml:space="preserve">um </w:t>
-      </w:r>
-      <w:r>
-        <w:rPr>
-          <w:rFonts w:ascii="Segoe UI" w:hAnsi="Segoe UI" w:cs="Segoe UI"/>
-        </w:rPr>
-        <w:t xml:space="preserve">tipo de </w:t>
-      </w:r>
-      <w:r>
-        <w:rPr>
-          <w:rFonts w:ascii="Segoe UI" w:hAnsi="Segoe UI" w:cs="Segoe UI"/>
-        </w:rPr>
-        <w:t>evento de domínio</w:t>
-      </w:r>
-      <w:r>
-        <w:rPr>
-          <w:rFonts w:ascii="Segoe UI" w:hAnsi="Segoe UI" w:cs="Segoe UI"/>
-        </w:rPr>
-        <w:t xml:space="preserve"> (ação registrada)</w:t>
-      </w:r>
-      <w:r>
-        <w:rPr>
-          <w:rFonts w:ascii="Segoe UI" w:hAnsi="Segoe UI" w:cs="Segoe UI"/>
-        </w:rPr>
-        <w:t>.</w:t>
-      </w:r>
-      <w:r>
-        <w:rPr>
-          <w:rFonts w:ascii="Segoe UI" w:hAnsi="Segoe UI" w:cs="Segoe UI"/>
-        </w:rPr>
-        <w:t xml:space="preserve"> </w:t>
-      </w:r>
-    </w:p>
-    <w:p>
-      <w:pPr>
-        <w:spacing w:line="240" w:lineRule="auto"/>
-      </w:pPr>
-    </w:p>
-    <w:p>
-      <w:pPr>
-        <w:spacing w:line="240" w:lineRule="auto"/>
-      </w:pPr>
-      <w:r>
-        <w:t>Diagnóstico de Problema</w:t>
-      </w:r>
-    </w:p>
-    <w:p>
-      <w:pPr>
-        <w:spacing w:line="240" w:lineRule="auto"/>
-      </w:pPr>
-    </w:p>
-    <w:p>
-      <w:pPr>
-        <w:spacing w:line="240" w:lineRule="auto"/>
-      </w:pPr>
-    </w:p>
-    <w:p>
-      <w:pPr>
-        <w:pStyle w:val="Ttulo2"/>
-        <w:spacing w:line="240" w:lineRule="auto"/>
-        <w:rPr>
-          <w:rFonts w:ascii="Segoe UI" w:hAnsi="Segoe UI" w:cs="Segoe UI"/>
-        </w:rPr>
-      </w:pPr>
-      <w:bookmarkStart w:id="18" w:name="_Toc496893759"/>
-      <w:r>
-        <w:rPr>
-          <w:rFonts w:ascii="Segoe UI" w:hAnsi="Segoe UI" w:cs="Segoe UI"/>
-        </w:rPr>
-        <w:t xml:space="preserve">Camada Infraestrutura </w:t>
-      </w:r>
-      <w:proofErr w:type="gramStart"/>
-      <w:r>
-        <w:rPr>
-          <w:rFonts w:ascii="Segoe UI" w:hAnsi="Segoe UI" w:cs="Segoe UI"/>
-        </w:rPr>
-        <w:t>Persistência  -</w:t>
-      </w:r>
-      <w:proofErr w:type="gramEnd"/>
-      <w:r>
-        <w:rPr>
-          <w:rFonts w:ascii="Segoe UI" w:hAnsi="Segoe UI" w:cs="Segoe UI"/>
-        </w:rPr>
-        <w:t xml:space="preserve"> </w:t>
-      </w:r>
-      <w:r>
-        <w:rPr>
-          <w:rFonts w:ascii="Segoe UI" w:hAnsi="Segoe UI" w:cs="Segoe UI"/>
-        </w:rPr>
-        <w:t>Core Data – Visão Geral</w:t>
-      </w:r>
-      <w:bookmarkEnd w:id="18"/>
     </w:p>
     <w:p>
       <w:pPr>
@@ -8602,7 +8749,13 @@
         <w:rPr>
           <w:rFonts w:ascii="Segoe UI" w:hAnsi="Segoe UI" w:cs="Segoe UI"/>
         </w:rPr>
-        <w:t>Fornecer</w:t>
+        <w:t>For</w:t>
+      </w:r>
+      <w:r>
+        <w:rPr>
+          <w:rFonts w:ascii="Segoe UI" w:hAnsi="Segoe UI" w:cs="Segoe UI"/>
+        </w:rPr>
+        <w:t>necer</w:t>
       </w:r>
       <w:proofErr w:type="spellEnd"/>
       <w:r>
@@ -8716,7 +8869,19 @@
         <w:rPr>
           <w:rFonts w:ascii="Segoe UI" w:hAnsi="Segoe UI" w:cs="Segoe UI"/>
         </w:rPr>
-        <w:t>Suporte a transação</w:t>
+        <w:t>Prover s</w:t>
+      </w:r>
+      <w:r>
+        <w:rPr>
+          <w:rFonts w:ascii="Segoe UI" w:hAnsi="Segoe UI" w:cs="Segoe UI"/>
+        </w:rPr>
+        <w:t>uporte transa</w:t>
+      </w:r>
+      <w:r>
+        <w:rPr>
+          <w:rFonts w:ascii="Segoe UI" w:hAnsi="Segoe UI" w:cs="Segoe UI"/>
+        </w:rPr>
+        <w:t>cional em operações de banco de dados</w:t>
       </w:r>
       <w:r>
         <w:rPr>
@@ -8743,7 +8908,7 @@
           <w:rFonts w:ascii="Segoe UI" w:hAnsi="Segoe UI" w:cs="Segoe UI"/>
         </w:rPr>
       </w:pPr>
-      <w:bookmarkStart w:id="19" w:name="_Toc496893760"/>
+      <w:bookmarkStart w:id="18" w:name="_Toc496893760"/>
       <w:r>
         <w:rPr>
           <w:rFonts w:ascii="Segoe UI" w:hAnsi="Segoe UI" w:cs="Segoe UI"/>
@@ -8762,7 +8927,7 @@
         </w:rPr>
         <w:t>Entidades e Regras de Negócios</w:t>
       </w:r>
-      <w:bookmarkEnd w:id="19"/>
+      <w:bookmarkEnd w:id="18"/>
     </w:p>
     <w:p>
       <w:pPr>
@@ -9111,25 +9276,27 @@
     <w:p>
       <w:pPr>
         <w:pStyle w:val="PargrafodaLista"/>
-        <w:spacing w:line="240" w:lineRule="auto"/>
-        <w:rPr>
-          <w:rFonts w:ascii="Segoe UI" w:hAnsi="Segoe UI" w:cs="Segoe UI"/>
-        </w:rPr>
-      </w:pPr>
-      <w:r>
-        <w:rPr>
-          <w:rFonts w:ascii="Segoe UI" w:hAnsi="Segoe UI" w:cs="Segoe UI"/>
-        </w:rPr>
-        <w:t xml:space="preserve">Especificamente para essa camada não devem ser acrescentadas novas referências considerando que as existentes sejam </w:t>
-      </w:r>
-      <w:proofErr w:type="gramStart"/>
-      <w:r>
-        <w:rPr>
-          <w:rFonts w:ascii="Segoe UI" w:hAnsi="Segoe UI" w:cs="Segoe UI"/>
-        </w:rPr>
-        <w:t>suficiente</w:t>
-      </w:r>
-      <w:proofErr w:type="gramEnd"/>
+        <w:numPr>
+          <w:ilvl w:val="0"/>
+          <w:numId w:val="17"/>
+        </w:numPr>
+        <w:spacing w:line="240" w:lineRule="auto"/>
+        <w:rPr>
+          <w:rFonts w:ascii="Segoe UI" w:hAnsi="Segoe UI" w:cs="Segoe UI"/>
+        </w:rPr>
+      </w:pPr>
+      <w:r>
+        <w:rPr>
+          <w:rFonts w:ascii="Segoe UI" w:hAnsi="Segoe UI" w:cs="Segoe UI"/>
+        </w:rPr>
+        <w:t>Especificamente para essa camada não devem ser acrescentadas novas referências considerando que as existentes sejam suficiente</w:t>
+      </w:r>
+      <w:r>
+        <w:rPr>
+          <w:rFonts w:ascii="Segoe UI" w:hAnsi="Segoe UI" w:cs="Segoe UI"/>
+        </w:rPr>
+        <w:t>s</w:t>
+      </w:r>
       <w:r>
         <w:rPr>
           <w:rFonts w:ascii="Segoe UI" w:hAnsi="Segoe UI" w:cs="Segoe UI"/>
@@ -9173,28 +9340,12 @@
         </w:rPr>
         <w:t xml:space="preserve"> regras de negócio a partir de modelos usando técnicas </w:t>
       </w:r>
-      <w:proofErr w:type="spellStart"/>
-      <w:r>
-        <w:rPr>
-          <w:rFonts w:ascii="Segoe UI" w:hAnsi="Segoe UI" w:cs="Segoe UI"/>
-        </w:rPr>
-        <w:t>Specification</w:t>
-      </w:r>
-      <w:proofErr w:type="spellEnd"/>
-      <w:r>
-        <w:rPr>
-          <w:rFonts w:ascii="Segoe UI" w:hAnsi="Segoe UI" w:cs="Segoe UI"/>
-        </w:rPr>
-        <w:t xml:space="preserve"> e </w:t>
-      </w:r>
-      <w:proofErr w:type="spellStart"/>
-      <w:r>
-        <w:rPr>
-          <w:rFonts w:ascii="Segoe UI" w:hAnsi="Segoe UI" w:cs="Segoe UI"/>
-        </w:rPr>
-        <w:t>Validation</w:t>
-      </w:r>
-      <w:proofErr w:type="spellEnd"/>
+      <w:r>
+        <w:rPr>
+          <w:rFonts w:ascii="Segoe UI" w:hAnsi="Segoe UI" w:cs="Segoe UI"/>
+        </w:rPr>
+        <w:t>de especificação e validação</w:t>
+      </w:r>
       <w:r>
         <w:rPr>
           <w:rFonts w:ascii="Segoe UI" w:hAnsi="Segoe UI" w:cs="Segoe UI"/>
@@ -9221,40 +9372,26 @@
           <w:rFonts w:ascii="Segoe UI" w:hAnsi="Segoe UI" w:cs="Segoe UI"/>
         </w:rPr>
       </w:pPr>
-      <w:bookmarkStart w:id="20" w:name="_Toc496893761"/>
+      <w:bookmarkStart w:id="19" w:name="_Toc496893761"/>
       <w:r>
         <w:rPr>
           <w:rFonts w:ascii="Segoe UI" w:hAnsi="Segoe UI" w:cs="Segoe UI"/>
         </w:rPr>
         <w:t xml:space="preserve">Camada de </w:t>
       </w:r>
-      <w:proofErr w:type="gramStart"/>
-      <w:r>
-        <w:rPr>
-          <w:rFonts w:ascii="Segoe UI" w:hAnsi="Segoe UI" w:cs="Segoe UI"/>
-        </w:rPr>
-        <w:t>Ap</w:t>
-      </w:r>
-      <w:r>
-        <w:rPr>
-          <w:rFonts w:ascii="Segoe UI" w:hAnsi="Segoe UI" w:cs="Segoe UI"/>
-        </w:rPr>
-        <w:t xml:space="preserve">licação </w:t>
-      </w:r>
-      <w:r>
-        <w:rPr>
-          <w:rFonts w:ascii="Segoe UI" w:hAnsi="Segoe UI" w:cs="Segoe UI"/>
-        </w:rPr>
-        <w:t xml:space="preserve"> –</w:t>
-      </w:r>
-      <w:proofErr w:type="gramEnd"/>
+      <w:r>
+        <w:rPr>
+          <w:rFonts w:ascii="Segoe UI" w:hAnsi="Segoe UI" w:cs="Segoe UI"/>
+        </w:rPr>
+        <w:t>Aplicação –</w:t>
+      </w:r>
       <w:r>
         <w:rPr>
           <w:rFonts w:ascii="Segoe UI" w:hAnsi="Segoe UI" w:cs="Segoe UI"/>
         </w:rPr>
         <w:t xml:space="preserve"> Visão Geral</w:t>
       </w:r>
-      <w:bookmarkEnd w:id="20"/>
+      <w:bookmarkEnd w:id="19"/>
       <w:r>
         <w:rPr>
           <w:rFonts w:ascii="Segoe UI" w:hAnsi="Segoe UI" w:cs="Segoe UI"/>
@@ -9950,14 +10087,46 @@
           <w:rFonts w:ascii="Segoe UI" w:hAnsi="Segoe UI" w:cs="Segoe UI"/>
         </w:rPr>
       </w:pPr>
-      <w:bookmarkStart w:id="21" w:name="_Toc496893762"/>
+      <w:bookmarkStart w:id="20" w:name="_Toc496893762"/>
       <w:r>
         <w:rPr>
           <w:rFonts w:ascii="Segoe UI" w:hAnsi="Segoe UI" w:cs="Segoe UI"/>
         </w:rPr>
         <w:t>Mensagens</w:t>
       </w:r>
+      <w:bookmarkEnd w:id="20"/>
+    </w:p>
+    <w:p>
+      <w:bookmarkStart w:id="21" w:name="_GoBack"/>
       <w:bookmarkEnd w:id="21"/>
+    </w:p>
+    <w:p>
+      <w:pPr>
+        <w:rPr>
+          <w:rFonts w:ascii="Segoe UI" w:hAnsi="Segoe UI" w:cs="Segoe UI"/>
+          <w:b/>
+        </w:rPr>
+      </w:pPr>
+      <w:r>
+        <w:rPr>
+          <w:rFonts w:ascii="Segoe UI" w:hAnsi="Segoe UI" w:cs="Segoe UI"/>
+          <w:b/>
+        </w:rPr>
+        <w:t>Objetivo:</w:t>
+      </w:r>
+    </w:p>
+    <w:p>
+      <w:pPr>
+        <w:rPr>
+          <w:rFonts w:ascii="Segoe UI" w:hAnsi="Segoe UI" w:cs="Segoe UI"/>
+        </w:rPr>
+      </w:pPr>
+      <w:r>
+        <w:rPr>
+          <w:rFonts w:ascii="Segoe UI" w:hAnsi="Segoe UI" w:cs="Segoe UI"/>
+        </w:rPr>
+        <w:t xml:space="preserve">Fornecer de forma centralizada um componente para armazenar um dicionário de mensagens utilizadas para validação de regras de negócios, status de operações e outras situações que por ventura sejam necessárias dentro do sistema </w:t>
+      </w:r>
     </w:p>
     <w:p>
       <w:pPr>
@@ -10068,7 +10237,19 @@
         <w:rPr>
           <w:rFonts w:ascii="Segoe UI" w:hAnsi="Segoe UI" w:cs="Segoe UI"/>
         </w:rPr>
-        <w:t>A implementação de forma simples é feita seguinte forma:</w:t>
+        <w:t xml:space="preserve">A implementação </w:t>
+      </w:r>
+      <w:r>
+        <w:rPr>
+          <w:rFonts w:ascii="Segoe UI" w:hAnsi="Segoe UI" w:cs="Segoe UI"/>
+        </w:rPr>
+        <w:t>pode ser implementada da</w:t>
+      </w:r>
+      <w:r>
+        <w:rPr>
+          <w:rFonts w:ascii="Segoe UI" w:hAnsi="Segoe UI" w:cs="Segoe UI"/>
+        </w:rPr>
+        <w:t xml:space="preserve"> seguinte forma:</w:t>
       </w:r>
     </w:p>
     <w:p>
@@ -10577,7 +10758,6 @@
         <w:rPr>
           <w:rFonts w:ascii="Segoe UI" w:hAnsi="Segoe UI" w:cs="Segoe UI"/>
         </w:rPr>
-        <w:lastRenderedPageBreak/>
         <w:t>}</w:t>
       </w:r>
     </w:p>
@@ -15842,7 +16022,7 @@
               <w:noProof/>
               <w:sz w:val="13"/>
             </w:rPr>
-            <w:t>6</w:t>
+            <w:t>23</w:t>
           </w:r>
           <w:r>
             <w:rPr>
@@ -15885,7 +16065,7 @@
               <w:noProof/>
               <w:sz w:val="13"/>
             </w:rPr>
-            <w:t>9</w:t>
+            <w:t>23</w:t>
           </w:r>
           <w:r>
             <w:rPr>
@@ -16731,7 +16911,7 @@
   <w:abstractNum w:abstractNumId="4" w15:restartNumberingAfterBreak="0">
     <w:nsid w:val="0F706A47"/>
     <w:multiLevelType w:val="hybridMultilevel"/>
-    <w:tmpl w:val="E5941FE2"/>
+    <w:tmpl w:val="CCD24A6E"/>
     <w:lvl w:ilvl="0" w:tplc="04160001">
       <w:start w:val="1"/>
       <w:numFmt w:val="bullet"/>
@@ -17525,7 +17705,7 @@
   <w:abstractNum w:abstractNumId="11" w15:restartNumberingAfterBreak="0">
     <w:nsid w:val="45767B0B"/>
     <w:multiLevelType w:val="hybridMultilevel"/>
-    <w:tmpl w:val="5400DA50"/>
+    <w:tmpl w:val="65FE57DE"/>
     <w:lvl w:ilvl="0" w:tplc="04160001">
       <w:start w:val="1"/>
       <w:numFmt w:val="bullet"/>
@@ -19628,7 +19808,7 @@
 </file>
 
 <file path=customXml/itemProps1.xml><?xml version="1.0" encoding="utf-8"?>
-<ds:datastoreItem xmlns:ds="http://schemas.openxmlformats.org/officeDocument/2006/customXml" ds:itemID="{95321333-0B8C-4FC0-A9B1-879AEFD9C30B}">
+<ds:datastoreItem xmlns:ds="http://schemas.openxmlformats.org/officeDocument/2006/customXml" ds:itemID="{6722A2E4-B84D-4DF8-A75B-7CC0C7D3A9AB}">
   <ds:schemaRefs>
     <ds:schemaRef ds:uri="http://schemas.openxmlformats.org/officeDocument/2006/bibliography"/>
   </ds:schemaRefs>

</xml_diff>

<commit_message>
Adcionado Documento de Arquitetura
</commit_message>
<xml_diff>
--- a/BaseDocumentoArquitetura.docx
+++ b/BaseDocumentoArquitetura.docx
@@ -4757,7 +4757,7 @@
                 <w:rFonts w:ascii="Segoe UI" w:eastAsia="Times New Roman" w:hAnsi="Segoe UI" w:cs="Segoe UI"/>
                 <w:sz w:val="20"/>
                 <w:szCs w:val="20"/>
-                <w:lang w:eastAsia="pt-BR"/>
+                <w:lang w:val="en-US" w:eastAsia="pt-BR"/>
               </w:rPr>
             </w:pPr>
             <w:r>
@@ -4765,7 +4765,7 @@
                 <w:rFonts w:ascii="Segoe UI" w:eastAsia="Times New Roman" w:hAnsi="Segoe UI" w:cs="Segoe UI"/>
                 <w:sz w:val="20"/>
                 <w:szCs w:val="20"/>
-                <w:lang w:eastAsia="pt-BR"/>
+                <w:lang w:val="en-US" w:eastAsia="pt-BR"/>
               </w:rPr>
               <w:t xml:space="preserve">Microsoft.NETFramework 4.5 </w:t>
             </w:r>
@@ -5223,6 +5223,58 @@
           </w:p>
         </w:tc>
       </w:tr>
+      <w:tr>
+        <w:trPr>
+          <w:cnfStyle w:val="000000100000"/>
+        </w:trPr>
+        <w:tc>
+          <w:tcPr>
+            <w:cnfStyle w:val="001000000000"/>
+            <w:tcW w:w="2802" w:type="dxa"/>
+            <w:shd w:val="clear" w:color="auto" w:fill="auto"/>
+          </w:tcPr>
+          <w:p>
+            <w:pPr>
+              <w:spacing w:line="240" w:lineRule="auto"/>
+              <w:rPr>
+                <w:rFonts w:ascii="Segoe UI" w:hAnsi="Segoe UI" w:cs="Segoe UI"/>
+              </w:rPr>
+            </w:pPr>
+          </w:p>
+        </w:tc>
+        <w:tc>
+          <w:tcPr>
+            <w:tcW w:w="6520" w:type="dxa"/>
+            <w:shd w:val="clear" w:color="auto" w:fill="auto"/>
+          </w:tcPr>
+          <w:p>
+            <w:pPr>
+              <w:spacing w:line="240" w:lineRule="auto"/>
+              <w:cnfStyle w:val="000000100000"/>
+              <w:rPr>
+                <w:rFonts w:ascii="Segoe UI" w:hAnsi="Segoe UI" w:cs="Segoe UI"/>
+                <w:lang w:eastAsia="pt-BR"/>
+              </w:rPr>
+            </w:pPr>
+            <w:r>
+              <w:rPr>
+                <w:rFonts w:ascii="Segoe UI" w:hAnsi="Segoe UI" w:cs="Segoe UI"/>
+                <w:sz w:val="20"/>
+                <w:szCs w:val="20"/>
+                <w:lang w:eastAsia="pt-BR"/>
+              </w:rPr>
+              <w:t>Atendimento aos browser últimas três versões dos principais browser do mercado</w:t>
+            </w:r>
+            <w:r>
+              <w:rPr>
+                <w:rFonts w:ascii="Segoe UI" w:hAnsi="Segoe UI" w:cs="Segoe UI"/>
+                <w:lang w:eastAsia="pt-BR"/>
+              </w:rPr>
+              <w:t xml:space="preserve"> </w:t>
+            </w:r>
+          </w:p>
+        </w:tc>
+      </w:tr>
     </w:tbl>
     <w:p>
       <w:pPr>
@@ -5657,7 +5709,14 @@
         <w:rPr>
           <w:rFonts w:ascii="Segoe UI" w:hAnsi="Segoe UI" w:cs="Segoe UI"/>
         </w:rPr>
-        <w:t xml:space="preserve"> procurou na medida do possível aplicar uma abordagem de uma modelagem de software que segue um conjunto de práticas com objetivo de facilitar a implementação</w:t>
+        <w:t xml:space="preserve"> procurou na medida do possível aplicar uma abordagem de uma </w:t>
+      </w:r>
+      <w:r>
+        <w:rPr>
+          <w:rFonts w:ascii="Segoe UI" w:hAnsi="Segoe UI" w:cs="Segoe UI"/>
+        </w:rPr>
+        <w:lastRenderedPageBreak/>
+        <w:t>modelagem de software que segue um conjunto de práticas com objetivo de facilitar a implementação</w:t>
       </w:r>
       <w:r>
         <w:rPr>
@@ -5675,14 +5734,7 @@
         <w:rPr>
           <w:rFonts w:ascii="Segoe UI" w:hAnsi="Segoe UI" w:cs="Segoe UI"/>
         </w:rPr>
-        <w:t xml:space="preserve"> por contextos </w:t>
-      </w:r>
-      <w:r>
-        <w:rPr>
-          <w:rFonts w:ascii="Segoe UI" w:hAnsi="Segoe UI" w:cs="Segoe UI"/>
-        </w:rPr>
-        <w:lastRenderedPageBreak/>
-        <w:t xml:space="preserve">dentro de um modelo de </w:t>
+        <w:t xml:space="preserve"> por contextos dentro de um modelo de </w:t>
       </w:r>
       <w:r>
         <w:rPr>
@@ -6241,7 +6293,7 @@
                     <a:blip r:embed="rId10">
                       <a:extLst>
                         <a:ext uri="{28A0092B-C50C-407E-A947-70E740481C1C}">
-                          <a14:useLocalDpi xmlns:a14="http://schemas.microsoft.com/office/drawing/2010/main" xmlns:wps="http://schemas.microsoft.com/office/word/2010/wordprocessingShape" xmlns:wpi="http://schemas.microsoft.com/office/word/2010/wordprocessingInk" xmlns:wpg="http://schemas.microsoft.com/office/word/2010/wordprocessingGroup" xmlns:w16se="http://schemas.microsoft.com/office/word/2015/wordml/symex" xmlns:w16cid="http://schemas.microsoft.com/office/word/2016/wordml/cid" xmlns:w15="http://schemas.microsoft.com/office/word/2012/wordml" xmlns:w14="http://schemas.microsoft.com/office/word/2010/wordml" xmlns:w="http://schemas.openxmlformats.org/wordprocessingml/2006/main" xmlns:w10="urn:schemas-microsoft-com:office:word" xmlns:wp14="http://schemas.microsoft.com/office/word/2010/wordprocessingDrawing" xmlns:v="urn:schemas-microsoft-com:vml" xmlns:o="urn:schemas-microsoft-com:office:office" xmlns:am3d="http://schemas.microsoft.com/office/drawing/2017/model3d" xmlns:aink="http://schemas.microsoft.com/office/drawing/2016/ink" xmlns:mc="http://schemas.openxmlformats.org/markup-compatibility/2006" xmlns:cx8="http://schemas.microsoft.com/office/drawing/2016/5/14/chartex" xmlns:cx7="http://schemas.microsoft.com/office/drawing/2016/5/13/chartex" xmlns:cx6="http://schemas.microsoft.com/office/drawing/2016/5/12/chartex" xmlns:cx5="http://schemas.microsoft.com/office/drawing/2016/5/11/chartex" xmlns:cx4="http://schemas.microsoft.com/office/drawing/2016/5/10/chartex" xmlns:cx3="http://schemas.microsoft.com/office/drawing/2016/5/9/chartex" xmlns:cx2="http://schemas.microsoft.com/office/drawing/2015/10/21/chartex" xmlns:cx1="http://schemas.microsoft.com/office/drawing/2015/9/8/chartex" xmlns:cx="http://schemas.microsoft.com/office/drawing/2014/chartex" xmlns:wpc="http://schemas.microsoft.com/office/word/2010/wordprocessingCanvas" xmlns="" val="0"/>
+                          <a14:useLocalDpi xmlns="" xmlns:wpc="http://schemas.microsoft.com/office/word/2010/wordprocessingCanvas" xmlns:cx="http://schemas.microsoft.com/office/drawing/2014/chartex" xmlns:cx1="http://schemas.microsoft.com/office/drawing/2015/9/8/chartex" xmlns:cx2="http://schemas.microsoft.com/office/drawing/2015/10/21/chartex" xmlns:cx3="http://schemas.microsoft.com/office/drawing/2016/5/9/chartex" xmlns:cx4="http://schemas.microsoft.com/office/drawing/2016/5/10/chartex" xmlns:cx5="http://schemas.microsoft.com/office/drawing/2016/5/11/chartex" xmlns:cx6="http://schemas.microsoft.com/office/drawing/2016/5/12/chartex" xmlns:cx7="http://schemas.microsoft.com/office/drawing/2016/5/13/chartex" xmlns:cx8="http://schemas.microsoft.com/office/drawing/2016/5/14/chartex" xmlns:mc="http://schemas.openxmlformats.org/markup-compatibility/2006" xmlns:aink="http://schemas.microsoft.com/office/drawing/2016/ink" xmlns:am3d="http://schemas.microsoft.com/office/drawing/2017/model3d" xmlns:o="urn:schemas-microsoft-com:office:office" xmlns:v="urn:schemas-microsoft-com:vml" xmlns:wp14="http://schemas.microsoft.com/office/word/2010/wordprocessingDrawing" xmlns:w10="urn:schemas-microsoft-com:office:word" xmlns:w="http://schemas.openxmlformats.org/wordprocessingml/2006/main" xmlns:w14="http://schemas.microsoft.com/office/word/2010/wordml" xmlns:w15="http://schemas.microsoft.com/office/word/2012/wordml" xmlns:w16cid="http://schemas.microsoft.com/office/word/2016/wordml/cid" xmlns:w16se="http://schemas.microsoft.com/office/word/2015/wordml/symex" xmlns:wpg="http://schemas.microsoft.com/office/word/2010/wordprocessingGroup" xmlns:wpi="http://schemas.microsoft.com/office/word/2010/wordprocessingInk" xmlns:wps="http://schemas.microsoft.com/office/word/2010/wordprocessingShape" xmlns:a14="http://schemas.microsoft.com/office/drawing/2010/main" val="0"/>
                         </a:ext>
                       </a:extLst>
                     </a:blip>
@@ -6330,7 +6382,7 @@
                     <a:blip r:embed="rId11">
                       <a:extLst>
                         <a:ext uri="{28A0092B-C50C-407E-A947-70E740481C1C}">
-                          <a14:useLocalDpi xmlns:a14="http://schemas.microsoft.com/office/drawing/2010/main" xmlns:wps="http://schemas.microsoft.com/office/word/2010/wordprocessingShape" xmlns:wpi="http://schemas.microsoft.com/office/word/2010/wordprocessingInk" xmlns:wpg="http://schemas.microsoft.com/office/word/2010/wordprocessingGroup" xmlns:w16se="http://schemas.microsoft.com/office/word/2015/wordml/symex" xmlns:w16cid="http://schemas.microsoft.com/office/word/2016/wordml/cid" xmlns:w15="http://schemas.microsoft.com/office/word/2012/wordml" xmlns:w14="http://schemas.microsoft.com/office/word/2010/wordml" xmlns:w="http://schemas.openxmlformats.org/wordprocessingml/2006/main" xmlns:w10="urn:schemas-microsoft-com:office:word" xmlns:wp14="http://schemas.microsoft.com/office/word/2010/wordprocessingDrawing" xmlns:v="urn:schemas-microsoft-com:vml" xmlns:o="urn:schemas-microsoft-com:office:office" xmlns:am3d="http://schemas.microsoft.com/office/drawing/2017/model3d" xmlns:aink="http://schemas.microsoft.com/office/drawing/2016/ink" xmlns:mc="http://schemas.openxmlformats.org/markup-compatibility/2006" xmlns:cx8="http://schemas.microsoft.com/office/drawing/2016/5/14/chartex" xmlns:cx7="http://schemas.microsoft.com/office/drawing/2016/5/13/chartex" xmlns:cx6="http://schemas.microsoft.com/office/drawing/2016/5/12/chartex" xmlns:cx5="http://schemas.microsoft.com/office/drawing/2016/5/11/chartex" xmlns:cx4="http://schemas.microsoft.com/office/drawing/2016/5/10/chartex" xmlns:cx3="http://schemas.microsoft.com/office/drawing/2016/5/9/chartex" xmlns:cx2="http://schemas.microsoft.com/office/drawing/2015/10/21/chartex" xmlns:cx1="http://schemas.microsoft.com/office/drawing/2015/9/8/chartex" xmlns:cx="http://schemas.microsoft.com/office/drawing/2014/chartex" xmlns:wpc="http://schemas.microsoft.com/office/word/2010/wordprocessingCanvas" xmlns="" val="0"/>
+                          <a14:useLocalDpi xmlns="" xmlns:wpc="http://schemas.microsoft.com/office/word/2010/wordprocessingCanvas" xmlns:cx="http://schemas.microsoft.com/office/drawing/2014/chartex" xmlns:cx1="http://schemas.microsoft.com/office/drawing/2015/9/8/chartex" xmlns:cx2="http://schemas.microsoft.com/office/drawing/2015/10/21/chartex" xmlns:cx3="http://schemas.microsoft.com/office/drawing/2016/5/9/chartex" xmlns:cx4="http://schemas.microsoft.com/office/drawing/2016/5/10/chartex" xmlns:cx5="http://schemas.microsoft.com/office/drawing/2016/5/11/chartex" xmlns:cx6="http://schemas.microsoft.com/office/drawing/2016/5/12/chartex" xmlns:cx7="http://schemas.microsoft.com/office/drawing/2016/5/13/chartex" xmlns:cx8="http://schemas.microsoft.com/office/drawing/2016/5/14/chartex" xmlns:mc="http://schemas.openxmlformats.org/markup-compatibility/2006" xmlns:aink="http://schemas.microsoft.com/office/drawing/2016/ink" xmlns:am3d="http://schemas.microsoft.com/office/drawing/2017/model3d" xmlns:o="urn:schemas-microsoft-com:office:office" xmlns:v="urn:schemas-microsoft-com:vml" xmlns:wp14="http://schemas.microsoft.com/office/word/2010/wordprocessingDrawing" xmlns:w10="urn:schemas-microsoft-com:office:word" xmlns:w="http://schemas.openxmlformats.org/wordprocessingml/2006/main" xmlns:w14="http://schemas.microsoft.com/office/word/2010/wordml" xmlns:w15="http://schemas.microsoft.com/office/word/2012/wordml" xmlns:w16cid="http://schemas.microsoft.com/office/word/2016/wordml/cid" xmlns:w16se="http://schemas.microsoft.com/office/word/2015/wordml/symex" xmlns:wpg="http://schemas.microsoft.com/office/word/2010/wordprocessingGroup" xmlns:wpi="http://schemas.microsoft.com/office/word/2010/wordprocessingInk" xmlns:wps="http://schemas.microsoft.com/office/word/2010/wordprocessingShape" xmlns:a14="http://schemas.microsoft.com/office/drawing/2010/main" val="0"/>
                         </a:ext>
                       </a:extLst>
                     </a:blip>
@@ -6477,7 +6529,7 @@
                     <a:blip r:embed="rId12">
                       <a:extLst>
                         <a:ext uri="{28A0092B-C50C-407E-A947-70E740481C1C}">
-                          <a14:useLocalDpi xmlns:a14="http://schemas.microsoft.com/office/drawing/2010/main" xmlns:wps="http://schemas.microsoft.com/office/word/2010/wordprocessingShape" xmlns:wpi="http://schemas.microsoft.com/office/word/2010/wordprocessingInk" xmlns:wpg="http://schemas.microsoft.com/office/word/2010/wordprocessingGroup" xmlns:w16se="http://schemas.microsoft.com/office/word/2015/wordml/symex" xmlns:w16cid="http://schemas.microsoft.com/office/word/2016/wordml/cid" xmlns:w15="http://schemas.microsoft.com/office/word/2012/wordml" xmlns:w14="http://schemas.microsoft.com/office/word/2010/wordml" xmlns:w="http://schemas.openxmlformats.org/wordprocessingml/2006/main" xmlns:w10="urn:schemas-microsoft-com:office:word" xmlns:wp14="http://schemas.microsoft.com/office/word/2010/wordprocessingDrawing" xmlns:v="urn:schemas-microsoft-com:vml" xmlns:o="urn:schemas-microsoft-com:office:office" xmlns:am3d="http://schemas.microsoft.com/office/drawing/2017/model3d" xmlns:aink="http://schemas.microsoft.com/office/drawing/2016/ink" xmlns:mc="http://schemas.openxmlformats.org/markup-compatibility/2006" xmlns:cx8="http://schemas.microsoft.com/office/drawing/2016/5/14/chartex" xmlns:cx7="http://schemas.microsoft.com/office/drawing/2016/5/13/chartex" xmlns:cx6="http://schemas.microsoft.com/office/drawing/2016/5/12/chartex" xmlns:cx5="http://schemas.microsoft.com/office/drawing/2016/5/11/chartex" xmlns:cx4="http://schemas.microsoft.com/office/drawing/2016/5/10/chartex" xmlns:cx3="http://schemas.microsoft.com/office/drawing/2016/5/9/chartex" xmlns:cx2="http://schemas.microsoft.com/office/drawing/2015/10/21/chartex" xmlns:cx1="http://schemas.microsoft.com/office/drawing/2015/9/8/chartex" xmlns:cx="http://schemas.microsoft.com/office/drawing/2014/chartex" xmlns:wpc="http://schemas.microsoft.com/office/word/2010/wordprocessingCanvas" xmlns="" val="0"/>
+                          <a14:useLocalDpi xmlns="" xmlns:wpc="http://schemas.microsoft.com/office/word/2010/wordprocessingCanvas" xmlns:cx="http://schemas.microsoft.com/office/drawing/2014/chartex" xmlns:cx1="http://schemas.microsoft.com/office/drawing/2015/9/8/chartex" xmlns:cx2="http://schemas.microsoft.com/office/drawing/2015/10/21/chartex" xmlns:cx3="http://schemas.microsoft.com/office/drawing/2016/5/9/chartex" xmlns:cx4="http://schemas.microsoft.com/office/drawing/2016/5/10/chartex" xmlns:cx5="http://schemas.microsoft.com/office/drawing/2016/5/11/chartex" xmlns:cx6="http://schemas.microsoft.com/office/drawing/2016/5/12/chartex" xmlns:cx7="http://schemas.microsoft.com/office/drawing/2016/5/13/chartex" xmlns:cx8="http://schemas.microsoft.com/office/drawing/2016/5/14/chartex" xmlns:mc="http://schemas.openxmlformats.org/markup-compatibility/2006" xmlns:aink="http://schemas.microsoft.com/office/drawing/2016/ink" xmlns:am3d="http://schemas.microsoft.com/office/drawing/2017/model3d" xmlns:o="urn:schemas-microsoft-com:office:office" xmlns:v="urn:schemas-microsoft-com:vml" xmlns:wp14="http://schemas.microsoft.com/office/word/2010/wordprocessingDrawing" xmlns:w10="urn:schemas-microsoft-com:office:word" xmlns:w="http://schemas.openxmlformats.org/wordprocessingml/2006/main" xmlns:w14="http://schemas.microsoft.com/office/word/2010/wordml" xmlns:w15="http://schemas.microsoft.com/office/word/2012/wordml" xmlns:w16cid="http://schemas.microsoft.com/office/word/2016/wordml/cid" xmlns:w16se="http://schemas.microsoft.com/office/word/2015/wordml/symex" xmlns:wpg="http://schemas.microsoft.com/office/word/2010/wordprocessingGroup" xmlns:wpi="http://schemas.microsoft.com/office/word/2010/wordprocessingInk" xmlns:wps="http://schemas.microsoft.com/office/word/2010/wordprocessingShape" xmlns:a14="http://schemas.microsoft.com/office/drawing/2010/main" val="0"/>
                         </a:ext>
                       </a:extLst>
                     </a:blip>
@@ -6928,7 +6980,7 @@
                     <a:blip r:embed="rId13">
                       <a:extLst>
                         <a:ext uri="{28A0092B-C50C-407E-A947-70E740481C1C}">
-                          <a14:useLocalDpi xmlns:a14="http://schemas.microsoft.com/office/drawing/2010/main" xmlns:wps="http://schemas.microsoft.com/office/word/2010/wordprocessingShape" xmlns:wpi="http://schemas.microsoft.com/office/word/2010/wordprocessingInk" xmlns:wpg="http://schemas.microsoft.com/office/word/2010/wordprocessingGroup" xmlns:w16se="http://schemas.microsoft.com/office/word/2015/wordml/symex" xmlns:w16cid="http://schemas.microsoft.com/office/word/2016/wordml/cid" xmlns:w15="http://schemas.microsoft.com/office/word/2012/wordml" xmlns:w14="http://schemas.microsoft.com/office/word/2010/wordml" xmlns:w="http://schemas.openxmlformats.org/wordprocessingml/2006/main" xmlns:w10="urn:schemas-microsoft-com:office:word" xmlns:wp14="http://schemas.microsoft.com/office/word/2010/wordprocessingDrawing" xmlns:v="urn:schemas-microsoft-com:vml" xmlns:o="urn:schemas-microsoft-com:office:office" xmlns:am3d="http://schemas.microsoft.com/office/drawing/2017/model3d" xmlns:aink="http://schemas.microsoft.com/office/drawing/2016/ink" xmlns:mc="http://schemas.openxmlformats.org/markup-compatibility/2006" xmlns:cx8="http://schemas.microsoft.com/office/drawing/2016/5/14/chartex" xmlns:cx7="http://schemas.microsoft.com/office/drawing/2016/5/13/chartex" xmlns:cx6="http://schemas.microsoft.com/office/drawing/2016/5/12/chartex" xmlns:cx5="http://schemas.microsoft.com/office/drawing/2016/5/11/chartex" xmlns:cx4="http://schemas.microsoft.com/office/drawing/2016/5/10/chartex" xmlns:cx3="http://schemas.microsoft.com/office/drawing/2016/5/9/chartex" xmlns:cx2="http://schemas.microsoft.com/office/drawing/2015/10/21/chartex" xmlns:cx1="http://schemas.microsoft.com/office/drawing/2015/9/8/chartex" xmlns:cx="http://schemas.microsoft.com/office/drawing/2014/chartex" xmlns:wpc="http://schemas.microsoft.com/office/word/2010/wordprocessingCanvas" xmlns="" val="0"/>
+                          <a14:useLocalDpi xmlns="" xmlns:wpc="http://schemas.microsoft.com/office/word/2010/wordprocessingCanvas" xmlns:cx="http://schemas.microsoft.com/office/drawing/2014/chartex" xmlns:cx1="http://schemas.microsoft.com/office/drawing/2015/9/8/chartex" xmlns:cx2="http://schemas.microsoft.com/office/drawing/2015/10/21/chartex" xmlns:cx3="http://schemas.microsoft.com/office/drawing/2016/5/9/chartex" xmlns:cx4="http://schemas.microsoft.com/office/drawing/2016/5/10/chartex" xmlns:cx5="http://schemas.microsoft.com/office/drawing/2016/5/11/chartex" xmlns:cx6="http://schemas.microsoft.com/office/drawing/2016/5/12/chartex" xmlns:cx7="http://schemas.microsoft.com/office/drawing/2016/5/13/chartex" xmlns:cx8="http://schemas.microsoft.com/office/drawing/2016/5/14/chartex" xmlns:mc="http://schemas.openxmlformats.org/markup-compatibility/2006" xmlns:aink="http://schemas.microsoft.com/office/drawing/2016/ink" xmlns:am3d="http://schemas.microsoft.com/office/drawing/2017/model3d" xmlns:o="urn:schemas-microsoft-com:office:office" xmlns:v="urn:schemas-microsoft-com:vml" xmlns:wp14="http://schemas.microsoft.com/office/word/2010/wordprocessingDrawing" xmlns:w10="urn:schemas-microsoft-com:office:word" xmlns:w="http://schemas.openxmlformats.org/wordprocessingml/2006/main" xmlns:w14="http://schemas.microsoft.com/office/word/2010/wordml" xmlns:w15="http://schemas.microsoft.com/office/word/2012/wordml" xmlns:w16cid="http://schemas.microsoft.com/office/word/2016/wordml/cid" xmlns:w16se="http://schemas.microsoft.com/office/word/2015/wordml/symex" xmlns:wpg="http://schemas.microsoft.com/office/word/2010/wordprocessingGroup" xmlns:wpi="http://schemas.microsoft.com/office/word/2010/wordprocessingInk" xmlns:wps="http://schemas.microsoft.com/office/word/2010/wordprocessingShape" xmlns:a14="http://schemas.microsoft.com/office/drawing/2010/main" val="0"/>
                         </a:ext>
                       </a:extLst>
                     </a:blip>
@@ -6990,7 +7042,7 @@
                     <a:blip r:embed="rId14">
                       <a:extLst>
                         <a:ext uri="{28A0092B-C50C-407E-A947-70E740481C1C}">
-                          <a14:useLocalDpi xmlns:a14="http://schemas.microsoft.com/office/drawing/2010/main" xmlns:wps="http://schemas.microsoft.com/office/word/2010/wordprocessingShape" xmlns:wpi="http://schemas.microsoft.com/office/word/2010/wordprocessingInk" xmlns:wpg="http://schemas.microsoft.com/office/word/2010/wordprocessingGroup" xmlns:w16se="http://schemas.microsoft.com/office/word/2015/wordml/symex" xmlns:w16cid="http://schemas.microsoft.com/office/word/2016/wordml/cid" xmlns:w15="http://schemas.microsoft.com/office/word/2012/wordml" xmlns:w14="http://schemas.microsoft.com/office/word/2010/wordml" xmlns:w="http://schemas.openxmlformats.org/wordprocessingml/2006/main" xmlns:w10="urn:schemas-microsoft-com:office:word" xmlns:wp14="http://schemas.microsoft.com/office/word/2010/wordprocessingDrawing" xmlns:v="urn:schemas-microsoft-com:vml" xmlns:o="urn:schemas-microsoft-com:office:office" xmlns:am3d="http://schemas.microsoft.com/office/drawing/2017/model3d" xmlns:aink="http://schemas.microsoft.com/office/drawing/2016/ink" xmlns:mc="http://schemas.openxmlformats.org/markup-compatibility/2006" xmlns:cx8="http://schemas.microsoft.com/office/drawing/2016/5/14/chartex" xmlns:cx7="http://schemas.microsoft.com/office/drawing/2016/5/13/chartex" xmlns:cx6="http://schemas.microsoft.com/office/drawing/2016/5/12/chartex" xmlns:cx5="http://schemas.microsoft.com/office/drawing/2016/5/11/chartex" xmlns:cx4="http://schemas.microsoft.com/office/drawing/2016/5/10/chartex" xmlns:cx3="http://schemas.microsoft.com/office/drawing/2016/5/9/chartex" xmlns:cx2="http://schemas.microsoft.com/office/drawing/2015/10/21/chartex" xmlns:cx1="http://schemas.microsoft.com/office/drawing/2015/9/8/chartex" xmlns:cx="http://schemas.microsoft.com/office/drawing/2014/chartex" xmlns:wpc="http://schemas.microsoft.com/office/word/2010/wordprocessingCanvas" xmlns="" val="0"/>
+                          <a14:useLocalDpi xmlns="" xmlns:wpc="http://schemas.microsoft.com/office/word/2010/wordprocessingCanvas" xmlns:cx="http://schemas.microsoft.com/office/drawing/2014/chartex" xmlns:cx1="http://schemas.microsoft.com/office/drawing/2015/9/8/chartex" xmlns:cx2="http://schemas.microsoft.com/office/drawing/2015/10/21/chartex" xmlns:cx3="http://schemas.microsoft.com/office/drawing/2016/5/9/chartex" xmlns:cx4="http://schemas.microsoft.com/office/drawing/2016/5/10/chartex" xmlns:cx5="http://schemas.microsoft.com/office/drawing/2016/5/11/chartex" xmlns:cx6="http://schemas.microsoft.com/office/drawing/2016/5/12/chartex" xmlns:cx7="http://schemas.microsoft.com/office/drawing/2016/5/13/chartex" xmlns:cx8="http://schemas.microsoft.com/office/drawing/2016/5/14/chartex" xmlns:mc="http://schemas.openxmlformats.org/markup-compatibility/2006" xmlns:aink="http://schemas.microsoft.com/office/drawing/2016/ink" xmlns:am3d="http://schemas.microsoft.com/office/drawing/2017/model3d" xmlns:o="urn:schemas-microsoft-com:office:office" xmlns:v="urn:schemas-microsoft-com:vml" xmlns:wp14="http://schemas.microsoft.com/office/word/2010/wordprocessingDrawing" xmlns:w10="urn:schemas-microsoft-com:office:word" xmlns:w="http://schemas.openxmlformats.org/wordprocessingml/2006/main" xmlns:w14="http://schemas.microsoft.com/office/word/2010/wordml" xmlns:w15="http://schemas.microsoft.com/office/word/2012/wordml" xmlns:w16cid="http://schemas.microsoft.com/office/word/2016/wordml/cid" xmlns:w16se="http://schemas.microsoft.com/office/word/2015/wordml/symex" xmlns:wpg="http://schemas.microsoft.com/office/word/2010/wordprocessingGroup" xmlns:wpi="http://schemas.microsoft.com/office/word/2010/wordprocessingInk" xmlns:wps="http://schemas.microsoft.com/office/word/2010/wordprocessingShape" xmlns:a14="http://schemas.microsoft.com/office/drawing/2010/main" val="0"/>
                         </a:ext>
                       </a:extLst>
                     </a:blip>
@@ -7191,7 +7243,7 @@
                     <a:blip r:embed="rId15">
                       <a:extLst>
                         <a:ext uri="{28A0092B-C50C-407E-A947-70E740481C1C}">
-                          <a14:useLocalDpi xmlns:a14="http://schemas.microsoft.com/office/drawing/2010/main" xmlns:wps="http://schemas.microsoft.com/office/word/2010/wordprocessingShape" xmlns:wpi="http://schemas.microsoft.com/office/word/2010/wordprocessingInk" xmlns:wpg="http://schemas.microsoft.com/office/word/2010/wordprocessingGroup" xmlns:w16se="http://schemas.microsoft.com/office/word/2015/wordml/symex" xmlns:w16cid="http://schemas.microsoft.com/office/word/2016/wordml/cid" xmlns:w15="http://schemas.microsoft.com/office/word/2012/wordml" xmlns:w14="http://schemas.microsoft.com/office/word/2010/wordml" xmlns:w="http://schemas.openxmlformats.org/wordprocessingml/2006/main" xmlns:w10="urn:schemas-microsoft-com:office:word" xmlns:wp14="http://schemas.microsoft.com/office/word/2010/wordprocessingDrawing" xmlns:v="urn:schemas-microsoft-com:vml" xmlns:o="urn:schemas-microsoft-com:office:office" xmlns:am3d="http://schemas.microsoft.com/office/drawing/2017/model3d" xmlns:aink="http://schemas.microsoft.com/office/drawing/2016/ink" xmlns:mc="http://schemas.openxmlformats.org/markup-compatibility/2006" xmlns:cx8="http://schemas.microsoft.com/office/drawing/2016/5/14/chartex" xmlns:cx7="http://schemas.microsoft.com/office/drawing/2016/5/13/chartex" xmlns:cx6="http://schemas.microsoft.com/office/drawing/2016/5/12/chartex" xmlns:cx5="http://schemas.microsoft.com/office/drawing/2016/5/11/chartex" xmlns:cx4="http://schemas.microsoft.com/office/drawing/2016/5/10/chartex" xmlns:cx3="http://schemas.microsoft.com/office/drawing/2016/5/9/chartex" xmlns:cx2="http://schemas.microsoft.com/office/drawing/2015/10/21/chartex" xmlns:cx1="http://schemas.microsoft.com/office/drawing/2015/9/8/chartex" xmlns:cx="http://schemas.microsoft.com/office/drawing/2014/chartex" xmlns:wpc="http://schemas.microsoft.com/office/word/2010/wordprocessingCanvas" xmlns="" val="0"/>
+                          <a14:useLocalDpi xmlns="" xmlns:wpc="http://schemas.microsoft.com/office/word/2010/wordprocessingCanvas" xmlns:cx="http://schemas.microsoft.com/office/drawing/2014/chartex" xmlns:cx1="http://schemas.microsoft.com/office/drawing/2015/9/8/chartex" xmlns:cx2="http://schemas.microsoft.com/office/drawing/2015/10/21/chartex" xmlns:cx3="http://schemas.microsoft.com/office/drawing/2016/5/9/chartex" xmlns:cx4="http://schemas.microsoft.com/office/drawing/2016/5/10/chartex" xmlns:cx5="http://schemas.microsoft.com/office/drawing/2016/5/11/chartex" xmlns:cx6="http://schemas.microsoft.com/office/drawing/2016/5/12/chartex" xmlns:cx7="http://schemas.microsoft.com/office/drawing/2016/5/13/chartex" xmlns:cx8="http://schemas.microsoft.com/office/drawing/2016/5/14/chartex" xmlns:mc="http://schemas.openxmlformats.org/markup-compatibility/2006" xmlns:aink="http://schemas.microsoft.com/office/drawing/2016/ink" xmlns:am3d="http://schemas.microsoft.com/office/drawing/2017/model3d" xmlns:o="urn:schemas-microsoft-com:office:office" xmlns:v="urn:schemas-microsoft-com:vml" xmlns:wp14="http://schemas.microsoft.com/office/word/2010/wordprocessingDrawing" xmlns:w10="urn:schemas-microsoft-com:office:word" xmlns:w="http://schemas.openxmlformats.org/wordprocessingml/2006/main" xmlns:w14="http://schemas.microsoft.com/office/word/2010/wordml" xmlns:w15="http://schemas.microsoft.com/office/word/2012/wordml" xmlns:w16cid="http://schemas.microsoft.com/office/word/2016/wordml/cid" xmlns:w16se="http://schemas.microsoft.com/office/word/2015/wordml/symex" xmlns:wpg="http://schemas.microsoft.com/office/word/2010/wordprocessingGroup" xmlns:wpi="http://schemas.microsoft.com/office/word/2010/wordprocessingInk" xmlns:wps="http://schemas.microsoft.com/office/word/2010/wordprocessingShape" xmlns:a14="http://schemas.microsoft.com/office/drawing/2010/main" val="0"/>
                         </a:ext>
                       </a:extLst>
                     </a:blip>
@@ -7358,7 +7410,7 @@
                     <a:blip r:embed="rId16">
                       <a:extLst>
                         <a:ext uri="{28A0092B-C50C-407E-A947-70E740481C1C}">
-                          <a14:useLocalDpi xmlns:a14="http://schemas.microsoft.com/office/drawing/2010/main" xmlns:wps="http://schemas.microsoft.com/office/word/2010/wordprocessingShape" xmlns:wpi="http://schemas.microsoft.com/office/word/2010/wordprocessingInk" xmlns:wpg="http://schemas.microsoft.com/office/word/2010/wordprocessingGroup" xmlns:w16se="http://schemas.microsoft.com/office/word/2015/wordml/symex" xmlns:w16cid="http://schemas.microsoft.com/office/word/2016/wordml/cid" xmlns:w15="http://schemas.microsoft.com/office/word/2012/wordml" xmlns:w14="http://schemas.microsoft.com/office/word/2010/wordml" xmlns:w="http://schemas.openxmlformats.org/wordprocessingml/2006/main" xmlns:w10="urn:schemas-microsoft-com:office:word" xmlns:wp14="http://schemas.microsoft.com/office/word/2010/wordprocessingDrawing" xmlns:v="urn:schemas-microsoft-com:vml" xmlns:o="urn:schemas-microsoft-com:office:office" xmlns:am3d="http://schemas.microsoft.com/office/drawing/2017/model3d" xmlns:aink="http://schemas.microsoft.com/office/drawing/2016/ink" xmlns:mc="http://schemas.openxmlformats.org/markup-compatibility/2006" xmlns:cx8="http://schemas.microsoft.com/office/drawing/2016/5/14/chartex" xmlns:cx7="http://schemas.microsoft.com/office/drawing/2016/5/13/chartex" xmlns:cx6="http://schemas.microsoft.com/office/drawing/2016/5/12/chartex" xmlns:cx5="http://schemas.microsoft.com/office/drawing/2016/5/11/chartex" xmlns:cx4="http://schemas.microsoft.com/office/drawing/2016/5/10/chartex" xmlns:cx3="http://schemas.microsoft.com/office/drawing/2016/5/9/chartex" xmlns:cx2="http://schemas.microsoft.com/office/drawing/2015/10/21/chartex" xmlns:cx1="http://schemas.microsoft.com/office/drawing/2015/9/8/chartex" xmlns:cx="http://schemas.microsoft.com/office/drawing/2014/chartex" xmlns:wpc="http://schemas.microsoft.com/office/word/2010/wordprocessingCanvas" xmlns="" val="0"/>
+                          <a14:useLocalDpi xmlns="" xmlns:wpc="http://schemas.microsoft.com/office/word/2010/wordprocessingCanvas" xmlns:cx="http://schemas.microsoft.com/office/drawing/2014/chartex" xmlns:cx1="http://schemas.microsoft.com/office/drawing/2015/9/8/chartex" xmlns:cx2="http://schemas.microsoft.com/office/drawing/2015/10/21/chartex" xmlns:cx3="http://schemas.microsoft.com/office/drawing/2016/5/9/chartex" xmlns:cx4="http://schemas.microsoft.com/office/drawing/2016/5/10/chartex" xmlns:cx5="http://schemas.microsoft.com/office/drawing/2016/5/11/chartex" xmlns:cx6="http://schemas.microsoft.com/office/drawing/2016/5/12/chartex" xmlns:cx7="http://schemas.microsoft.com/office/drawing/2016/5/13/chartex" xmlns:cx8="http://schemas.microsoft.com/office/drawing/2016/5/14/chartex" xmlns:mc="http://schemas.openxmlformats.org/markup-compatibility/2006" xmlns:aink="http://schemas.microsoft.com/office/drawing/2016/ink" xmlns:am3d="http://schemas.microsoft.com/office/drawing/2017/model3d" xmlns:o="urn:schemas-microsoft-com:office:office" xmlns:v="urn:schemas-microsoft-com:vml" xmlns:wp14="http://schemas.microsoft.com/office/word/2010/wordprocessingDrawing" xmlns:w10="urn:schemas-microsoft-com:office:word" xmlns:w="http://schemas.openxmlformats.org/wordprocessingml/2006/main" xmlns:w14="http://schemas.microsoft.com/office/word/2010/wordml" xmlns:w15="http://schemas.microsoft.com/office/word/2012/wordml" xmlns:w16cid="http://schemas.microsoft.com/office/word/2016/wordml/cid" xmlns:w16se="http://schemas.microsoft.com/office/word/2015/wordml/symex" xmlns:wpg="http://schemas.microsoft.com/office/word/2010/wordprocessingGroup" xmlns:wpi="http://schemas.microsoft.com/office/word/2010/wordprocessingInk" xmlns:wps="http://schemas.microsoft.com/office/word/2010/wordprocessingShape" xmlns:a14="http://schemas.microsoft.com/office/drawing/2010/main" val="0"/>
                         </a:ext>
                       </a:extLst>
                     </a:blip>
@@ -7422,7 +7474,7 @@
                     <a:blip r:embed="rId17">
                       <a:extLst>
                         <a:ext uri="{28A0092B-C50C-407E-A947-70E740481C1C}">
-                          <a14:useLocalDpi xmlns:a14="http://schemas.microsoft.com/office/drawing/2010/main" xmlns:wps="http://schemas.microsoft.com/office/word/2010/wordprocessingShape" xmlns:wpi="http://schemas.microsoft.com/office/word/2010/wordprocessingInk" xmlns:wpg="http://schemas.microsoft.com/office/word/2010/wordprocessingGroup" xmlns:w16se="http://schemas.microsoft.com/office/word/2015/wordml/symex" xmlns:w16cid="http://schemas.microsoft.com/office/word/2016/wordml/cid" xmlns:w15="http://schemas.microsoft.com/office/word/2012/wordml" xmlns:w14="http://schemas.microsoft.com/office/word/2010/wordml" xmlns:w="http://schemas.openxmlformats.org/wordprocessingml/2006/main" xmlns:w10="urn:schemas-microsoft-com:office:word" xmlns:wp14="http://schemas.microsoft.com/office/word/2010/wordprocessingDrawing" xmlns:v="urn:schemas-microsoft-com:vml" xmlns:o="urn:schemas-microsoft-com:office:office" xmlns:am3d="http://schemas.microsoft.com/office/drawing/2017/model3d" xmlns:aink="http://schemas.microsoft.com/office/drawing/2016/ink" xmlns:mc="http://schemas.openxmlformats.org/markup-compatibility/2006" xmlns:cx8="http://schemas.microsoft.com/office/drawing/2016/5/14/chartex" xmlns:cx7="http://schemas.microsoft.com/office/drawing/2016/5/13/chartex" xmlns:cx6="http://schemas.microsoft.com/office/drawing/2016/5/12/chartex" xmlns:cx5="http://schemas.microsoft.com/office/drawing/2016/5/11/chartex" xmlns:cx4="http://schemas.microsoft.com/office/drawing/2016/5/10/chartex" xmlns:cx3="http://schemas.microsoft.com/office/drawing/2016/5/9/chartex" xmlns:cx2="http://schemas.microsoft.com/office/drawing/2015/10/21/chartex" xmlns:cx1="http://schemas.microsoft.com/office/drawing/2015/9/8/chartex" xmlns:cx="http://schemas.microsoft.com/office/drawing/2014/chartex" xmlns:wpc="http://schemas.microsoft.com/office/word/2010/wordprocessingCanvas" xmlns="" val="0"/>
+                          <a14:useLocalDpi xmlns="" xmlns:wpc="http://schemas.microsoft.com/office/word/2010/wordprocessingCanvas" xmlns:cx="http://schemas.microsoft.com/office/drawing/2014/chartex" xmlns:cx1="http://schemas.microsoft.com/office/drawing/2015/9/8/chartex" xmlns:cx2="http://schemas.microsoft.com/office/drawing/2015/10/21/chartex" xmlns:cx3="http://schemas.microsoft.com/office/drawing/2016/5/9/chartex" xmlns:cx4="http://schemas.microsoft.com/office/drawing/2016/5/10/chartex" xmlns:cx5="http://schemas.microsoft.com/office/drawing/2016/5/11/chartex" xmlns:cx6="http://schemas.microsoft.com/office/drawing/2016/5/12/chartex" xmlns:cx7="http://schemas.microsoft.com/office/drawing/2016/5/13/chartex" xmlns:cx8="http://schemas.microsoft.com/office/drawing/2016/5/14/chartex" xmlns:mc="http://schemas.openxmlformats.org/markup-compatibility/2006" xmlns:aink="http://schemas.microsoft.com/office/drawing/2016/ink" xmlns:am3d="http://schemas.microsoft.com/office/drawing/2017/model3d" xmlns:o="urn:schemas-microsoft-com:office:office" xmlns:v="urn:schemas-microsoft-com:vml" xmlns:wp14="http://schemas.microsoft.com/office/word/2010/wordprocessingDrawing" xmlns:w10="urn:schemas-microsoft-com:office:word" xmlns:w="http://schemas.openxmlformats.org/wordprocessingml/2006/main" xmlns:w14="http://schemas.microsoft.com/office/word/2010/wordml" xmlns:w15="http://schemas.microsoft.com/office/word/2012/wordml" xmlns:w16cid="http://schemas.microsoft.com/office/word/2016/wordml/cid" xmlns:w16se="http://schemas.microsoft.com/office/word/2015/wordml/symex" xmlns:wpg="http://schemas.microsoft.com/office/word/2010/wordprocessingGroup" xmlns:wpi="http://schemas.microsoft.com/office/word/2010/wordprocessingInk" xmlns:wps="http://schemas.microsoft.com/office/word/2010/wordprocessingShape" xmlns:a14="http://schemas.microsoft.com/office/drawing/2010/main" val="0"/>
                         </a:ext>
                       </a:extLst>
                     </a:blip>
@@ -7832,7 +7884,19 @@
         <w:rPr>
           <w:rFonts w:ascii="Segoe UI" w:hAnsi="Segoe UI" w:cs="Segoe UI"/>
         </w:rPr>
-        <w:t>tabelaque está sendo auditada</w:t>
+        <w:t>tabela</w:t>
+      </w:r>
+      <w:r>
+        <w:rPr>
+          <w:rFonts w:ascii="Segoe UI" w:hAnsi="Segoe UI" w:cs="Segoe UI"/>
+        </w:rPr>
+        <w:t xml:space="preserve"> </w:t>
+      </w:r>
+      <w:r>
+        <w:rPr>
+          <w:rFonts w:ascii="Segoe UI" w:hAnsi="Segoe UI" w:cs="Segoe UI"/>
+        </w:rPr>
+        <w:t>que está sendo auditada</w:t>
       </w:r>
       <w:r>
         <w:rPr>
@@ -8056,7 +8120,7 @@
                     <a:blip r:embed="rId18">
                       <a:extLst>
                         <a:ext uri="{28A0092B-C50C-407E-A947-70E740481C1C}">
-                          <a14:useLocalDpi xmlns:a14="http://schemas.microsoft.com/office/drawing/2010/main" xmlns:wps="http://schemas.microsoft.com/office/word/2010/wordprocessingShape" xmlns:wpi="http://schemas.microsoft.com/office/word/2010/wordprocessingInk" xmlns:wpg="http://schemas.microsoft.com/office/word/2010/wordprocessingGroup" xmlns:w16se="http://schemas.microsoft.com/office/word/2015/wordml/symex" xmlns:w16cid="http://schemas.microsoft.com/office/word/2016/wordml/cid" xmlns:w15="http://schemas.microsoft.com/office/word/2012/wordml" xmlns:w14="http://schemas.microsoft.com/office/word/2010/wordml" xmlns:w="http://schemas.openxmlformats.org/wordprocessingml/2006/main" xmlns:w10="urn:schemas-microsoft-com:office:word" xmlns:wp14="http://schemas.microsoft.com/office/word/2010/wordprocessingDrawing" xmlns:v="urn:schemas-microsoft-com:vml" xmlns:o="urn:schemas-microsoft-com:office:office" xmlns:am3d="http://schemas.microsoft.com/office/drawing/2017/model3d" xmlns:aink="http://schemas.microsoft.com/office/drawing/2016/ink" xmlns:mc="http://schemas.openxmlformats.org/markup-compatibility/2006" xmlns:cx8="http://schemas.microsoft.com/office/drawing/2016/5/14/chartex" xmlns:cx7="http://schemas.microsoft.com/office/drawing/2016/5/13/chartex" xmlns:cx6="http://schemas.microsoft.com/office/drawing/2016/5/12/chartex" xmlns:cx5="http://schemas.microsoft.com/office/drawing/2016/5/11/chartex" xmlns:cx4="http://schemas.microsoft.com/office/drawing/2016/5/10/chartex" xmlns:cx3="http://schemas.microsoft.com/office/drawing/2016/5/9/chartex" xmlns:cx2="http://schemas.microsoft.com/office/drawing/2015/10/21/chartex" xmlns:cx1="http://schemas.microsoft.com/office/drawing/2015/9/8/chartex" xmlns:cx="http://schemas.microsoft.com/office/drawing/2014/chartex" xmlns:wpc="http://schemas.microsoft.com/office/word/2010/wordprocessingCanvas" xmlns="" val="0"/>
+                          <a14:useLocalDpi xmlns="" xmlns:wpc="http://schemas.microsoft.com/office/word/2010/wordprocessingCanvas" xmlns:cx="http://schemas.microsoft.com/office/drawing/2014/chartex" xmlns:cx1="http://schemas.microsoft.com/office/drawing/2015/9/8/chartex" xmlns:cx2="http://schemas.microsoft.com/office/drawing/2015/10/21/chartex" xmlns:cx3="http://schemas.microsoft.com/office/drawing/2016/5/9/chartex" xmlns:cx4="http://schemas.microsoft.com/office/drawing/2016/5/10/chartex" xmlns:cx5="http://schemas.microsoft.com/office/drawing/2016/5/11/chartex" xmlns:cx6="http://schemas.microsoft.com/office/drawing/2016/5/12/chartex" xmlns:cx7="http://schemas.microsoft.com/office/drawing/2016/5/13/chartex" xmlns:cx8="http://schemas.microsoft.com/office/drawing/2016/5/14/chartex" xmlns:mc="http://schemas.openxmlformats.org/markup-compatibility/2006" xmlns:aink="http://schemas.microsoft.com/office/drawing/2016/ink" xmlns:am3d="http://schemas.microsoft.com/office/drawing/2017/model3d" xmlns:o="urn:schemas-microsoft-com:office:office" xmlns:v="urn:schemas-microsoft-com:vml" xmlns:wp14="http://schemas.microsoft.com/office/word/2010/wordprocessingDrawing" xmlns:w10="urn:schemas-microsoft-com:office:word" xmlns:w="http://schemas.openxmlformats.org/wordprocessingml/2006/main" xmlns:w14="http://schemas.microsoft.com/office/word/2010/wordml" xmlns:w15="http://schemas.microsoft.com/office/word/2012/wordml" xmlns:w16cid="http://schemas.microsoft.com/office/word/2016/wordml/cid" xmlns:w16se="http://schemas.microsoft.com/office/word/2015/wordml/symex" xmlns:wpg="http://schemas.microsoft.com/office/word/2010/wordprocessingGroup" xmlns:wpi="http://schemas.microsoft.com/office/word/2010/wordprocessingInk" xmlns:wps="http://schemas.microsoft.com/office/word/2010/wordprocessingShape" xmlns:a14="http://schemas.microsoft.com/office/drawing/2010/main" val="0"/>
                         </a:ext>
                       </a:extLst>
                     </a:blip>
@@ -8312,7 +8376,7 @@
                     <a:blip r:embed="rId19">
                       <a:extLst>
                         <a:ext uri="{28A0092B-C50C-407E-A947-70E740481C1C}">
-                          <a14:useLocalDpi xmlns:a14="http://schemas.microsoft.com/office/drawing/2010/main" xmlns:wps="http://schemas.microsoft.com/office/word/2010/wordprocessingShape" xmlns:wpi="http://schemas.microsoft.com/office/word/2010/wordprocessingInk" xmlns:wpg="http://schemas.microsoft.com/office/word/2010/wordprocessingGroup" xmlns:w16se="http://schemas.microsoft.com/office/word/2015/wordml/symex" xmlns:w16cid="http://schemas.microsoft.com/office/word/2016/wordml/cid" xmlns:w15="http://schemas.microsoft.com/office/word/2012/wordml" xmlns:w14="http://schemas.microsoft.com/office/word/2010/wordml" xmlns:w="http://schemas.openxmlformats.org/wordprocessingml/2006/main" xmlns:w10="urn:schemas-microsoft-com:office:word" xmlns:wp14="http://schemas.microsoft.com/office/word/2010/wordprocessingDrawing" xmlns:v="urn:schemas-microsoft-com:vml" xmlns:o="urn:schemas-microsoft-com:office:office" xmlns:am3d="http://schemas.microsoft.com/office/drawing/2017/model3d" xmlns:aink="http://schemas.microsoft.com/office/drawing/2016/ink" xmlns:mc="http://schemas.openxmlformats.org/markup-compatibility/2006" xmlns:cx8="http://schemas.microsoft.com/office/drawing/2016/5/14/chartex" xmlns:cx7="http://schemas.microsoft.com/office/drawing/2016/5/13/chartex" xmlns:cx6="http://schemas.microsoft.com/office/drawing/2016/5/12/chartex" xmlns:cx5="http://schemas.microsoft.com/office/drawing/2016/5/11/chartex" xmlns:cx4="http://schemas.microsoft.com/office/drawing/2016/5/10/chartex" xmlns:cx3="http://schemas.microsoft.com/office/drawing/2016/5/9/chartex" xmlns:cx2="http://schemas.microsoft.com/office/drawing/2015/10/21/chartex" xmlns:cx1="http://schemas.microsoft.com/office/drawing/2015/9/8/chartex" xmlns:cx="http://schemas.microsoft.com/office/drawing/2014/chartex" xmlns:wpc="http://schemas.microsoft.com/office/word/2010/wordprocessingCanvas" xmlns="" val="0"/>
+                          <a14:useLocalDpi xmlns="" xmlns:wpc="http://schemas.microsoft.com/office/word/2010/wordprocessingCanvas" xmlns:cx="http://schemas.microsoft.com/office/drawing/2014/chartex" xmlns:cx1="http://schemas.microsoft.com/office/drawing/2015/9/8/chartex" xmlns:cx2="http://schemas.microsoft.com/office/drawing/2015/10/21/chartex" xmlns:cx3="http://schemas.microsoft.com/office/drawing/2016/5/9/chartex" xmlns:cx4="http://schemas.microsoft.com/office/drawing/2016/5/10/chartex" xmlns:cx5="http://schemas.microsoft.com/office/drawing/2016/5/11/chartex" xmlns:cx6="http://schemas.microsoft.com/office/drawing/2016/5/12/chartex" xmlns:cx7="http://schemas.microsoft.com/office/drawing/2016/5/13/chartex" xmlns:cx8="http://schemas.microsoft.com/office/drawing/2016/5/14/chartex" xmlns:mc="http://schemas.openxmlformats.org/markup-compatibility/2006" xmlns:aink="http://schemas.microsoft.com/office/drawing/2016/ink" xmlns:am3d="http://schemas.microsoft.com/office/drawing/2017/model3d" xmlns:o="urn:schemas-microsoft-com:office:office" xmlns:v="urn:schemas-microsoft-com:vml" xmlns:wp14="http://schemas.microsoft.com/office/word/2010/wordprocessingDrawing" xmlns:w10="urn:schemas-microsoft-com:office:word" xmlns:w="http://schemas.openxmlformats.org/wordprocessingml/2006/main" xmlns:w14="http://schemas.microsoft.com/office/word/2010/wordml" xmlns:w15="http://schemas.microsoft.com/office/word/2012/wordml" xmlns:w16cid="http://schemas.microsoft.com/office/word/2016/wordml/cid" xmlns:w16se="http://schemas.microsoft.com/office/word/2015/wordml/symex" xmlns:wpg="http://schemas.microsoft.com/office/word/2010/wordprocessingGroup" xmlns:wpi="http://schemas.microsoft.com/office/word/2010/wordprocessingInk" xmlns:wps="http://schemas.microsoft.com/office/word/2010/wordprocessingShape" xmlns:a14="http://schemas.microsoft.com/office/drawing/2010/main" val="0"/>
                         </a:ext>
                       </a:extLst>
                     </a:blip>
@@ -9585,29 +9649,32 @@
         <w:spacing w:line="240" w:lineRule="auto"/>
         <w:rPr>
           <w:rFonts w:ascii="Segoe UI" w:hAnsi="Segoe UI" w:cs="Segoe UI"/>
+        </w:rPr>
+      </w:pPr>
+      <w:r>
+        <w:rPr>
+          <w:rFonts w:ascii="Segoe UI" w:hAnsi="Segoe UI" w:cs="Segoe UI"/>
           <w:lang w:val="en-US"/>
         </w:rPr>
-      </w:pPr>
-      <w:r>
-        <w:rPr>
-          <w:rFonts w:ascii="Segoe UI" w:hAnsi="Segoe UI" w:cs="Segoe UI"/>
-          <w:lang w:val="en-US"/>
-        </w:rPr>
-        <w:t xml:space="preserve">    {</w:t>
-      </w:r>
-    </w:p>
-    <w:p>
-      <w:pPr>
-        <w:spacing w:line="240" w:lineRule="auto"/>
-        <w:rPr>
-          <w:rFonts w:ascii="Segoe UI" w:hAnsi="Segoe UI" w:cs="Segoe UI"/>
-          <w:lang w:val="en-US"/>
-        </w:rPr>
-      </w:pPr>
-      <w:r>
-        <w:rPr>
-          <w:rFonts w:ascii="Segoe UI" w:hAnsi="Segoe UI" w:cs="Segoe UI"/>
-          <w:lang w:val="en-US"/>
+        <w:t xml:space="preserve">    </w:t>
+      </w:r>
+      <w:r>
+        <w:rPr>
+          <w:rFonts w:ascii="Segoe UI" w:hAnsi="Segoe UI" w:cs="Segoe UI"/>
+        </w:rPr>
+        <w:t>{</w:t>
+      </w:r>
+    </w:p>
+    <w:p>
+      <w:pPr>
+        <w:spacing w:line="240" w:lineRule="auto"/>
+        <w:rPr>
+          <w:rFonts w:ascii="Segoe UI" w:hAnsi="Segoe UI" w:cs="Segoe UI"/>
+        </w:rPr>
+      </w:pPr>
+      <w:r>
+        <w:rPr>
+          <w:rFonts w:ascii="Segoe UI" w:hAnsi="Segoe UI" w:cs="Segoe UI"/>
         </w:rPr>
         <w:t>publicAutoValidation(IAutoRepositoryautoRepository = null)</w:t>
       </w:r>
@@ -9622,7 +9689,6 @@
       <w:r>
         <w:rPr>
           <w:rFonts w:ascii="Segoe UI" w:hAnsi="Segoe UI" w:cs="Segoe UI"/>
-          <w:lang w:val="en-US"/>
         </w:rPr>
         <w:t xml:space="preserve">        </w:t>
       </w:r>
@@ -9949,7 +10015,7 @@
                     <a:blip r:embed="rId20">
                       <a:extLst>
                         <a:ext uri="{28A0092B-C50C-407E-A947-70E740481C1C}">
-                          <a14:useLocalDpi xmlns:a14="http://schemas.microsoft.com/office/drawing/2010/main" xmlns:wps="http://schemas.microsoft.com/office/word/2010/wordprocessingShape" xmlns:wpi="http://schemas.microsoft.com/office/word/2010/wordprocessingInk" xmlns:wpg="http://schemas.microsoft.com/office/word/2010/wordprocessingGroup" xmlns:w16se="http://schemas.microsoft.com/office/word/2015/wordml/symex" xmlns:w16cid="http://schemas.microsoft.com/office/word/2016/wordml/cid" xmlns:w15="http://schemas.microsoft.com/office/word/2012/wordml" xmlns:w14="http://schemas.microsoft.com/office/word/2010/wordml" xmlns:w="http://schemas.openxmlformats.org/wordprocessingml/2006/main" xmlns:w10="urn:schemas-microsoft-com:office:word" xmlns:wp14="http://schemas.microsoft.com/office/word/2010/wordprocessingDrawing" xmlns:v="urn:schemas-microsoft-com:vml" xmlns:o="urn:schemas-microsoft-com:office:office" xmlns:am3d="http://schemas.microsoft.com/office/drawing/2017/model3d" xmlns:aink="http://schemas.microsoft.com/office/drawing/2016/ink" xmlns:mc="http://schemas.openxmlformats.org/markup-compatibility/2006" xmlns:cx8="http://schemas.microsoft.com/office/drawing/2016/5/14/chartex" xmlns:cx7="http://schemas.microsoft.com/office/drawing/2016/5/13/chartex" xmlns:cx6="http://schemas.microsoft.com/office/drawing/2016/5/12/chartex" xmlns:cx5="http://schemas.microsoft.com/office/drawing/2016/5/11/chartex" xmlns:cx4="http://schemas.microsoft.com/office/drawing/2016/5/10/chartex" xmlns:cx3="http://schemas.microsoft.com/office/drawing/2016/5/9/chartex" xmlns:cx2="http://schemas.microsoft.com/office/drawing/2015/10/21/chartex" xmlns:cx1="http://schemas.microsoft.com/office/drawing/2015/9/8/chartex" xmlns:cx="http://schemas.microsoft.com/office/drawing/2014/chartex" xmlns:wpc="http://schemas.microsoft.com/office/word/2010/wordprocessingCanvas" xmlns="" val="0"/>
+                          <a14:useLocalDpi xmlns="" xmlns:wpc="http://schemas.microsoft.com/office/word/2010/wordprocessingCanvas" xmlns:cx="http://schemas.microsoft.com/office/drawing/2014/chartex" xmlns:cx1="http://schemas.microsoft.com/office/drawing/2015/9/8/chartex" xmlns:cx2="http://schemas.microsoft.com/office/drawing/2015/10/21/chartex" xmlns:cx3="http://schemas.microsoft.com/office/drawing/2016/5/9/chartex" xmlns:cx4="http://schemas.microsoft.com/office/drawing/2016/5/10/chartex" xmlns:cx5="http://schemas.microsoft.com/office/drawing/2016/5/11/chartex" xmlns:cx6="http://schemas.microsoft.com/office/drawing/2016/5/12/chartex" xmlns:cx7="http://schemas.microsoft.com/office/drawing/2016/5/13/chartex" xmlns:cx8="http://schemas.microsoft.com/office/drawing/2016/5/14/chartex" xmlns:mc="http://schemas.openxmlformats.org/markup-compatibility/2006" xmlns:aink="http://schemas.microsoft.com/office/drawing/2016/ink" xmlns:am3d="http://schemas.microsoft.com/office/drawing/2017/model3d" xmlns:o="urn:schemas-microsoft-com:office:office" xmlns:v="urn:schemas-microsoft-com:vml" xmlns:wp14="http://schemas.microsoft.com/office/word/2010/wordprocessingDrawing" xmlns:w10="urn:schemas-microsoft-com:office:word" xmlns:w="http://schemas.openxmlformats.org/wordprocessingml/2006/main" xmlns:w14="http://schemas.microsoft.com/office/word/2010/wordml" xmlns:w15="http://schemas.microsoft.com/office/word/2012/wordml" xmlns:w16cid="http://schemas.microsoft.com/office/word/2016/wordml/cid" xmlns:w16se="http://schemas.microsoft.com/office/word/2015/wordml/symex" xmlns:wpg="http://schemas.microsoft.com/office/word/2010/wordprocessingGroup" xmlns:wpi="http://schemas.microsoft.com/office/word/2010/wordprocessingInk" xmlns:wps="http://schemas.microsoft.com/office/word/2010/wordprocessingShape" xmlns:a14="http://schemas.microsoft.com/office/drawing/2010/main" val="0"/>
                         </a:ext>
                       </a:extLst>
                     </a:blip>
@@ -10247,7 +10313,7 @@
                     <a:blip r:embed="rId21">
                       <a:extLst>
                         <a:ext uri="{28A0092B-C50C-407E-A947-70E740481C1C}">
-                          <a14:useLocalDpi xmlns:a14="http://schemas.microsoft.com/office/drawing/2010/main" xmlns:wps="http://schemas.microsoft.com/office/word/2010/wordprocessingShape" xmlns:wpi="http://schemas.microsoft.com/office/word/2010/wordprocessingInk" xmlns:wpg="http://schemas.microsoft.com/office/word/2010/wordprocessingGroup" xmlns:w16se="http://schemas.microsoft.com/office/word/2015/wordml/symex" xmlns:w16cid="http://schemas.microsoft.com/office/word/2016/wordml/cid" xmlns:w15="http://schemas.microsoft.com/office/word/2012/wordml" xmlns:w14="http://schemas.microsoft.com/office/word/2010/wordml" xmlns:w="http://schemas.openxmlformats.org/wordprocessingml/2006/main" xmlns:w10="urn:schemas-microsoft-com:office:word" xmlns:wp14="http://schemas.microsoft.com/office/word/2010/wordprocessingDrawing" xmlns:v="urn:schemas-microsoft-com:vml" xmlns:o="urn:schemas-microsoft-com:office:office" xmlns:am3d="http://schemas.microsoft.com/office/drawing/2017/model3d" xmlns:aink="http://schemas.microsoft.com/office/drawing/2016/ink" xmlns:mc="http://schemas.openxmlformats.org/markup-compatibility/2006" xmlns:cx8="http://schemas.microsoft.com/office/drawing/2016/5/14/chartex" xmlns:cx7="http://schemas.microsoft.com/office/drawing/2016/5/13/chartex" xmlns:cx6="http://schemas.microsoft.com/office/drawing/2016/5/12/chartex" xmlns:cx5="http://schemas.microsoft.com/office/drawing/2016/5/11/chartex" xmlns:cx4="http://schemas.microsoft.com/office/drawing/2016/5/10/chartex" xmlns:cx3="http://schemas.microsoft.com/office/drawing/2016/5/9/chartex" xmlns:cx2="http://schemas.microsoft.com/office/drawing/2015/10/21/chartex" xmlns:cx1="http://schemas.microsoft.com/office/drawing/2015/9/8/chartex" xmlns:cx="http://schemas.microsoft.com/office/drawing/2014/chartex" xmlns:wpc="http://schemas.microsoft.com/office/word/2010/wordprocessingCanvas" xmlns="" val="0"/>
+                          <a14:useLocalDpi xmlns="" xmlns:wpc="http://schemas.microsoft.com/office/word/2010/wordprocessingCanvas" xmlns:cx="http://schemas.microsoft.com/office/drawing/2014/chartex" xmlns:cx1="http://schemas.microsoft.com/office/drawing/2015/9/8/chartex" xmlns:cx2="http://schemas.microsoft.com/office/drawing/2015/10/21/chartex" xmlns:cx3="http://schemas.microsoft.com/office/drawing/2016/5/9/chartex" xmlns:cx4="http://schemas.microsoft.com/office/drawing/2016/5/10/chartex" xmlns:cx5="http://schemas.microsoft.com/office/drawing/2016/5/11/chartex" xmlns:cx6="http://schemas.microsoft.com/office/drawing/2016/5/12/chartex" xmlns:cx7="http://schemas.microsoft.com/office/drawing/2016/5/13/chartex" xmlns:cx8="http://schemas.microsoft.com/office/drawing/2016/5/14/chartex" xmlns:mc="http://schemas.openxmlformats.org/markup-compatibility/2006" xmlns:aink="http://schemas.microsoft.com/office/drawing/2016/ink" xmlns:am3d="http://schemas.microsoft.com/office/drawing/2017/model3d" xmlns:o="urn:schemas-microsoft-com:office:office" xmlns:v="urn:schemas-microsoft-com:vml" xmlns:wp14="http://schemas.microsoft.com/office/word/2010/wordprocessingDrawing" xmlns:w10="urn:schemas-microsoft-com:office:word" xmlns:w="http://schemas.openxmlformats.org/wordprocessingml/2006/main" xmlns:w14="http://schemas.microsoft.com/office/word/2010/wordml" xmlns:w15="http://schemas.microsoft.com/office/word/2012/wordml" xmlns:w16cid="http://schemas.microsoft.com/office/word/2016/wordml/cid" xmlns:w16se="http://schemas.microsoft.com/office/word/2015/wordml/symex" xmlns:wpg="http://schemas.microsoft.com/office/word/2010/wordprocessingGroup" xmlns:wpi="http://schemas.microsoft.com/office/word/2010/wordprocessingInk" xmlns:wps="http://schemas.microsoft.com/office/word/2010/wordprocessingShape" xmlns:a14="http://schemas.microsoft.com/office/drawing/2010/main" val="0"/>
                         </a:ext>
                       </a:extLst>
                     </a:blip>
@@ -11239,28 +11305,32 @@
         <w:spacing w:line="240" w:lineRule="auto"/>
         <w:rPr>
           <w:rFonts w:ascii="Segoe UI" w:hAnsi="Segoe UI" w:cs="Segoe UI"/>
+        </w:rPr>
+      </w:pPr>
+      <w:r>
+        <w:rPr>
+          <w:rFonts w:ascii="Segoe UI" w:hAnsi="Segoe UI" w:cs="Segoe UI"/>
           <w:lang w:val="en-US"/>
         </w:rPr>
-      </w:pPr>
-      <w:r>
-        <w:rPr>
-          <w:rFonts w:ascii="Segoe UI" w:hAnsi="Segoe UI" w:cs="Segoe UI"/>
-          <w:lang w:val="en-US"/>
-        </w:rPr>
-        <w:t xml:space="preserve">        {</w:t>
-      </w:r>
-    </w:p>
-    <w:p>
-      <w:pPr>
-        <w:spacing w:line="240" w:lineRule="auto"/>
-        <w:rPr>
-          <w:rFonts w:ascii="Segoe UI" w:hAnsi="Segoe UI" w:cs="Segoe UI"/>
-        </w:rPr>
-      </w:pPr>
-      <w:r>
-        <w:rPr>
-          <w:rFonts w:ascii="Segoe UI" w:hAnsi="Segoe UI" w:cs="Segoe UI"/>
-          <w:lang w:val="en-US"/>
+        <w:t xml:space="preserve">        </w:t>
+      </w:r>
+      <w:r>
+        <w:rPr>
+          <w:rFonts w:ascii="Segoe UI" w:hAnsi="Segoe UI" w:cs="Segoe UI"/>
+        </w:rPr>
+        <w:t>{</w:t>
+      </w:r>
+    </w:p>
+    <w:p>
+      <w:pPr>
+        <w:spacing w:line="240" w:lineRule="auto"/>
+        <w:rPr>
+          <w:rFonts w:ascii="Segoe UI" w:hAnsi="Segoe UI" w:cs="Segoe UI"/>
+        </w:rPr>
+      </w:pPr>
+      <w:r>
+        <w:rPr>
+          <w:rFonts w:ascii="Segoe UI" w:hAnsi="Segoe UI" w:cs="Segoe UI"/>
         </w:rPr>
         <w:t xml:space="preserve">            </w:t>
       </w:r>
@@ -11877,14 +11947,38 @@
         <w:rPr>
           <w:rFonts w:ascii="Segoe UI" w:hAnsi="Segoe UI" w:cs="Segoe UI"/>
         </w:rPr>
-        <w:t xml:space="preserve">A solução posteriormente passou a contemplar mais subsistemas/funcionalidades. Para facilitar a manutenção e posterior escalabilidade a solução inicial teve que ser revisada. Dessa forma os novos projetos foram implementados de forma segmentada (por subsistemas) e utilizando um </w:t>
+        <w:t xml:space="preserve">A solução posteriormente passou a contemplar mais subsistemas/funcionalidades. </w:t>
+      </w:r>
+      <w:r>
+        <w:rPr>
+          <w:rFonts w:ascii="Segoe UI" w:hAnsi="Segoe UI" w:cs="Segoe UI"/>
+        </w:rPr>
+        <w:t>A</w:t>
+      </w:r>
+      <w:r>
+        <w:rPr>
+          <w:rFonts w:ascii="Segoe UI" w:hAnsi="Segoe UI" w:cs="Segoe UI"/>
+        </w:rPr>
+        <w:t xml:space="preserve"> solução inicial teve que ser revisada</w:t>
+      </w:r>
+      <w:r>
+        <w:rPr>
+          <w:rFonts w:ascii="Segoe UI" w:hAnsi="Segoe UI" w:cs="Segoe UI"/>
+        </w:rPr>
+        <w:t xml:space="preserve"> para comportar os novos módulos visando facilitar a manutenção e escalabilidade da mesma</w:t>
+      </w:r>
+      <w:r>
+        <w:rPr>
+          <w:rFonts w:ascii="Segoe UI" w:hAnsi="Segoe UI" w:cs="Segoe UI"/>
+        </w:rPr>
+        <w:t xml:space="preserve">. Dessa forma os novos projetos foram implementados de forma segmentada </w:t>
       </w:r>
       <w:r>
         <w:rPr>
           <w:rFonts w:ascii="Segoe UI" w:hAnsi="Segoe UI" w:cs="Segoe UI"/>
         </w:rPr>
         <w:lastRenderedPageBreak/>
-        <w:t xml:space="preserve">namespace mais abrangente o </w:t>
+        <w:t xml:space="preserve">(por subsistemas) e utilizando um namespace mais abrangente o </w:t>
       </w:r>
       <w:r>
         <w:rPr>
@@ -12429,7 +12523,7 @@
         <w:tc>
           <w:tcPr>
             <w:cnfStyle w:val="001000000000"/>
-            <w:tcW w:w="2120" w:type="dxa"/>
+            <w:tcW w:w="2909" w:type="dxa"/>
             <w:shd w:val="clear" w:color="auto" w:fill="95B3D7" w:themeFill="accent1" w:themeFillTint="99"/>
             <w:vAlign w:val="center"/>
           </w:tcPr>
@@ -12462,7 +12556,7 @@
         </w:tc>
         <w:tc>
           <w:tcPr>
-            <w:tcW w:w="7202" w:type="dxa"/>
+            <w:tcW w:w="6413" w:type="dxa"/>
             <w:shd w:val="clear" w:color="auto" w:fill="95B3D7" w:themeFill="accent1" w:themeFillTint="99"/>
             <w:vAlign w:val="center"/>
           </w:tcPr>
@@ -12494,7 +12588,7 @@
         <w:tc>
           <w:tcPr>
             <w:cnfStyle w:val="001000000000"/>
-            <w:tcW w:w="2120" w:type="dxa"/>
+            <w:tcW w:w="2909" w:type="dxa"/>
             <w:shd w:val="clear" w:color="auto" w:fill="auto"/>
             <w:vAlign w:val="center"/>
           </w:tcPr>
@@ -12519,7 +12613,7 @@
         </w:tc>
         <w:tc>
           <w:tcPr>
-            <w:tcW w:w="7202" w:type="dxa"/>
+            <w:tcW w:w="6413" w:type="dxa"/>
             <w:shd w:val="clear" w:color="auto" w:fill="auto"/>
             <w:vAlign w:val="center"/>
           </w:tcPr>
@@ -12534,6 +12628,15 @@
                 <w:lang w:eastAsia="pt-BR"/>
               </w:rPr>
             </w:pPr>
+            <w:r>
+              <w:rPr>
+                <w:rFonts w:ascii="Segoe UI" w:eastAsia="Times New Roman" w:hAnsi="Segoe UI" w:cs="Segoe UI"/>
+                <w:sz w:val="16"/>
+                <w:szCs w:val="16"/>
+                <w:lang w:eastAsia="pt-BR"/>
+              </w:rPr>
+              <w:t>Componente representa a camada de aplicação do módulo de Atendimento</w:t>
+            </w:r>
           </w:p>
         </w:tc>
       </w:tr>
@@ -12541,7 +12644,7 @@
         <w:tc>
           <w:tcPr>
             <w:cnfStyle w:val="001000000000"/>
-            <w:tcW w:w="2120" w:type="dxa"/>
+            <w:tcW w:w="2909" w:type="dxa"/>
             <w:shd w:val="clear" w:color="auto" w:fill="auto"/>
             <w:vAlign w:val="center"/>
           </w:tcPr>
@@ -12566,7 +12669,7 @@
         </w:tc>
         <w:tc>
           <w:tcPr>
-            <w:tcW w:w="7202" w:type="dxa"/>
+            <w:tcW w:w="6413" w:type="dxa"/>
             <w:shd w:val="clear" w:color="auto" w:fill="auto"/>
             <w:vAlign w:val="center"/>
           </w:tcPr>
@@ -12576,6 +12679,1578 @@
               <w:cnfStyle w:val="000000000000"/>
               <w:rPr>
                 <w:rFonts w:ascii="Segoe UI" w:eastAsia="Times New Roman" w:hAnsi="Segoe UI" w:cs="Segoe UI"/>
+                <w:sz w:val="16"/>
+                <w:szCs w:val="16"/>
+                <w:lang w:eastAsia="pt-BR"/>
+              </w:rPr>
+            </w:pPr>
+            <w:r>
+              <w:rPr>
+                <w:rFonts w:ascii="Segoe UI" w:eastAsia="Times New Roman" w:hAnsi="Segoe UI" w:cs="Segoe UI"/>
+                <w:sz w:val="16"/>
+                <w:szCs w:val="16"/>
+                <w:lang w:eastAsia="pt-BR"/>
+              </w:rPr>
+              <w:t>Componente representa a camada d</w:t>
+            </w:r>
+            <w:r>
+              <w:rPr>
+                <w:rFonts w:ascii="Segoe UI" w:eastAsia="Times New Roman" w:hAnsi="Segoe UI" w:cs="Segoe UI"/>
+                <w:sz w:val="16"/>
+                <w:szCs w:val="16"/>
+                <w:lang w:eastAsia="pt-BR"/>
+              </w:rPr>
+              <w:t>os</w:t>
+            </w:r>
+            <w:r>
+              <w:rPr>
+                <w:rFonts w:ascii="Segoe UI" w:eastAsia="Times New Roman" w:hAnsi="Segoe UI" w:cs="Segoe UI"/>
+                <w:sz w:val="16"/>
+                <w:szCs w:val="16"/>
+                <w:lang w:eastAsia="pt-BR"/>
+              </w:rPr>
+              <w:t xml:space="preserve"> </w:t>
+            </w:r>
+            <w:r>
+              <w:rPr>
+                <w:rFonts w:ascii="Segoe UI" w:eastAsia="Times New Roman" w:hAnsi="Segoe UI" w:cs="Segoe UI"/>
+                <w:sz w:val="16"/>
+                <w:szCs w:val="16"/>
+                <w:lang w:eastAsia="pt-BR"/>
+              </w:rPr>
+              <w:t>repositórios</w:t>
+            </w:r>
+            <w:r>
+              <w:rPr>
+                <w:rFonts w:ascii="Segoe UI" w:eastAsia="Times New Roman" w:hAnsi="Segoe UI" w:cs="Segoe UI"/>
+                <w:sz w:val="16"/>
+                <w:szCs w:val="16"/>
+                <w:lang w:eastAsia="pt-BR"/>
+              </w:rPr>
+              <w:t xml:space="preserve"> do módulo de Atendimento</w:t>
+            </w:r>
+          </w:p>
+        </w:tc>
+      </w:tr>
+      <w:tr>
+        <w:trPr>
+          <w:cnfStyle w:val="000000100000"/>
+        </w:trPr>
+        <w:tc>
+          <w:tcPr>
+            <w:cnfStyle w:val="001000000000"/>
+            <w:tcW w:w="2909" w:type="dxa"/>
+            <w:shd w:val="clear" w:color="auto" w:fill="auto"/>
+          </w:tcPr>
+          <w:p>
+            <w:pPr>
+              <w:spacing w:line="240" w:lineRule="auto"/>
+              <w:rPr>
+                <w:rFonts w:ascii="Segoe UI" w:hAnsi="Segoe UI" w:cs="Segoe UI"/>
+                <w:sz w:val="16"/>
+                <w:szCs w:val="16"/>
+              </w:rPr>
+            </w:pPr>
+            <w:r>
+              <w:rPr>
+                <w:rFonts w:ascii="Segoe UI" w:hAnsi="Segoe UI" w:cs="Segoe UI"/>
+                <w:sz w:val="16"/>
+                <w:szCs w:val="16"/>
+              </w:rPr>
+              <w:t>Atendimento.Domain</w:t>
+            </w:r>
+          </w:p>
+        </w:tc>
+        <w:tc>
+          <w:tcPr>
+            <w:tcW w:w="6413" w:type="dxa"/>
+            <w:shd w:val="clear" w:color="auto" w:fill="auto"/>
+          </w:tcPr>
+          <w:p>
+            <w:pPr>
+              <w:spacing w:line="240" w:lineRule="auto"/>
+              <w:cnfStyle w:val="000000100000"/>
+              <w:rPr>
+                <w:rFonts w:ascii="Segoe UI" w:eastAsia="Times New Roman" w:hAnsi="Segoe UI" w:cs="Segoe UI"/>
+                <w:sz w:val="16"/>
+                <w:szCs w:val="16"/>
+                <w:lang w:eastAsia="pt-BR"/>
+              </w:rPr>
+            </w:pPr>
+            <w:r>
+              <w:rPr>
+                <w:rFonts w:ascii="Segoe UI" w:eastAsia="Times New Roman" w:hAnsi="Segoe UI" w:cs="Segoe UI"/>
+                <w:sz w:val="16"/>
+                <w:szCs w:val="16"/>
+                <w:lang w:eastAsia="pt-BR"/>
+              </w:rPr>
+              <w:t xml:space="preserve">Componente representa a camada de </w:t>
+            </w:r>
+            <w:r>
+              <w:rPr>
+                <w:rFonts w:ascii="Segoe UI" w:eastAsia="Times New Roman" w:hAnsi="Segoe UI" w:cs="Segoe UI"/>
+                <w:sz w:val="16"/>
+                <w:szCs w:val="16"/>
+                <w:lang w:eastAsia="pt-BR"/>
+              </w:rPr>
+              <w:t>domínio</w:t>
+            </w:r>
+            <w:r>
+              <w:rPr>
+                <w:rFonts w:ascii="Segoe UI" w:eastAsia="Times New Roman" w:hAnsi="Segoe UI" w:cs="Segoe UI"/>
+                <w:sz w:val="16"/>
+                <w:szCs w:val="16"/>
+                <w:lang w:eastAsia="pt-BR"/>
+              </w:rPr>
+              <w:t xml:space="preserve"> do módulo de Atendimento</w:t>
+            </w:r>
+          </w:p>
+        </w:tc>
+      </w:tr>
+      <w:tr>
+        <w:tc>
+          <w:tcPr>
+            <w:cnfStyle w:val="001000000000"/>
+            <w:tcW w:w="2909" w:type="dxa"/>
+            <w:shd w:val="clear" w:color="auto" w:fill="auto"/>
+          </w:tcPr>
+          <w:p>
+            <w:pPr>
+              <w:spacing w:line="240" w:lineRule="auto"/>
+              <w:rPr>
+                <w:rFonts w:ascii="Segoe UI" w:hAnsi="Segoe UI" w:cs="Segoe UI"/>
+                <w:sz w:val="16"/>
+                <w:szCs w:val="16"/>
+              </w:rPr>
+            </w:pPr>
+            <w:r>
+              <w:rPr>
+                <w:rFonts w:ascii="Segoe UI" w:hAnsi="Segoe UI" w:cs="Segoe UI"/>
+                <w:sz w:val="16"/>
+                <w:szCs w:val="16"/>
+              </w:rPr>
+              <w:t>Atendimento.Infra</w:t>
+            </w:r>
+          </w:p>
+        </w:tc>
+        <w:tc>
+          <w:tcPr>
+            <w:tcW w:w="6413" w:type="dxa"/>
+            <w:shd w:val="clear" w:color="auto" w:fill="auto"/>
+          </w:tcPr>
+          <w:p>
+            <w:pPr>
+              <w:spacing w:line="240" w:lineRule="auto"/>
+              <w:cnfStyle w:val="000000000000"/>
+              <w:rPr>
+                <w:rFonts w:ascii="Segoe UI" w:hAnsi="Segoe UI" w:cs="Segoe UI"/>
+                <w:sz w:val="16"/>
+                <w:szCs w:val="16"/>
+                <w:lang w:eastAsia="pt-BR"/>
+              </w:rPr>
+            </w:pPr>
+            <w:r>
+              <w:rPr>
+                <w:rFonts w:ascii="Segoe UI" w:eastAsia="Times New Roman" w:hAnsi="Segoe UI" w:cs="Segoe UI"/>
+                <w:sz w:val="16"/>
+                <w:szCs w:val="16"/>
+                <w:lang w:eastAsia="pt-BR"/>
+              </w:rPr>
+              <w:t xml:space="preserve">Componente </w:t>
+            </w:r>
+            <w:r>
+              <w:rPr>
+                <w:rFonts w:ascii="Segoe UI" w:eastAsia="Times New Roman" w:hAnsi="Segoe UI" w:cs="Segoe UI"/>
+                <w:sz w:val="16"/>
+                <w:szCs w:val="16"/>
+                <w:lang w:eastAsia="pt-BR"/>
+              </w:rPr>
+              <w:t>que implementa serviços externos como</w:t>
+            </w:r>
+            <w:r>
+              <w:rPr>
+                <w:rFonts w:ascii="Segoe UI" w:eastAsia="Times New Roman" w:hAnsi="Segoe UI" w:cs="Segoe UI"/>
+                <w:sz w:val="16"/>
+                <w:szCs w:val="16"/>
+                <w:lang w:eastAsia="pt-BR"/>
+              </w:rPr>
+              <w:t xml:space="preserve"> por exemplo</w:t>
+            </w:r>
+            <w:r>
+              <w:rPr>
+                <w:rFonts w:ascii="Segoe UI" w:eastAsia="Times New Roman" w:hAnsi="Segoe UI" w:cs="Segoe UI"/>
+                <w:sz w:val="16"/>
+                <w:szCs w:val="16"/>
+                <w:lang w:eastAsia="pt-BR"/>
+              </w:rPr>
+              <w:t xml:space="preserve"> emissão de relatórios para o módulo de Atendim</w:t>
+            </w:r>
+            <w:r>
+              <w:rPr>
+                <w:rFonts w:ascii="Segoe UI" w:eastAsia="Times New Roman" w:hAnsi="Segoe UI" w:cs="Segoe UI"/>
+                <w:sz w:val="16"/>
+                <w:szCs w:val="16"/>
+                <w:lang w:eastAsia="pt-BR"/>
+              </w:rPr>
+              <w:t>e</w:t>
+            </w:r>
+            <w:r>
+              <w:rPr>
+                <w:rFonts w:ascii="Segoe UI" w:eastAsia="Times New Roman" w:hAnsi="Segoe UI" w:cs="Segoe UI"/>
+                <w:sz w:val="16"/>
+                <w:szCs w:val="16"/>
+                <w:lang w:eastAsia="pt-BR"/>
+              </w:rPr>
+              <w:t>nto</w:t>
+            </w:r>
+          </w:p>
+        </w:tc>
+      </w:tr>
+      <w:tr>
+        <w:trPr>
+          <w:cnfStyle w:val="000000100000"/>
+        </w:trPr>
+        <w:tc>
+          <w:tcPr>
+            <w:cnfStyle w:val="001000000000"/>
+            <w:tcW w:w="2909" w:type="dxa"/>
+            <w:shd w:val="clear" w:color="auto" w:fill="auto"/>
+          </w:tcPr>
+          <w:p>
+            <w:pPr>
+              <w:spacing w:line="240" w:lineRule="auto"/>
+              <w:rPr>
+                <w:rFonts w:ascii="Segoe UI" w:hAnsi="Segoe UI" w:cs="Segoe UI"/>
+                <w:sz w:val="16"/>
+                <w:szCs w:val="16"/>
+              </w:rPr>
+            </w:pPr>
+            <w:r>
+              <w:rPr>
+                <w:rFonts w:ascii="Segoe UI" w:hAnsi="Segoe UI" w:cs="Segoe UI"/>
+                <w:sz w:val="16"/>
+                <w:szCs w:val="16"/>
+              </w:rPr>
+              <w:t>Atendimento.Tests</w:t>
+            </w:r>
+          </w:p>
+        </w:tc>
+        <w:tc>
+          <w:tcPr>
+            <w:tcW w:w="6413" w:type="dxa"/>
+            <w:shd w:val="clear" w:color="auto" w:fill="auto"/>
+          </w:tcPr>
+          <w:p>
+            <w:pPr>
+              <w:spacing w:line="240" w:lineRule="auto"/>
+              <w:cnfStyle w:val="000000100000"/>
+              <w:rPr>
+                <w:rFonts w:ascii="Segoe UI" w:hAnsi="Segoe UI" w:cs="Segoe UI"/>
+                <w:sz w:val="16"/>
+                <w:szCs w:val="16"/>
+                <w:lang w:eastAsia="pt-BR"/>
+              </w:rPr>
+            </w:pPr>
+            <w:r>
+              <w:rPr>
+                <w:rFonts w:ascii="Segoe UI" w:eastAsia="Times New Roman" w:hAnsi="Segoe UI" w:cs="Segoe UI"/>
+                <w:sz w:val="16"/>
+                <w:szCs w:val="16"/>
+                <w:lang w:eastAsia="pt-BR"/>
+              </w:rPr>
+              <w:t xml:space="preserve">Componente </w:t>
+            </w:r>
+            <w:r>
+              <w:rPr>
+                <w:rFonts w:ascii="Segoe UI" w:eastAsia="Times New Roman" w:hAnsi="Segoe UI" w:cs="Segoe UI"/>
+                <w:sz w:val="16"/>
+                <w:szCs w:val="16"/>
+                <w:lang w:eastAsia="pt-BR"/>
+              </w:rPr>
+              <w:t xml:space="preserve">de Testes unitários e integração para o módulo de Atendimento </w:t>
+            </w:r>
+          </w:p>
+        </w:tc>
+      </w:tr>
+      <w:tr>
+        <w:tc>
+          <w:tcPr>
+            <w:cnfStyle w:val="001000000000"/>
+            <w:tcW w:w="2909" w:type="dxa"/>
+            <w:shd w:val="clear" w:color="auto" w:fill="auto"/>
+            <w:vAlign w:val="center"/>
+          </w:tcPr>
+          <w:p>
+            <w:pPr>
+              <w:spacing w:line="240" w:lineRule="auto"/>
+              <w:rPr>
+                <w:rFonts w:ascii="Segoe UI" w:hAnsi="Segoe UI" w:cs="Segoe UI"/>
+                <w:sz w:val="16"/>
+                <w:szCs w:val="16"/>
+              </w:rPr>
+            </w:pPr>
+            <w:r>
+              <w:rPr>
+                <w:rFonts w:ascii="Segoe UI" w:hAnsi="Segoe UI" w:cs="Segoe UI"/>
+                <w:sz w:val="16"/>
+                <w:szCs w:val="16"/>
+              </w:rPr>
+              <w:t>Core.Data</w:t>
+            </w:r>
+          </w:p>
+        </w:tc>
+        <w:tc>
+          <w:tcPr>
+            <w:tcW w:w="6413" w:type="dxa"/>
+            <w:shd w:val="clear" w:color="auto" w:fill="auto"/>
+          </w:tcPr>
+          <w:p>
+            <w:pPr>
+              <w:spacing w:line="240" w:lineRule="auto"/>
+              <w:cnfStyle w:val="000000000000"/>
+              <w:rPr>
+                <w:rFonts w:ascii="Segoe UI" w:hAnsi="Segoe UI" w:cs="Segoe UI"/>
+                <w:sz w:val="16"/>
+                <w:szCs w:val="16"/>
+                <w:lang w:eastAsia="pt-BR"/>
+              </w:rPr>
+            </w:pPr>
+            <w:r>
+              <w:rPr>
+                <w:rFonts w:ascii="Segoe UI" w:eastAsia="Times New Roman" w:hAnsi="Segoe UI" w:cs="Segoe UI"/>
+                <w:sz w:val="16"/>
+                <w:szCs w:val="16"/>
+                <w:lang w:eastAsia="pt-BR"/>
+              </w:rPr>
+              <w:t xml:space="preserve">Componente </w:t>
+            </w:r>
+            <w:r>
+              <w:rPr>
+                <w:rFonts w:ascii="Segoe UI" w:eastAsia="Times New Roman" w:hAnsi="Segoe UI" w:cs="Segoe UI"/>
+                <w:sz w:val="16"/>
+                <w:szCs w:val="16"/>
+                <w:lang w:eastAsia="pt-BR"/>
+              </w:rPr>
+              <w:t xml:space="preserve">core que implementa o acesso a dados (ado.net e dapper) </w:t>
+            </w:r>
+          </w:p>
+        </w:tc>
+      </w:tr>
+      <w:tr>
+        <w:trPr>
+          <w:cnfStyle w:val="000000100000"/>
+        </w:trPr>
+        <w:tc>
+          <w:tcPr>
+            <w:cnfStyle w:val="001000000000"/>
+            <w:tcW w:w="2909" w:type="dxa"/>
+            <w:shd w:val="clear" w:color="auto" w:fill="auto"/>
+            <w:vAlign w:val="center"/>
+          </w:tcPr>
+          <w:p>
+            <w:pPr>
+              <w:spacing w:line="240" w:lineRule="auto"/>
+              <w:rPr>
+                <w:rFonts w:ascii="Segoe UI" w:hAnsi="Segoe UI" w:cs="Segoe UI"/>
+                <w:sz w:val="16"/>
+                <w:szCs w:val="16"/>
+              </w:rPr>
+            </w:pPr>
+            <w:r>
+              <w:rPr>
+                <w:rFonts w:ascii="Segoe UI" w:hAnsi="Segoe UI" w:cs="Segoe UI"/>
+                <w:sz w:val="16"/>
+                <w:szCs w:val="16"/>
+              </w:rPr>
+              <w:t>Core.Data.Tests</w:t>
+            </w:r>
+          </w:p>
+        </w:tc>
+        <w:tc>
+          <w:tcPr>
+            <w:tcW w:w="6413" w:type="dxa"/>
+            <w:shd w:val="clear" w:color="auto" w:fill="auto"/>
+          </w:tcPr>
+          <w:p>
+            <w:pPr>
+              <w:spacing w:line="240" w:lineRule="auto"/>
+              <w:cnfStyle w:val="000000100000"/>
+              <w:rPr>
+                <w:rFonts w:ascii="Segoe UI" w:hAnsi="Segoe UI" w:cs="Segoe UI"/>
+                <w:sz w:val="16"/>
+                <w:szCs w:val="16"/>
+                <w:lang w:eastAsia="pt-BR"/>
+              </w:rPr>
+            </w:pPr>
+            <w:r>
+              <w:rPr>
+                <w:rFonts w:ascii="Segoe UI" w:eastAsia="Times New Roman" w:hAnsi="Segoe UI" w:cs="Segoe UI"/>
+                <w:sz w:val="16"/>
+                <w:szCs w:val="16"/>
+                <w:lang w:eastAsia="pt-BR"/>
+              </w:rPr>
+              <w:t xml:space="preserve">Componente </w:t>
+            </w:r>
+            <w:r>
+              <w:rPr>
+                <w:rFonts w:ascii="Segoe UI" w:eastAsia="Times New Roman" w:hAnsi="Segoe UI" w:cs="Segoe UI"/>
+                <w:sz w:val="16"/>
+                <w:szCs w:val="16"/>
+                <w:lang w:eastAsia="pt-BR"/>
+              </w:rPr>
+              <w:t>de Testes para o projeto Core.Data</w:t>
+            </w:r>
+          </w:p>
+        </w:tc>
+      </w:tr>
+      <w:tr>
+        <w:tc>
+          <w:tcPr>
+            <w:cnfStyle w:val="001000000000"/>
+            <w:tcW w:w="2909" w:type="dxa"/>
+            <w:shd w:val="clear" w:color="auto" w:fill="auto"/>
+          </w:tcPr>
+          <w:p>
+            <w:pPr>
+              <w:spacing w:line="240" w:lineRule="auto"/>
+              <w:rPr>
+                <w:rFonts w:ascii="Segoe UI" w:hAnsi="Segoe UI" w:cs="Segoe UI"/>
+                <w:sz w:val="16"/>
+                <w:szCs w:val="16"/>
+              </w:rPr>
+            </w:pPr>
+            <w:r>
+              <w:rPr>
+                <w:rFonts w:ascii="Segoe UI" w:hAnsi="Segoe UI" w:cs="Segoe UI"/>
+                <w:sz w:val="16"/>
+                <w:szCs w:val="16"/>
+              </w:rPr>
+              <w:t>Core.Domain</w:t>
+            </w:r>
+          </w:p>
+        </w:tc>
+        <w:tc>
+          <w:tcPr>
+            <w:tcW w:w="6413" w:type="dxa"/>
+            <w:shd w:val="clear" w:color="auto" w:fill="auto"/>
+          </w:tcPr>
+          <w:p>
+            <w:pPr>
+              <w:spacing w:line="240" w:lineRule="auto"/>
+              <w:cnfStyle w:val="000000000000"/>
+              <w:rPr>
+                <w:rFonts w:ascii="Segoe UI" w:hAnsi="Segoe UI" w:cs="Segoe UI"/>
+                <w:sz w:val="16"/>
+                <w:szCs w:val="16"/>
+                <w:lang w:eastAsia="pt-BR"/>
+              </w:rPr>
+            </w:pPr>
+            <w:r>
+              <w:rPr>
+                <w:rFonts w:ascii="Segoe UI" w:eastAsia="Times New Roman" w:hAnsi="Segoe UI" w:cs="Segoe UI"/>
+                <w:sz w:val="16"/>
+                <w:szCs w:val="16"/>
+                <w:lang w:eastAsia="pt-BR"/>
+              </w:rPr>
+              <w:t xml:space="preserve">Componente </w:t>
+            </w:r>
+            <w:r>
+              <w:rPr>
+                <w:rFonts w:ascii="Segoe UI" w:eastAsia="Times New Roman" w:hAnsi="Segoe UI" w:cs="Segoe UI"/>
+                <w:sz w:val="16"/>
+                <w:szCs w:val="16"/>
+                <w:lang w:eastAsia="pt-BR"/>
+              </w:rPr>
+              <w:t>para suporte as entidades e implementação de regras de negócio</w:t>
+            </w:r>
+          </w:p>
+        </w:tc>
+      </w:tr>
+      <w:tr>
+        <w:trPr>
+          <w:cnfStyle w:val="000000100000"/>
+        </w:trPr>
+        <w:tc>
+          <w:tcPr>
+            <w:cnfStyle w:val="001000000000"/>
+            <w:tcW w:w="2909" w:type="dxa"/>
+            <w:shd w:val="clear" w:color="auto" w:fill="auto"/>
+          </w:tcPr>
+          <w:p>
+            <w:pPr>
+              <w:spacing w:line="240" w:lineRule="auto"/>
+              <w:rPr>
+                <w:rFonts w:ascii="Segoe UI" w:hAnsi="Segoe UI" w:cs="Segoe UI"/>
+                <w:sz w:val="16"/>
+                <w:szCs w:val="16"/>
+              </w:rPr>
+            </w:pPr>
+            <w:r>
+              <w:rPr>
+                <w:rFonts w:ascii="Segoe UI" w:hAnsi="Segoe UI" w:cs="Segoe UI"/>
+                <w:sz w:val="16"/>
+                <w:szCs w:val="16"/>
+              </w:rPr>
+              <w:t>Core.Domain.Mensagens</w:t>
+            </w:r>
+          </w:p>
+        </w:tc>
+        <w:tc>
+          <w:tcPr>
+            <w:tcW w:w="6413" w:type="dxa"/>
+            <w:shd w:val="clear" w:color="auto" w:fill="auto"/>
+          </w:tcPr>
+          <w:p>
+            <w:pPr>
+              <w:spacing w:line="240" w:lineRule="auto"/>
+              <w:cnfStyle w:val="000000100000"/>
+              <w:rPr>
+                <w:rFonts w:ascii="Segoe UI" w:hAnsi="Segoe UI" w:cs="Segoe UI"/>
+                <w:sz w:val="16"/>
+                <w:szCs w:val="16"/>
+                <w:lang w:eastAsia="pt-BR"/>
+              </w:rPr>
+            </w:pPr>
+            <w:r>
+              <w:rPr>
+                <w:rFonts w:ascii="Segoe UI" w:eastAsia="Times New Roman" w:hAnsi="Segoe UI" w:cs="Segoe UI"/>
+                <w:sz w:val="16"/>
+                <w:szCs w:val="16"/>
+                <w:lang w:eastAsia="pt-BR"/>
+              </w:rPr>
+              <w:t xml:space="preserve">Componente centralizador das mensagens utilizadas no sistema </w:t>
+            </w:r>
+          </w:p>
+        </w:tc>
+      </w:tr>
+      <w:tr>
+        <w:tc>
+          <w:tcPr>
+            <w:cnfStyle w:val="001000000000"/>
+            <w:tcW w:w="2909" w:type="dxa"/>
+            <w:shd w:val="clear" w:color="auto" w:fill="auto"/>
+          </w:tcPr>
+          <w:p>
+            <w:pPr>
+              <w:spacing w:line="240" w:lineRule="auto"/>
+              <w:rPr>
+                <w:rFonts w:ascii="Segoe UI" w:hAnsi="Segoe UI" w:cs="Segoe UI"/>
+                <w:sz w:val="16"/>
+                <w:szCs w:val="16"/>
+              </w:rPr>
+            </w:pPr>
+            <w:r>
+              <w:rPr>
+                <w:rFonts w:ascii="Segoe UI" w:hAnsi="Segoe UI" w:cs="Segoe UI"/>
+                <w:sz w:val="16"/>
+                <w:szCs w:val="16"/>
+              </w:rPr>
+              <w:t>Core.Infra</w:t>
+            </w:r>
+          </w:p>
+        </w:tc>
+        <w:tc>
+          <w:tcPr>
+            <w:tcW w:w="6413" w:type="dxa"/>
+            <w:shd w:val="clear" w:color="auto" w:fill="auto"/>
+          </w:tcPr>
+          <w:p>
+            <w:pPr>
+              <w:spacing w:line="240" w:lineRule="auto"/>
+              <w:cnfStyle w:val="000000000000"/>
+              <w:rPr>
+                <w:rFonts w:ascii="Segoe UI" w:hAnsi="Segoe UI" w:cs="Segoe UI"/>
+                <w:sz w:val="16"/>
+                <w:szCs w:val="16"/>
+                <w:lang w:eastAsia="pt-BR"/>
+              </w:rPr>
+            </w:pPr>
+            <w:r>
+              <w:rPr>
+                <w:rFonts w:ascii="Segoe UI" w:eastAsia="Times New Roman" w:hAnsi="Segoe UI" w:cs="Segoe UI"/>
+                <w:sz w:val="16"/>
+                <w:szCs w:val="16"/>
+                <w:lang w:eastAsia="pt-BR"/>
+              </w:rPr>
+              <w:t xml:space="preserve">Componente </w:t>
+            </w:r>
+            <w:r>
+              <w:rPr>
+                <w:rFonts w:ascii="Segoe UI" w:eastAsia="Times New Roman" w:hAnsi="Segoe UI" w:cs="Segoe UI"/>
+                <w:sz w:val="16"/>
+                <w:szCs w:val="16"/>
+                <w:lang w:eastAsia="pt-BR"/>
+              </w:rPr>
+              <w:t xml:space="preserve">para suporte para implementar serviços/funcionalidades externas </w:t>
+            </w:r>
+          </w:p>
+        </w:tc>
+      </w:tr>
+      <w:tr>
+        <w:trPr>
+          <w:cnfStyle w:val="000000100000"/>
+        </w:trPr>
+        <w:tc>
+          <w:tcPr>
+            <w:cnfStyle w:val="001000000000"/>
+            <w:tcW w:w="2909" w:type="dxa"/>
+            <w:shd w:val="clear" w:color="auto" w:fill="auto"/>
+            <w:vAlign w:val="center"/>
+          </w:tcPr>
+          <w:p>
+            <w:pPr>
+              <w:spacing w:line="240" w:lineRule="auto"/>
+              <w:rPr>
+                <w:rFonts w:ascii="Segoe UI" w:hAnsi="Segoe UI" w:cs="Segoe UI"/>
+                <w:sz w:val="16"/>
+                <w:szCs w:val="16"/>
+              </w:rPr>
+            </w:pPr>
+            <w:r>
+              <w:rPr>
+                <w:rFonts w:ascii="Segoe UI" w:hAnsi="Segoe UI" w:cs="Segoe UI"/>
+                <w:sz w:val="16"/>
+                <w:szCs w:val="16"/>
+              </w:rPr>
+              <w:t>FiscalizacaoOperacional.Application</w:t>
+            </w:r>
+          </w:p>
+        </w:tc>
+        <w:tc>
+          <w:tcPr>
+            <w:tcW w:w="6413" w:type="dxa"/>
+            <w:shd w:val="clear" w:color="auto" w:fill="auto"/>
+            <w:vAlign w:val="center"/>
+          </w:tcPr>
+          <w:p>
+            <w:pPr>
+              <w:spacing w:line="240" w:lineRule="auto"/>
+              <w:cnfStyle w:val="000000100000"/>
+              <w:rPr>
+                <w:rFonts w:ascii="Segoe UI" w:eastAsia="Times New Roman" w:hAnsi="Segoe UI" w:cs="Segoe UI"/>
+                <w:sz w:val="16"/>
+                <w:szCs w:val="16"/>
+                <w:lang w:eastAsia="pt-BR"/>
+              </w:rPr>
+            </w:pPr>
+            <w:r>
+              <w:rPr>
+                <w:rFonts w:ascii="Segoe UI" w:eastAsia="Times New Roman" w:hAnsi="Segoe UI" w:cs="Segoe UI"/>
+                <w:sz w:val="16"/>
+                <w:szCs w:val="16"/>
+                <w:lang w:eastAsia="pt-BR"/>
+              </w:rPr>
+              <w:t xml:space="preserve">Componente representa a camada de aplicação do módulo </w:t>
+            </w:r>
+            <w:r>
+              <w:rPr>
+                <w:rFonts w:ascii="Segoe UI" w:eastAsia="Times New Roman" w:hAnsi="Segoe UI" w:cs="Segoe UI"/>
+                <w:sz w:val="16"/>
+                <w:szCs w:val="16"/>
+                <w:lang w:eastAsia="pt-BR"/>
+              </w:rPr>
+              <w:t>de Fiscalização Operacional</w:t>
+            </w:r>
+          </w:p>
+        </w:tc>
+      </w:tr>
+      <w:tr>
+        <w:tc>
+          <w:tcPr>
+            <w:cnfStyle w:val="001000000000"/>
+            <w:tcW w:w="2909" w:type="dxa"/>
+            <w:shd w:val="clear" w:color="auto" w:fill="auto"/>
+            <w:vAlign w:val="center"/>
+          </w:tcPr>
+          <w:p>
+            <w:pPr>
+              <w:spacing w:line="240" w:lineRule="auto"/>
+              <w:rPr>
+                <w:rFonts w:ascii="Segoe UI" w:hAnsi="Segoe UI" w:cs="Segoe UI"/>
+                <w:sz w:val="16"/>
+                <w:szCs w:val="16"/>
+              </w:rPr>
+            </w:pPr>
+            <w:r>
+              <w:rPr>
+                <w:rFonts w:ascii="Segoe UI" w:hAnsi="Segoe UI" w:cs="Segoe UI"/>
+                <w:sz w:val="16"/>
+                <w:szCs w:val="16"/>
+              </w:rPr>
+              <w:t>FiscalizacaoOperacional.Data</w:t>
+            </w:r>
+          </w:p>
+        </w:tc>
+        <w:tc>
+          <w:tcPr>
+            <w:tcW w:w="6413" w:type="dxa"/>
+            <w:shd w:val="clear" w:color="auto" w:fill="auto"/>
+            <w:vAlign w:val="center"/>
+          </w:tcPr>
+          <w:p>
+            <w:pPr>
+              <w:spacing w:line="240" w:lineRule="auto"/>
+              <w:cnfStyle w:val="000000000000"/>
+              <w:rPr>
+                <w:rFonts w:ascii="Segoe UI" w:eastAsia="Times New Roman" w:hAnsi="Segoe UI" w:cs="Segoe UI"/>
+                <w:sz w:val="16"/>
+                <w:szCs w:val="16"/>
+                <w:lang w:eastAsia="pt-BR"/>
+              </w:rPr>
+            </w:pPr>
+            <w:r>
+              <w:rPr>
+                <w:rFonts w:ascii="Segoe UI" w:eastAsia="Times New Roman" w:hAnsi="Segoe UI" w:cs="Segoe UI"/>
+                <w:sz w:val="16"/>
+                <w:szCs w:val="16"/>
+                <w:lang w:eastAsia="pt-BR"/>
+              </w:rPr>
+              <w:t xml:space="preserve">Componente representa a camada de aplicação do módulo </w:t>
+            </w:r>
+            <w:r>
+              <w:rPr>
+                <w:rFonts w:ascii="Segoe UI" w:eastAsia="Times New Roman" w:hAnsi="Segoe UI" w:cs="Segoe UI"/>
+                <w:sz w:val="16"/>
+                <w:szCs w:val="16"/>
+                <w:lang w:eastAsia="pt-BR"/>
+              </w:rPr>
+              <w:t>de Fiscalização Operacional</w:t>
+            </w:r>
+          </w:p>
+        </w:tc>
+      </w:tr>
+      <w:tr>
+        <w:trPr>
+          <w:cnfStyle w:val="000000100000"/>
+        </w:trPr>
+        <w:tc>
+          <w:tcPr>
+            <w:cnfStyle w:val="001000000000"/>
+            <w:tcW w:w="2909" w:type="dxa"/>
+            <w:shd w:val="clear" w:color="auto" w:fill="auto"/>
+          </w:tcPr>
+          <w:p>
+            <w:pPr>
+              <w:spacing w:line="240" w:lineRule="auto"/>
+              <w:rPr>
+                <w:rFonts w:ascii="Segoe UI" w:hAnsi="Segoe UI" w:cs="Segoe UI"/>
+                <w:sz w:val="16"/>
+                <w:szCs w:val="16"/>
+              </w:rPr>
+            </w:pPr>
+            <w:r>
+              <w:rPr>
+                <w:rFonts w:ascii="Segoe UI" w:hAnsi="Segoe UI" w:cs="Segoe UI"/>
+                <w:sz w:val="16"/>
+                <w:szCs w:val="16"/>
+              </w:rPr>
+              <w:t>FiscalizacaoOperacional.Domain</w:t>
+            </w:r>
+          </w:p>
+        </w:tc>
+        <w:tc>
+          <w:tcPr>
+            <w:tcW w:w="6413" w:type="dxa"/>
+            <w:shd w:val="clear" w:color="auto" w:fill="auto"/>
+            <w:vAlign w:val="center"/>
+          </w:tcPr>
+          <w:p>
+            <w:pPr>
+              <w:spacing w:line="240" w:lineRule="auto"/>
+              <w:cnfStyle w:val="000000100000"/>
+              <w:rPr>
+                <w:rFonts w:ascii="Segoe UI" w:eastAsia="Times New Roman" w:hAnsi="Segoe UI" w:cs="Segoe UI"/>
+                <w:sz w:val="16"/>
+                <w:szCs w:val="16"/>
+                <w:lang w:eastAsia="pt-BR"/>
+              </w:rPr>
+            </w:pPr>
+            <w:r>
+              <w:rPr>
+                <w:rFonts w:ascii="Segoe UI" w:eastAsia="Times New Roman" w:hAnsi="Segoe UI" w:cs="Segoe UI"/>
+                <w:sz w:val="16"/>
+                <w:szCs w:val="16"/>
+                <w:lang w:eastAsia="pt-BR"/>
+              </w:rPr>
+              <w:t xml:space="preserve">Componente representa a camada de aplicação do módulo de </w:t>
+            </w:r>
+            <w:r>
+              <w:rPr>
+                <w:rFonts w:ascii="Segoe UI" w:eastAsia="Times New Roman" w:hAnsi="Segoe UI" w:cs="Segoe UI"/>
+                <w:sz w:val="16"/>
+                <w:szCs w:val="16"/>
+                <w:lang w:eastAsia="pt-BR"/>
+              </w:rPr>
+              <w:t>Fiscalização Operacional</w:t>
+            </w:r>
+          </w:p>
+        </w:tc>
+      </w:tr>
+      <w:tr>
+        <w:tc>
+          <w:tcPr>
+            <w:cnfStyle w:val="001000000000"/>
+            <w:tcW w:w="2909" w:type="dxa"/>
+            <w:shd w:val="clear" w:color="auto" w:fill="auto"/>
+          </w:tcPr>
+          <w:p>
+            <w:pPr>
+              <w:spacing w:line="240" w:lineRule="auto"/>
+              <w:rPr>
+                <w:rFonts w:ascii="Segoe UI" w:hAnsi="Segoe UI" w:cs="Segoe UI"/>
+                <w:sz w:val="16"/>
+                <w:szCs w:val="16"/>
+              </w:rPr>
+            </w:pPr>
+            <w:r>
+              <w:rPr>
+                <w:rFonts w:ascii="Segoe UI" w:hAnsi="Segoe UI" w:cs="Segoe UI"/>
+                <w:sz w:val="16"/>
+                <w:szCs w:val="16"/>
+              </w:rPr>
+              <w:t>FiscalizacaoOperacional.Infra</w:t>
+            </w:r>
+          </w:p>
+        </w:tc>
+        <w:tc>
+          <w:tcPr>
+            <w:tcW w:w="6413" w:type="dxa"/>
+            <w:shd w:val="clear" w:color="auto" w:fill="auto"/>
+          </w:tcPr>
+          <w:p>
+            <w:pPr>
+              <w:spacing w:line="240" w:lineRule="auto"/>
+              <w:cnfStyle w:val="000000000000"/>
+              <w:rPr>
+                <w:rFonts w:ascii="Segoe UI" w:hAnsi="Segoe UI" w:cs="Segoe UI"/>
+                <w:sz w:val="16"/>
+                <w:szCs w:val="16"/>
+                <w:lang w:eastAsia="pt-BR"/>
+              </w:rPr>
+            </w:pPr>
+            <w:r>
+              <w:rPr>
+                <w:rFonts w:ascii="Segoe UI" w:eastAsia="Times New Roman" w:hAnsi="Segoe UI" w:cs="Segoe UI"/>
+                <w:sz w:val="16"/>
+                <w:szCs w:val="16"/>
+                <w:lang w:eastAsia="pt-BR"/>
+              </w:rPr>
+              <w:t>Componente que implementa serviços externos como por exemplo emissão de relatórios para o módulo de Atendimento</w:t>
+            </w:r>
+          </w:p>
+        </w:tc>
+      </w:tr>
+      <w:tr>
+        <w:trPr>
+          <w:cnfStyle w:val="000000100000"/>
+        </w:trPr>
+        <w:tc>
+          <w:tcPr>
+            <w:cnfStyle w:val="001000000000"/>
+            <w:tcW w:w="2909" w:type="dxa"/>
+            <w:shd w:val="clear" w:color="auto" w:fill="auto"/>
+          </w:tcPr>
+          <w:p>
+            <w:pPr>
+              <w:spacing w:line="240" w:lineRule="auto"/>
+              <w:rPr>
+                <w:rFonts w:ascii="Segoe UI" w:hAnsi="Segoe UI" w:cs="Segoe UI"/>
+                <w:sz w:val="16"/>
+                <w:szCs w:val="16"/>
+              </w:rPr>
+            </w:pPr>
+            <w:r>
+              <w:rPr>
+                <w:rFonts w:ascii="Segoe UI" w:hAnsi="Segoe UI" w:cs="Segoe UI"/>
+                <w:sz w:val="16"/>
+                <w:szCs w:val="16"/>
+              </w:rPr>
+              <w:t>FiscalizacaoOperacional.Tests</w:t>
+            </w:r>
+          </w:p>
+        </w:tc>
+        <w:tc>
+          <w:tcPr>
+            <w:tcW w:w="6413" w:type="dxa"/>
+            <w:shd w:val="clear" w:color="auto" w:fill="auto"/>
+          </w:tcPr>
+          <w:p>
+            <w:pPr>
+              <w:spacing w:line="240" w:lineRule="auto"/>
+              <w:cnfStyle w:val="000000100000"/>
+              <w:rPr>
+                <w:rFonts w:ascii="Segoe UI" w:hAnsi="Segoe UI" w:cs="Segoe UI"/>
+                <w:sz w:val="16"/>
+                <w:szCs w:val="16"/>
+                <w:lang w:eastAsia="pt-BR"/>
+              </w:rPr>
+            </w:pPr>
+            <w:r>
+              <w:rPr>
+                <w:rFonts w:ascii="Segoe UI" w:hAnsi="Segoe UI" w:cs="Segoe UI"/>
+                <w:sz w:val="16"/>
+                <w:szCs w:val="16"/>
+                <w:lang w:eastAsia="pt-BR"/>
+              </w:rPr>
+              <w:t>Componente de Testes unitários e integração para o módulo de Fiscalização Operacional</w:t>
+            </w:r>
+          </w:p>
+        </w:tc>
+      </w:tr>
+      <w:tr>
+        <w:tc>
+          <w:tcPr>
+            <w:cnfStyle w:val="001000000000"/>
+            <w:tcW w:w="2909" w:type="dxa"/>
+            <w:shd w:val="clear" w:color="auto" w:fill="auto"/>
+            <w:vAlign w:val="center"/>
+          </w:tcPr>
+          <w:p>
+            <w:pPr>
+              <w:spacing w:line="240" w:lineRule="auto"/>
+              <w:rPr>
+                <w:rFonts w:ascii="Segoe UI" w:hAnsi="Segoe UI" w:cs="Segoe UI"/>
+                <w:sz w:val="16"/>
+                <w:szCs w:val="16"/>
+              </w:rPr>
+            </w:pPr>
+            <w:r>
+              <w:rPr>
+                <w:rFonts w:ascii="Segoe UI" w:hAnsi="Segoe UI" w:cs="Segoe UI"/>
+                <w:sz w:val="16"/>
+                <w:szCs w:val="16"/>
+              </w:rPr>
+              <w:t>Fornecedor</w:t>
+            </w:r>
+            <w:r>
+              <w:rPr>
+                <w:rFonts w:ascii="Segoe UI" w:hAnsi="Segoe UI" w:cs="Segoe UI"/>
+                <w:sz w:val="16"/>
+                <w:szCs w:val="16"/>
+              </w:rPr>
+              <w:t>.Application</w:t>
+            </w:r>
+          </w:p>
+        </w:tc>
+        <w:tc>
+          <w:tcPr>
+            <w:tcW w:w="6413" w:type="dxa"/>
+            <w:shd w:val="clear" w:color="auto" w:fill="auto"/>
+            <w:vAlign w:val="center"/>
+          </w:tcPr>
+          <w:p>
+            <w:pPr>
+              <w:spacing w:line="240" w:lineRule="auto"/>
+              <w:cnfStyle w:val="000000000000"/>
+              <w:rPr>
+                <w:rFonts w:ascii="Segoe UI" w:eastAsia="Times New Roman" w:hAnsi="Segoe UI" w:cs="Segoe UI"/>
+                <w:sz w:val="16"/>
+                <w:szCs w:val="16"/>
+                <w:lang w:eastAsia="pt-BR"/>
+              </w:rPr>
+            </w:pPr>
+            <w:r>
+              <w:rPr>
+                <w:rFonts w:ascii="Segoe UI" w:eastAsia="Times New Roman" w:hAnsi="Segoe UI" w:cs="Segoe UI"/>
+                <w:sz w:val="16"/>
+                <w:szCs w:val="16"/>
+                <w:lang w:eastAsia="pt-BR"/>
+              </w:rPr>
+              <w:t>Componente representa a camada de aplicação do módulo de Fiscalização Operacional</w:t>
+            </w:r>
+          </w:p>
+        </w:tc>
+      </w:tr>
+      <w:tr>
+        <w:trPr>
+          <w:cnfStyle w:val="000000100000"/>
+        </w:trPr>
+        <w:tc>
+          <w:tcPr>
+            <w:cnfStyle w:val="001000000000"/>
+            <w:tcW w:w="2909" w:type="dxa"/>
+            <w:shd w:val="clear" w:color="auto" w:fill="auto"/>
+            <w:vAlign w:val="center"/>
+          </w:tcPr>
+          <w:p>
+            <w:pPr>
+              <w:spacing w:line="240" w:lineRule="auto"/>
+              <w:rPr>
+                <w:rFonts w:ascii="Segoe UI" w:hAnsi="Segoe UI" w:cs="Segoe UI"/>
+                <w:sz w:val="16"/>
+                <w:szCs w:val="16"/>
+              </w:rPr>
+            </w:pPr>
+            <w:r>
+              <w:rPr>
+                <w:rFonts w:ascii="Segoe UI" w:hAnsi="Segoe UI" w:cs="Segoe UI"/>
+                <w:sz w:val="16"/>
+                <w:szCs w:val="16"/>
+              </w:rPr>
+              <w:t>Infra.Log</w:t>
+            </w:r>
+          </w:p>
+        </w:tc>
+        <w:tc>
+          <w:tcPr>
+            <w:tcW w:w="6413" w:type="dxa"/>
+            <w:shd w:val="clear" w:color="auto" w:fill="auto"/>
+            <w:vAlign w:val="center"/>
+          </w:tcPr>
+          <w:p>
+            <w:pPr>
+              <w:spacing w:line="240" w:lineRule="auto"/>
+              <w:cnfStyle w:val="000000100000"/>
+              <w:rPr>
+                <w:rFonts w:ascii="Segoe UI" w:eastAsia="Times New Roman" w:hAnsi="Segoe UI" w:cs="Segoe UI"/>
+                <w:sz w:val="16"/>
+                <w:szCs w:val="16"/>
+                <w:lang w:eastAsia="pt-BR"/>
+              </w:rPr>
+            </w:pPr>
+            <w:r>
+              <w:rPr>
+                <w:rFonts w:ascii="Segoe UI" w:eastAsia="Times New Roman" w:hAnsi="Segoe UI" w:cs="Segoe UI"/>
+                <w:sz w:val="16"/>
+                <w:szCs w:val="16"/>
+                <w:lang w:eastAsia="pt-BR"/>
+              </w:rPr>
+              <w:t xml:space="preserve">Componente </w:t>
+            </w:r>
+            <w:r>
+              <w:rPr>
+                <w:rFonts w:ascii="Segoe UI" w:eastAsia="Times New Roman" w:hAnsi="Segoe UI" w:cs="Segoe UI"/>
+                <w:sz w:val="16"/>
+                <w:szCs w:val="16"/>
+                <w:lang w:eastAsia="pt-BR"/>
+              </w:rPr>
+              <w:t>que implementa o serviço externo de log</w:t>
+            </w:r>
+          </w:p>
+        </w:tc>
+      </w:tr>
+      <w:tr>
+        <w:tc>
+          <w:tcPr>
+            <w:cnfStyle w:val="001000000000"/>
+            <w:tcW w:w="2909" w:type="dxa"/>
+            <w:shd w:val="clear" w:color="auto" w:fill="auto"/>
+          </w:tcPr>
+          <w:p>
+            <w:pPr>
+              <w:spacing w:line="240" w:lineRule="auto"/>
+              <w:rPr>
+                <w:rFonts w:ascii="Segoe UI" w:hAnsi="Segoe UI" w:cs="Segoe UI"/>
+                <w:sz w:val="16"/>
+                <w:szCs w:val="16"/>
+              </w:rPr>
+            </w:pPr>
+            <w:r>
+              <w:rPr>
+                <w:rFonts w:ascii="Segoe UI" w:hAnsi="Segoe UI" w:cs="Segoe UI"/>
+                <w:sz w:val="16"/>
+                <w:szCs w:val="16"/>
+              </w:rPr>
+              <w:t>Infra.Email</w:t>
+            </w:r>
+          </w:p>
+        </w:tc>
+        <w:tc>
+          <w:tcPr>
+            <w:tcW w:w="6413" w:type="dxa"/>
+            <w:shd w:val="clear" w:color="auto" w:fill="auto"/>
+            <w:vAlign w:val="center"/>
+          </w:tcPr>
+          <w:p>
+            <w:pPr>
+              <w:spacing w:line="240" w:lineRule="auto"/>
+              <w:cnfStyle w:val="000000000000"/>
+              <w:rPr>
+                <w:rFonts w:ascii="Segoe UI" w:hAnsi="Segoe UI" w:cs="Segoe UI"/>
+                <w:sz w:val="16"/>
+                <w:szCs w:val="16"/>
+                <w:lang w:eastAsia="pt-BR"/>
+              </w:rPr>
+            </w:pPr>
+            <w:r>
+              <w:rPr>
+                <w:rFonts w:ascii="Segoe UI" w:hAnsi="Segoe UI" w:cs="Segoe UI"/>
+                <w:sz w:val="16"/>
+                <w:szCs w:val="16"/>
+                <w:lang w:eastAsia="pt-BR"/>
+              </w:rPr>
+              <w:t>Componente que implementa o serviço de email</w:t>
+            </w:r>
+          </w:p>
+        </w:tc>
+      </w:tr>
+      <w:tr>
+        <w:trPr>
+          <w:cnfStyle w:val="000000100000"/>
+        </w:trPr>
+        <w:tc>
+          <w:tcPr>
+            <w:cnfStyle w:val="001000000000"/>
+            <w:tcW w:w="2909" w:type="dxa"/>
+            <w:shd w:val="clear" w:color="auto" w:fill="auto"/>
+          </w:tcPr>
+          <w:p>
+            <w:pPr>
+              <w:spacing w:line="240" w:lineRule="auto"/>
+              <w:rPr>
+                <w:rFonts w:ascii="Segoe UI" w:hAnsi="Segoe UI" w:cs="Segoe UI"/>
+                <w:sz w:val="16"/>
+                <w:szCs w:val="16"/>
+              </w:rPr>
+            </w:pPr>
+            <w:r>
+              <w:rPr>
+                <w:rFonts w:ascii="Segoe UI" w:hAnsi="Segoe UI" w:cs="Segoe UI"/>
+                <w:sz w:val="16"/>
+                <w:szCs w:val="16"/>
+              </w:rPr>
+              <w:t>Infra.Notificacao</w:t>
+            </w:r>
+          </w:p>
+        </w:tc>
+        <w:tc>
+          <w:tcPr>
+            <w:tcW w:w="6413" w:type="dxa"/>
+            <w:shd w:val="clear" w:color="auto" w:fill="auto"/>
+            <w:vAlign w:val="center"/>
+          </w:tcPr>
+          <w:p>
+            <w:pPr>
+              <w:spacing w:line="240" w:lineRule="auto"/>
+              <w:cnfStyle w:val="000000100000"/>
+              <w:rPr>
+                <w:rFonts w:ascii="Segoe UI" w:hAnsi="Segoe UI" w:cs="Segoe UI"/>
+                <w:sz w:val="16"/>
+                <w:szCs w:val="16"/>
+                <w:lang w:eastAsia="pt-BR"/>
+              </w:rPr>
+            </w:pPr>
+            <w:r>
+              <w:rPr>
+                <w:rFonts w:ascii="Segoe UI" w:hAnsi="Segoe UI" w:cs="Segoe UI"/>
+                <w:sz w:val="16"/>
+                <w:szCs w:val="16"/>
+                <w:lang w:eastAsia="pt-BR"/>
+              </w:rPr>
+              <w:t xml:space="preserve">Componente que implementa o serviço de notificação </w:t>
+            </w:r>
+          </w:p>
+        </w:tc>
+      </w:tr>
+      <w:tr>
+        <w:tc>
+          <w:tcPr>
+            <w:cnfStyle w:val="001000000000"/>
+            <w:tcW w:w="2909" w:type="dxa"/>
+            <w:shd w:val="clear" w:color="auto" w:fill="auto"/>
+          </w:tcPr>
+          <w:p>
+            <w:pPr>
+              <w:spacing w:line="240" w:lineRule="auto"/>
+              <w:rPr>
+                <w:rFonts w:ascii="Segoe UI" w:hAnsi="Segoe UI" w:cs="Segoe UI"/>
+                <w:sz w:val="16"/>
+                <w:szCs w:val="16"/>
+              </w:rPr>
+            </w:pPr>
+            <w:r>
+              <w:rPr>
+                <w:rFonts w:ascii="Segoe UI" w:hAnsi="Segoe UI" w:cs="Segoe UI"/>
+                <w:sz w:val="16"/>
+                <w:szCs w:val="16"/>
+              </w:rPr>
+              <w:t>Infra.Tests</w:t>
+            </w:r>
+          </w:p>
+        </w:tc>
+        <w:tc>
+          <w:tcPr>
+            <w:tcW w:w="6413" w:type="dxa"/>
+            <w:shd w:val="clear" w:color="auto" w:fill="auto"/>
+            <w:vAlign w:val="center"/>
+          </w:tcPr>
+          <w:p>
+            <w:pPr>
+              <w:spacing w:line="240" w:lineRule="auto"/>
+              <w:cnfStyle w:val="000000000000"/>
+              <w:rPr>
+                <w:rFonts w:ascii="Segoe UI" w:hAnsi="Segoe UI" w:cs="Segoe UI"/>
+                <w:sz w:val="16"/>
+                <w:szCs w:val="16"/>
+                <w:lang w:eastAsia="pt-BR"/>
+              </w:rPr>
+            </w:pPr>
+            <w:r>
+              <w:rPr>
+                <w:rFonts w:ascii="Segoe UI" w:hAnsi="Segoe UI" w:cs="Segoe UI"/>
+                <w:sz w:val="16"/>
+                <w:szCs w:val="16"/>
+                <w:lang w:eastAsia="pt-BR"/>
+              </w:rPr>
+              <w:t xml:space="preserve">Componente de Testes unitários e de integração para o Módulo Infra </w:t>
+            </w:r>
+          </w:p>
+        </w:tc>
+      </w:tr>
+      <w:tr>
+        <w:trPr>
+          <w:cnfStyle w:val="000000100000"/>
+        </w:trPr>
+        <w:tc>
+          <w:tcPr>
+            <w:cnfStyle w:val="001000000000"/>
+            <w:tcW w:w="2909" w:type="dxa"/>
+            <w:shd w:val="clear" w:color="auto" w:fill="auto"/>
+          </w:tcPr>
+          <w:p>
+            <w:pPr>
+              <w:spacing w:line="240" w:lineRule="auto"/>
+              <w:rPr>
+                <w:rFonts w:ascii="Segoe UI" w:hAnsi="Segoe UI" w:cs="Segoe UI"/>
+                <w:sz w:val="16"/>
+                <w:szCs w:val="16"/>
+              </w:rPr>
+            </w:pPr>
+            <w:r>
+              <w:rPr>
+                <w:rFonts w:ascii="Segoe UI" w:hAnsi="Segoe UI" w:cs="Segoe UI"/>
+                <w:sz w:val="16"/>
+                <w:szCs w:val="16"/>
+              </w:rPr>
+              <w:t xml:space="preserve">Parada.Application </w:t>
+            </w:r>
+          </w:p>
+        </w:tc>
+        <w:tc>
+          <w:tcPr>
+            <w:tcW w:w="6413" w:type="dxa"/>
+            <w:shd w:val="clear" w:color="auto" w:fill="auto"/>
+            <w:vAlign w:val="center"/>
+          </w:tcPr>
+          <w:p>
+            <w:pPr>
+              <w:spacing w:line="240" w:lineRule="auto"/>
+              <w:cnfStyle w:val="000000100000"/>
+              <w:rPr>
+                <w:rFonts w:ascii="Segoe UI" w:eastAsia="Times New Roman" w:hAnsi="Segoe UI" w:cs="Segoe UI"/>
+                <w:sz w:val="16"/>
+                <w:szCs w:val="16"/>
+                <w:lang w:eastAsia="pt-BR"/>
+              </w:rPr>
+            </w:pPr>
+            <w:r>
+              <w:rPr>
+                <w:rFonts w:ascii="Segoe UI" w:eastAsia="Times New Roman" w:hAnsi="Segoe UI" w:cs="Segoe UI"/>
+                <w:sz w:val="16"/>
+                <w:szCs w:val="16"/>
+                <w:lang w:eastAsia="pt-BR"/>
+              </w:rPr>
+              <w:t>Componente representa a camada de aplicação do módulo de Fiscalização Operacional</w:t>
+            </w:r>
+          </w:p>
+        </w:tc>
+      </w:tr>
+      <w:tr>
+        <w:tc>
+          <w:tcPr>
+            <w:cnfStyle w:val="001000000000"/>
+            <w:tcW w:w="2909" w:type="dxa"/>
+            <w:shd w:val="clear" w:color="auto" w:fill="auto"/>
+            <w:vAlign w:val="center"/>
+          </w:tcPr>
+          <w:p>
+            <w:pPr>
+              <w:spacing w:line="240" w:lineRule="auto"/>
+              <w:rPr>
+                <w:rFonts w:ascii="Segoe UI" w:hAnsi="Segoe UI" w:cs="Segoe UI"/>
+                <w:sz w:val="16"/>
+                <w:szCs w:val="16"/>
+              </w:rPr>
+            </w:pPr>
+            <w:r>
+              <w:rPr>
+                <w:rFonts w:ascii="Segoe UI" w:hAnsi="Segoe UI" w:cs="Segoe UI"/>
+                <w:sz w:val="16"/>
+                <w:szCs w:val="16"/>
+              </w:rPr>
+              <w:t>Protocolo</w:t>
+            </w:r>
+            <w:r>
+              <w:rPr>
+                <w:rFonts w:ascii="Segoe UI" w:hAnsi="Segoe UI" w:cs="Segoe UI"/>
+                <w:sz w:val="16"/>
+                <w:szCs w:val="16"/>
+              </w:rPr>
+              <w:t>.Application</w:t>
+            </w:r>
+          </w:p>
+        </w:tc>
+        <w:tc>
+          <w:tcPr>
+            <w:tcW w:w="6413" w:type="dxa"/>
+            <w:shd w:val="clear" w:color="auto" w:fill="auto"/>
+            <w:vAlign w:val="center"/>
+          </w:tcPr>
+          <w:p>
+            <w:pPr>
+              <w:spacing w:line="240" w:lineRule="auto"/>
+              <w:cnfStyle w:val="000000000000"/>
+              <w:rPr>
+                <w:rFonts w:ascii="Segoe UI" w:eastAsia="Times New Roman" w:hAnsi="Segoe UI" w:cs="Segoe UI"/>
+                <w:sz w:val="16"/>
+                <w:szCs w:val="16"/>
+                <w:lang w:eastAsia="pt-BR"/>
+              </w:rPr>
+            </w:pPr>
+            <w:r>
+              <w:rPr>
+                <w:rFonts w:ascii="Segoe UI" w:eastAsia="Times New Roman" w:hAnsi="Segoe UI" w:cs="Segoe UI"/>
+                <w:sz w:val="16"/>
+                <w:szCs w:val="16"/>
+                <w:lang w:eastAsia="pt-BR"/>
+              </w:rPr>
+              <w:t>Componente representa a camada de aplicação do módulo de Fiscalização Operacional</w:t>
+            </w:r>
+          </w:p>
+        </w:tc>
+      </w:tr>
+      <w:tr>
+        <w:trPr>
+          <w:cnfStyle w:val="000000100000"/>
+        </w:trPr>
+        <w:tc>
+          <w:tcPr>
+            <w:cnfStyle w:val="001000000000"/>
+            <w:tcW w:w="2909" w:type="dxa"/>
+            <w:shd w:val="clear" w:color="auto" w:fill="auto"/>
+            <w:vAlign w:val="center"/>
+          </w:tcPr>
+          <w:p>
+            <w:pPr>
+              <w:spacing w:line="240" w:lineRule="auto"/>
+              <w:rPr>
+                <w:rFonts w:ascii="Segoe UI" w:hAnsi="Segoe UI" w:cs="Segoe UI"/>
+                <w:sz w:val="16"/>
+                <w:szCs w:val="16"/>
+              </w:rPr>
+            </w:pPr>
+            <w:r>
+              <w:rPr>
+                <w:rFonts w:ascii="Segoe UI" w:hAnsi="Segoe UI" w:cs="Segoe UI"/>
+                <w:sz w:val="16"/>
+                <w:szCs w:val="16"/>
+              </w:rPr>
+              <w:t>Protocolo</w:t>
+            </w:r>
+            <w:r>
+              <w:rPr>
+                <w:rFonts w:ascii="Segoe UI" w:hAnsi="Segoe UI" w:cs="Segoe UI"/>
+                <w:sz w:val="16"/>
+                <w:szCs w:val="16"/>
+              </w:rPr>
+              <w:t>.Data</w:t>
+            </w:r>
+          </w:p>
+        </w:tc>
+        <w:tc>
+          <w:tcPr>
+            <w:tcW w:w="6413" w:type="dxa"/>
+            <w:shd w:val="clear" w:color="auto" w:fill="auto"/>
+            <w:vAlign w:val="center"/>
+          </w:tcPr>
+          <w:p>
+            <w:pPr>
+              <w:spacing w:line="240" w:lineRule="auto"/>
+              <w:cnfStyle w:val="000000100000"/>
+              <w:rPr>
+                <w:rFonts w:ascii="Segoe UI" w:eastAsia="Times New Roman" w:hAnsi="Segoe UI" w:cs="Segoe UI"/>
+                <w:sz w:val="16"/>
+                <w:szCs w:val="16"/>
+                <w:lang w:eastAsia="pt-BR"/>
+              </w:rPr>
+            </w:pPr>
+            <w:r>
+              <w:rPr>
+                <w:rFonts w:ascii="Segoe UI" w:eastAsia="Times New Roman" w:hAnsi="Segoe UI" w:cs="Segoe UI"/>
+                <w:sz w:val="16"/>
+                <w:szCs w:val="16"/>
+                <w:lang w:eastAsia="pt-BR"/>
+              </w:rPr>
+              <w:t>Componente representa a camada de aplicação do módulo de Fiscalização Operacional</w:t>
+            </w:r>
+          </w:p>
+        </w:tc>
+      </w:tr>
+      <w:tr>
+        <w:tc>
+          <w:tcPr>
+            <w:cnfStyle w:val="001000000000"/>
+            <w:tcW w:w="2909" w:type="dxa"/>
+            <w:shd w:val="clear" w:color="auto" w:fill="auto"/>
+          </w:tcPr>
+          <w:p>
+            <w:pPr>
+              <w:spacing w:line="240" w:lineRule="auto"/>
+              <w:rPr>
+                <w:rFonts w:ascii="Segoe UI" w:hAnsi="Segoe UI" w:cs="Segoe UI"/>
+                <w:sz w:val="16"/>
+                <w:szCs w:val="16"/>
+              </w:rPr>
+            </w:pPr>
+            <w:r>
+              <w:rPr>
+                <w:rFonts w:ascii="Segoe UI" w:hAnsi="Segoe UI" w:cs="Segoe UI"/>
+                <w:sz w:val="16"/>
+                <w:szCs w:val="16"/>
+              </w:rPr>
+              <w:t>Protocolo</w:t>
+            </w:r>
+            <w:r>
+              <w:rPr>
+                <w:rFonts w:ascii="Segoe UI" w:hAnsi="Segoe UI" w:cs="Segoe UI"/>
+                <w:sz w:val="16"/>
+                <w:szCs w:val="16"/>
+              </w:rPr>
+              <w:t>.Domain</w:t>
+            </w:r>
+          </w:p>
+        </w:tc>
+        <w:tc>
+          <w:tcPr>
+            <w:tcW w:w="6413" w:type="dxa"/>
+            <w:shd w:val="clear" w:color="auto" w:fill="auto"/>
+            <w:vAlign w:val="center"/>
+          </w:tcPr>
+          <w:p>
+            <w:pPr>
+              <w:spacing w:line="240" w:lineRule="auto"/>
+              <w:cnfStyle w:val="000000000000"/>
+              <w:rPr>
+                <w:rFonts w:ascii="Segoe UI" w:eastAsia="Times New Roman" w:hAnsi="Segoe UI" w:cs="Segoe UI"/>
+                <w:sz w:val="16"/>
+                <w:szCs w:val="16"/>
+                <w:lang w:eastAsia="pt-BR"/>
+              </w:rPr>
+            </w:pPr>
+            <w:r>
+              <w:rPr>
+                <w:rFonts w:ascii="Segoe UI" w:eastAsia="Times New Roman" w:hAnsi="Segoe UI" w:cs="Segoe UI"/>
+                <w:sz w:val="16"/>
+                <w:szCs w:val="16"/>
+                <w:lang w:eastAsia="pt-BR"/>
+              </w:rPr>
+              <w:t>Componente representa a camada de aplicação do módulo de Fiscalização Operacional</w:t>
+            </w:r>
+          </w:p>
+        </w:tc>
+      </w:tr>
+      <w:tr>
+        <w:trPr>
+          <w:cnfStyle w:val="000000100000"/>
+        </w:trPr>
+        <w:tc>
+          <w:tcPr>
+            <w:cnfStyle w:val="001000000000"/>
+            <w:tcW w:w="2909" w:type="dxa"/>
+            <w:shd w:val="clear" w:color="auto" w:fill="auto"/>
+          </w:tcPr>
+          <w:p>
+            <w:pPr>
+              <w:spacing w:line="240" w:lineRule="auto"/>
+              <w:rPr>
+                <w:rFonts w:ascii="Segoe UI" w:hAnsi="Segoe UI" w:cs="Segoe UI"/>
+                <w:sz w:val="16"/>
+                <w:szCs w:val="16"/>
+              </w:rPr>
+            </w:pPr>
+            <w:r>
+              <w:rPr>
+                <w:rFonts w:ascii="Segoe UI" w:hAnsi="Segoe UI" w:cs="Segoe UI"/>
+                <w:sz w:val="16"/>
+                <w:szCs w:val="16"/>
+              </w:rPr>
+              <w:t>Protocolo</w:t>
+            </w:r>
+            <w:r>
+              <w:rPr>
+                <w:rFonts w:ascii="Segoe UI" w:hAnsi="Segoe UI" w:cs="Segoe UI"/>
+                <w:sz w:val="16"/>
+                <w:szCs w:val="16"/>
+              </w:rPr>
+              <w:t>.Infra</w:t>
+            </w:r>
+          </w:p>
+        </w:tc>
+        <w:tc>
+          <w:tcPr>
+            <w:tcW w:w="6413" w:type="dxa"/>
+            <w:shd w:val="clear" w:color="auto" w:fill="auto"/>
+          </w:tcPr>
+          <w:p>
+            <w:pPr>
+              <w:spacing w:line="240" w:lineRule="auto"/>
+              <w:cnfStyle w:val="000000100000"/>
+              <w:rPr>
+                <w:rFonts w:ascii="Segoe UI" w:hAnsi="Segoe UI" w:cs="Segoe UI"/>
+                <w:sz w:val="16"/>
+                <w:szCs w:val="16"/>
+                <w:lang w:eastAsia="pt-BR"/>
+              </w:rPr>
+            </w:pPr>
+            <w:r>
+              <w:rPr>
+                <w:rFonts w:ascii="Segoe UI" w:eastAsia="Times New Roman" w:hAnsi="Segoe UI" w:cs="Segoe UI"/>
+                <w:sz w:val="16"/>
+                <w:szCs w:val="16"/>
+                <w:lang w:eastAsia="pt-BR"/>
+              </w:rPr>
+              <w:t>Componente que implementa serviços externos como por exemplo emissão de relatórios para o módulo de Atendimento</w:t>
+            </w:r>
+          </w:p>
+        </w:tc>
+      </w:tr>
+      <w:tr>
+        <w:tc>
+          <w:tcPr>
+            <w:cnfStyle w:val="001000000000"/>
+            <w:tcW w:w="2909" w:type="dxa"/>
+            <w:shd w:val="clear" w:color="auto" w:fill="auto"/>
+          </w:tcPr>
+          <w:p>
+            <w:pPr>
+              <w:spacing w:line="240" w:lineRule="auto"/>
+              <w:rPr>
+                <w:rFonts w:ascii="Segoe UI" w:hAnsi="Segoe UI" w:cs="Segoe UI"/>
+                <w:sz w:val="16"/>
+                <w:szCs w:val="16"/>
+              </w:rPr>
+            </w:pPr>
+            <w:r>
+              <w:rPr>
+                <w:rFonts w:ascii="Segoe UI" w:hAnsi="Segoe UI" w:cs="Segoe UI"/>
+                <w:sz w:val="16"/>
+                <w:szCs w:val="16"/>
+              </w:rPr>
+              <w:t>Protocolo.Tests</w:t>
+            </w:r>
+          </w:p>
+        </w:tc>
+        <w:tc>
+          <w:tcPr>
+            <w:tcW w:w="6413" w:type="dxa"/>
+            <w:shd w:val="clear" w:color="auto" w:fill="auto"/>
+          </w:tcPr>
+          <w:p>
+            <w:pPr>
+              <w:spacing w:line="240" w:lineRule="auto"/>
+              <w:cnfStyle w:val="000000000000"/>
+              <w:rPr>
+                <w:rFonts w:ascii="Segoe UI" w:hAnsi="Segoe UI" w:cs="Segoe UI"/>
                 <w:sz w:val="16"/>
                 <w:szCs w:val="16"/>
                 <w:lang w:eastAsia="pt-BR"/>
@@ -12591,7 +14266,7 @@
         <w:tc>
           <w:tcPr>
             <w:cnfStyle w:val="001000000000"/>
-            <w:tcW w:w="2120" w:type="dxa"/>
+            <w:tcW w:w="2909" w:type="dxa"/>
             <w:shd w:val="clear" w:color="auto" w:fill="auto"/>
           </w:tcPr>
           <w:p>
@@ -12609,13 +14284,13 @@
                 <w:sz w:val="16"/>
                 <w:szCs w:val="16"/>
               </w:rPr>
-              <w:t>Atendimento.Domain</w:t>
+              <w:t>Seguranca.Application</w:t>
             </w:r>
           </w:p>
         </w:tc>
         <w:tc>
           <w:tcPr>
-            <w:tcW w:w="7202" w:type="dxa"/>
+            <w:tcW w:w="6413" w:type="dxa"/>
             <w:shd w:val="clear" w:color="auto" w:fill="auto"/>
           </w:tcPr>
           <w:p>
@@ -12623,7 +14298,7 @@
               <w:spacing w:line="240" w:lineRule="auto"/>
               <w:cnfStyle w:val="000000100000"/>
               <w:rPr>
-                <w:rFonts w:ascii="Segoe UI" w:eastAsia="Times New Roman" w:hAnsi="Segoe UI" w:cs="Segoe UI"/>
+                <w:rFonts w:ascii="Segoe UI" w:hAnsi="Segoe UI" w:cs="Segoe UI"/>
                 <w:sz w:val="16"/>
                 <w:szCs w:val="16"/>
                 <w:lang w:eastAsia="pt-BR"/>
@@ -12636,7 +14311,7 @@
         <w:tc>
           <w:tcPr>
             <w:cnfStyle w:val="001000000000"/>
-            <w:tcW w:w="2120" w:type="dxa"/>
+            <w:tcW w:w="2909" w:type="dxa"/>
             <w:shd w:val="clear" w:color="auto" w:fill="auto"/>
           </w:tcPr>
           <w:p>
@@ -12654,13 +14329,13 @@
                 <w:sz w:val="16"/>
                 <w:szCs w:val="16"/>
               </w:rPr>
-              <w:t>Atendimento.Infra</w:t>
+              <w:t>UI.ConsumidorApp</w:t>
             </w:r>
           </w:p>
         </w:tc>
         <w:tc>
           <w:tcPr>
-            <w:tcW w:w="7202" w:type="dxa"/>
+            <w:tcW w:w="6413" w:type="dxa"/>
             <w:shd w:val="clear" w:color="auto" w:fill="auto"/>
           </w:tcPr>
           <w:p>
@@ -12684,7 +14359,7 @@
         <w:tc>
           <w:tcPr>
             <w:cnfStyle w:val="001000000000"/>
-            <w:tcW w:w="2120" w:type="dxa"/>
+            <w:tcW w:w="2909" w:type="dxa"/>
             <w:shd w:val="clear" w:color="auto" w:fill="auto"/>
           </w:tcPr>
           <w:p>
@@ -12702,13 +14377,13 @@
                 <w:sz w:val="16"/>
                 <w:szCs w:val="16"/>
               </w:rPr>
-              <w:t>Atendimento.Tests</w:t>
+              <w:t>Api.ConsumidorApp</w:t>
             </w:r>
           </w:p>
         </w:tc>
         <w:tc>
           <w:tcPr>
-            <w:tcW w:w="7202" w:type="dxa"/>
+            <w:tcW w:w="6413" w:type="dxa"/>
             <w:shd w:val="clear" w:color="auto" w:fill="auto"/>
           </w:tcPr>
           <w:p>
@@ -12729,9 +14404,8 @@
         <w:tc>
           <w:tcPr>
             <w:cnfStyle w:val="001000000000"/>
-            <w:tcW w:w="2120" w:type="dxa"/>
+            <w:tcW w:w="2909" w:type="dxa"/>
             <w:shd w:val="clear" w:color="auto" w:fill="auto"/>
-            <w:vAlign w:val="center"/>
           </w:tcPr>
           <w:p>
             <w:pPr>
@@ -12742,19 +14416,11 @@
                 <w:szCs w:val="16"/>
               </w:rPr>
             </w:pPr>
-            <w:r>
-              <w:rPr>
-                <w:rFonts w:ascii="Segoe UI" w:hAnsi="Segoe UI" w:cs="Segoe UI"/>
-                <w:sz w:val="16"/>
-                <w:szCs w:val="16"/>
-              </w:rPr>
-              <w:t>Core.Data</w:t>
-            </w:r>
           </w:p>
         </w:tc>
         <w:tc>
           <w:tcPr>
-            <w:tcW w:w="7202" w:type="dxa"/>
+            <w:tcW w:w="6413" w:type="dxa"/>
             <w:shd w:val="clear" w:color="auto" w:fill="auto"/>
           </w:tcPr>
           <w:p>
@@ -12778,9 +14444,8 @@
         <w:tc>
           <w:tcPr>
             <w:cnfStyle w:val="001000000000"/>
-            <w:tcW w:w="2120" w:type="dxa"/>
+            <w:tcW w:w="2909" w:type="dxa"/>
             <w:shd w:val="clear" w:color="auto" w:fill="auto"/>
-            <w:vAlign w:val="center"/>
           </w:tcPr>
           <w:p>
             <w:pPr>
@@ -12797,13 +14462,13 @@
                 <w:sz w:val="16"/>
                 <w:szCs w:val="16"/>
               </w:rPr>
-              <w:t>Core.Data.Tests</w:t>
+              <w:t>DataTables.AspNet.Core</w:t>
             </w:r>
           </w:p>
         </w:tc>
         <w:tc>
           <w:tcPr>
-            <w:tcW w:w="7202" w:type="dxa"/>
+            <w:tcW w:w="6413" w:type="dxa"/>
             <w:shd w:val="clear" w:color="auto" w:fill="auto"/>
           </w:tcPr>
           <w:p>
@@ -12824,7 +14489,7 @@
         <w:tc>
           <w:tcPr>
             <w:cnfStyle w:val="001000000000"/>
-            <w:tcW w:w="2120" w:type="dxa"/>
+            <w:tcW w:w="2909" w:type="dxa"/>
             <w:shd w:val="clear" w:color="auto" w:fill="auto"/>
           </w:tcPr>
           <w:p>
@@ -12842,13 +14507,13 @@
                 <w:sz w:val="16"/>
                 <w:szCs w:val="16"/>
               </w:rPr>
-              <w:t>Core.Domain</w:t>
+              <w:t>DataTables.AspNet.Mvc</w:t>
             </w:r>
           </w:p>
         </w:tc>
         <w:tc>
           <w:tcPr>
-            <w:tcW w:w="7202" w:type="dxa"/>
+            <w:tcW w:w="6413" w:type="dxa"/>
             <w:shd w:val="clear" w:color="auto" w:fill="auto"/>
           </w:tcPr>
           <w:p>
@@ -12865,367 +14530,6 @@
           </w:p>
         </w:tc>
       </w:tr>
-      <w:tr>
-        <w:trPr>
-          <w:cnfStyle w:val="000000100000"/>
-        </w:trPr>
-        <w:tc>
-          <w:tcPr>
-            <w:cnfStyle w:val="001000000000"/>
-            <w:tcW w:w="2120" w:type="dxa"/>
-            <w:shd w:val="clear" w:color="auto" w:fill="auto"/>
-          </w:tcPr>
-          <w:p>
-            <w:pPr>
-              <w:spacing w:line="240" w:lineRule="auto"/>
-              <w:rPr>
-                <w:rFonts w:ascii="Segoe UI" w:hAnsi="Segoe UI" w:cs="Segoe UI"/>
-                <w:sz w:val="16"/>
-                <w:szCs w:val="16"/>
-              </w:rPr>
-            </w:pPr>
-            <w:r>
-              <w:rPr>
-                <w:rFonts w:ascii="Segoe UI" w:hAnsi="Segoe UI" w:cs="Segoe UI"/>
-                <w:sz w:val="16"/>
-                <w:szCs w:val="16"/>
-              </w:rPr>
-              <w:t>Core.Domain.Mensagens</w:t>
-            </w:r>
-          </w:p>
-        </w:tc>
-        <w:tc>
-          <w:tcPr>
-            <w:tcW w:w="7202" w:type="dxa"/>
-            <w:shd w:val="clear" w:color="auto" w:fill="auto"/>
-          </w:tcPr>
-          <w:p>
-            <w:pPr>
-              <w:spacing w:line="240" w:lineRule="auto"/>
-              <w:cnfStyle w:val="000000100000"/>
-              <w:rPr>
-                <w:rFonts w:ascii="Segoe UI" w:hAnsi="Segoe UI" w:cs="Segoe UI"/>
-                <w:sz w:val="16"/>
-                <w:szCs w:val="16"/>
-                <w:lang w:eastAsia="pt-BR"/>
-              </w:rPr>
-            </w:pPr>
-          </w:p>
-        </w:tc>
-      </w:tr>
-      <w:tr>
-        <w:tc>
-          <w:tcPr>
-            <w:cnfStyle w:val="001000000000"/>
-            <w:tcW w:w="2120" w:type="dxa"/>
-            <w:shd w:val="clear" w:color="auto" w:fill="auto"/>
-          </w:tcPr>
-          <w:p>
-            <w:pPr>
-              <w:spacing w:line="240" w:lineRule="auto"/>
-              <w:rPr>
-                <w:rFonts w:ascii="Segoe UI" w:hAnsi="Segoe UI" w:cs="Segoe UI"/>
-                <w:sz w:val="16"/>
-                <w:szCs w:val="16"/>
-              </w:rPr>
-            </w:pPr>
-            <w:r>
-              <w:rPr>
-                <w:rFonts w:ascii="Segoe UI" w:hAnsi="Segoe UI" w:cs="Segoe UI"/>
-                <w:sz w:val="16"/>
-                <w:szCs w:val="16"/>
-              </w:rPr>
-              <w:t>Core.Infra</w:t>
-            </w:r>
-          </w:p>
-        </w:tc>
-        <w:tc>
-          <w:tcPr>
-            <w:tcW w:w="7202" w:type="dxa"/>
-            <w:shd w:val="clear" w:color="auto" w:fill="auto"/>
-          </w:tcPr>
-          <w:p>
-            <w:pPr>
-              <w:spacing w:line="240" w:lineRule="auto"/>
-              <w:cnfStyle w:val="000000000000"/>
-              <w:rPr>
-                <w:rFonts w:ascii="Segoe UI" w:hAnsi="Segoe UI" w:cs="Segoe UI"/>
-                <w:sz w:val="16"/>
-                <w:szCs w:val="16"/>
-                <w:lang w:eastAsia="pt-BR"/>
-              </w:rPr>
-            </w:pPr>
-          </w:p>
-        </w:tc>
-      </w:tr>
-      <w:tr>
-        <w:trPr>
-          <w:cnfStyle w:val="000000100000"/>
-        </w:trPr>
-        <w:tc>
-          <w:tcPr>
-            <w:cnfStyle w:val="001000000000"/>
-            <w:tcW w:w="2120" w:type="dxa"/>
-            <w:shd w:val="clear" w:color="auto" w:fill="auto"/>
-            <w:vAlign w:val="center"/>
-          </w:tcPr>
-          <w:p>
-            <w:pPr>
-              <w:spacing w:line="240" w:lineRule="auto"/>
-              <w:rPr>
-                <w:rFonts w:ascii="Segoe UI" w:hAnsi="Segoe UI" w:cs="Segoe UI"/>
-                <w:sz w:val="16"/>
-                <w:szCs w:val="16"/>
-              </w:rPr>
-            </w:pPr>
-            <w:r>
-              <w:rPr>
-                <w:rFonts w:ascii="Segoe UI" w:hAnsi="Segoe UI" w:cs="Segoe UI"/>
-                <w:sz w:val="16"/>
-                <w:szCs w:val="16"/>
-              </w:rPr>
-              <w:t>FiscalizacaoOperacional.Application</w:t>
-            </w:r>
-          </w:p>
-        </w:tc>
-        <w:tc>
-          <w:tcPr>
-            <w:tcW w:w="7202" w:type="dxa"/>
-            <w:shd w:val="clear" w:color="auto" w:fill="auto"/>
-          </w:tcPr>
-          <w:p>
-            <w:pPr>
-              <w:spacing w:line="240" w:lineRule="auto"/>
-              <w:cnfStyle w:val="000000100000"/>
-              <w:rPr>
-                <w:rFonts w:ascii="Segoe UI" w:hAnsi="Segoe UI" w:cs="Segoe UI"/>
-                <w:sz w:val="16"/>
-                <w:szCs w:val="16"/>
-                <w:lang w:eastAsia="pt-BR"/>
-              </w:rPr>
-            </w:pPr>
-          </w:p>
-        </w:tc>
-      </w:tr>
-      <w:tr>
-        <w:tc>
-          <w:tcPr>
-            <w:cnfStyle w:val="001000000000"/>
-            <w:tcW w:w="2120" w:type="dxa"/>
-            <w:shd w:val="clear" w:color="auto" w:fill="auto"/>
-            <w:vAlign w:val="center"/>
-          </w:tcPr>
-          <w:p>
-            <w:pPr>
-              <w:spacing w:line="240" w:lineRule="auto"/>
-              <w:rPr>
-                <w:rFonts w:ascii="Segoe UI" w:hAnsi="Segoe UI" w:cs="Segoe UI"/>
-                <w:sz w:val="16"/>
-                <w:szCs w:val="16"/>
-              </w:rPr>
-            </w:pPr>
-            <w:r>
-              <w:rPr>
-                <w:rFonts w:ascii="Segoe UI" w:hAnsi="Segoe UI" w:cs="Segoe UI"/>
-                <w:sz w:val="16"/>
-                <w:szCs w:val="16"/>
-              </w:rPr>
-              <w:t>FiscalizacaoOperacional</w:t>
-            </w:r>
-            <w:r>
-              <w:rPr>
-                <w:rFonts w:ascii="Segoe UI" w:hAnsi="Segoe UI" w:cs="Segoe UI"/>
-                <w:sz w:val="16"/>
-                <w:szCs w:val="16"/>
-              </w:rPr>
-              <w:t>.Data</w:t>
-            </w:r>
-          </w:p>
-        </w:tc>
-        <w:tc>
-          <w:tcPr>
-            <w:tcW w:w="7202" w:type="dxa"/>
-            <w:shd w:val="clear" w:color="auto" w:fill="auto"/>
-          </w:tcPr>
-          <w:p>
-            <w:pPr>
-              <w:spacing w:line="240" w:lineRule="auto"/>
-              <w:cnfStyle w:val="000000000000"/>
-              <w:rPr>
-                <w:rFonts w:ascii="Segoe UI" w:hAnsi="Segoe UI" w:cs="Segoe UI"/>
-                <w:sz w:val="16"/>
-                <w:szCs w:val="16"/>
-                <w:lang w:eastAsia="pt-BR"/>
-              </w:rPr>
-            </w:pPr>
-          </w:p>
-        </w:tc>
-      </w:tr>
-      <w:tr>
-        <w:trPr>
-          <w:cnfStyle w:val="000000100000"/>
-        </w:trPr>
-        <w:tc>
-          <w:tcPr>
-            <w:cnfStyle w:val="001000000000"/>
-            <w:tcW w:w="2120" w:type="dxa"/>
-            <w:shd w:val="clear" w:color="auto" w:fill="auto"/>
-          </w:tcPr>
-          <w:p>
-            <w:pPr>
-              <w:spacing w:line="240" w:lineRule="auto"/>
-              <w:rPr>
-                <w:rFonts w:ascii="Segoe UI" w:hAnsi="Segoe UI" w:cs="Segoe UI"/>
-                <w:sz w:val="16"/>
-                <w:szCs w:val="16"/>
-              </w:rPr>
-            </w:pPr>
-            <w:r>
-              <w:rPr>
-                <w:rFonts w:ascii="Segoe UI" w:hAnsi="Segoe UI" w:cs="Segoe UI"/>
-                <w:sz w:val="16"/>
-                <w:szCs w:val="16"/>
-              </w:rPr>
-              <w:t>FiscalizacaoOperacional</w:t>
-            </w:r>
-            <w:r>
-              <w:rPr>
-                <w:rFonts w:ascii="Segoe UI" w:hAnsi="Segoe UI" w:cs="Segoe UI"/>
-                <w:sz w:val="16"/>
-                <w:szCs w:val="16"/>
-              </w:rPr>
-              <w:t>.Domain</w:t>
-            </w:r>
-          </w:p>
-        </w:tc>
-        <w:tc>
-          <w:tcPr>
-            <w:tcW w:w="7202" w:type="dxa"/>
-            <w:shd w:val="clear" w:color="auto" w:fill="auto"/>
-          </w:tcPr>
-          <w:p>
-            <w:pPr>
-              <w:spacing w:line="240" w:lineRule="auto"/>
-              <w:cnfStyle w:val="000000100000"/>
-              <w:rPr>
-                <w:rFonts w:ascii="Segoe UI" w:hAnsi="Segoe UI" w:cs="Segoe UI"/>
-                <w:sz w:val="16"/>
-                <w:szCs w:val="16"/>
-                <w:lang w:eastAsia="pt-BR"/>
-              </w:rPr>
-            </w:pPr>
-          </w:p>
-        </w:tc>
-      </w:tr>
-      <w:tr>
-        <w:tc>
-          <w:tcPr>
-            <w:cnfStyle w:val="001000000000"/>
-            <w:tcW w:w="2120" w:type="dxa"/>
-            <w:shd w:val="clear" w:color="auto" w:fill="auto"/>
-          </w:tcPr>
-          <w:p>
-            <w:pPr>
-              <w:spacing w:line="240" w:lineRule="auto"/>
-              <w:rPr>
-                <w:rFonts w:ascii="Segoe UI" w:hAnsi="Segoe UI" w:cs="Segoe UI"/>
-                <w:sz w:val="16"/>
-                <w:szCs w:val="16"/>
-              </w:rPr>
-            </w:pPr>
-            <w:r>
-              <w:rPr>
-                <w:rFonts w:ascii="Segoe UI" w:hAnsi="Segoe UI" w:cs="Segoe UI"/>
-                <w:sz w:val="16"/>
-                <w:szCs w:val="16"/>
-              </w:rPr>
-              <w:t>FiscalizacaoOperacional</w:t>
-            </w:r>
-            <w:r>
-              <w:rPr>
-                <w:rFonts w:ascii="Segoe UI" w:hAnsi="Segoe UI" w:cs="Segoe UI"/>
-                <w:sz w:val="16"/>
-                <w:szCs w:val="16"/>
-              </w:rPr>
-              <w:t>.Infra</w:t>
-            </w:r>
-          </w:p>
-        </w:tc>
-        <w:tc>
-          <w:tcPr>
-            <w:tcW w:w="7202" w:type="dxa"/>
-            <w:shd w:val="clear" w:color="auto" w:fill="auto"/>
-          </w:tcPr>
-          <w:p>
-            <w:pPr>
-              <w:spacing w:line="240" w:lineRule="auto"/>
-              <w:cnfStyle w:val="000000000000"/>
-              <w:rPr>
-                <w:rFonts w:ascii="Segoe UI" w:hAnsi="Segoe UI" w:cs="Segoe UI"/>
-                <w:sz w:val="16"/>
-                <w:szCs w:val="16"/>
-                <w:lang w:eastAsia="pt-BR"/>
-              </w:rPr>
-            </w:pPr>
-          </w:p>
-        </w:tc>
-      </w:tr>
-      <w:tr>
-        <w:trPr>
-          <w:cnfStyle w:val="000000100000"/>
-        </w:trPr>
-        <w:tc>
-          <w:tcPr>
-            <w:cnfStyle w:val="001000000000"/>
-            <w:tcW w:w="2120" w:type="dxa"/>
-            <w:shd w:val="clear" w:color="auto" w:fill="auto"/>
-          </w:tcPr>
-          <w:p>
-            <w:pPr>
-              <w:spacing w:line="240" w:lineRule="auto"/>
-              <w:rPr>
-                <w:rFonts w:ascii="Segoe UI" w:hAnsi="Segoe UI" w:cs="Segoe UI"/>
-                <w:sz w:val="16"/>
-                <w:szCs w:val="16"/>
-              </w:rPr>
-            </w:pPr>
-            <w:r>
-              <w:rPr>
-                <w:rFonts w:ascii="Segoe UI" w:hAnsi="Segoe UI" w:cs="Segoe UI"/>
-                <w:sz w:val="16"/>
-                <w:szCs w:val="16"/>
-              </w:rPr>
-              <w:t>FiscalizacaoOperacional</w:t>
-            </w:r>
-            <w:r>
-              <w:rPr>
-                <w:rFonts w:ascii="Segoe UI" w:hAnsi="Segoe UI" w:cs="Segoe UI"/>
-                <w:sz w:val="16"/>
-                <w:szCs w:val="16"/>
-              </w:rPr>
-              <w:t>.Tests</w:t>
-            </w:r>
-          </w:p>
-        </w:tc>
-        <w:tc>
-          <w:tcPr>
-            <w:tcW w:w="7202" w:type="dxa"/>
-            <w:shd w:val="clear" w:color="auto" w:fill="auto"/>
-          </w:tcPr>
-          <w:p>
-            <w:pPr>
-              <w:spacing w:line="240" w:lineRule="auto"/>
-              <w:cnfStyle w:val="000000100000"/>
-              <w:rPr>
-                <w:rFonts w:ascii="Segoe UI" w:hAnsi="Segoe UI" w:cs="Segoe UI"/>
-                <w:sz w:val="16"/>
-                <w:szCs w:val="16"/>
-                <w:lang w:eastAsia="pt-BR"/>
-              </w:rPr>
-            </w:pPr>
-          </w:p>
-        </w:tc>
-      </w:tr>
     </w:tbl>
     <w:p>
       <w:pPr>
@@ -13261,6 +14565,7 @@
         <w:rPr>
           <w:rFonts w:ascii="Segoe UI" w:hAnsi="Segoe UI" w:cs="Segoe UI"/>
         </w:rPr>
+        <w:lastRenderedPageBreak/>
         <w:t>Visão de Impl</w:t>
       </w:r>
       <w:r>
@@ -13549,268 +14854,262 @@
         <w:rPr>
           <w:rFonts w:ascii="Segoe UI" w:hAnsi="Segoe UI" w:cs="Segoe UI"/>
         </w:rPr>
-        <w:t xml:space="preserve"> </w:t>
-      </w:r>
-      <w:r>
-        <w:rPr>
-          <w:rFonts w:ascii="Segoe UI" w:hAnsi="Segoe UI" w:cs="Segoe UI"/>
+        <w:t xml:space="preserve"> com diversas entidades, realiza</w:t>
+      </w:r>
+      <w:r>
+        <w:rPr>
+          <w:rFonts w:ascii="Segoe UI" w:hAnsi="Segoe UI" w:cs="Segoe UI"/>
+        </w:rPr>
+        <w:t>ndo</w:t>
+      </w:r>
+      <w:r>
+        <w:rPr>
+          <w:rFonts w:ascii="Segoe UI" w:hAnsi="Segoe UI" w:cs="Segoe UI"/>
+        </w:rPr>
+        <w:t xml:space="preserve"> persistência através de </w:t>
+      </w:r>
+      <w:r>
+        <w:rPr>
+          <w:rFonts w:ascii="Segoe UI" w:hAnsi="Segoe UI" w:cs="Segoe UI"/>
+        </w:rPr>
+        <w:t>repositórios.</w:t>
+      </w:r>
+    </w:p>
+    <w:p>
+      <w:pPr>
+        <w:spacing w:line="240" w:lineRule="auto"/>
+        <w:rPr>
+          <w:rFonts w:ascii="Segoe UI" w:hAnsi="Segoe UI" w:cs="Segoe UI"/>
+        </w:rPr>
+      </w:pPr>
+    </w:p>
+    <w:p>
+      <w:pPr>
+        <w:spacing w:line="240" w:lineRule="auto"/>
+        <w:rPr>
+          <w:rFonts w:ascii="Segoe UI" w:hAnsi="Segoe UI" w:cs="Segoe UI"/>
+        </w:rPr>
+      </w:pPr>
+      <w:r>
+        <w:rPr>
+          <w:rFonts w:ascii="Segoe UI" w:hAnsi="Segoe UI" w:cs="Segoe UI"/>
+        </w:rPr>
+        <w:t xml:space="preserve">Application Service </w:t>
+      </w:r>
+    </w:p>
+    <w:p>
+      <w:pPr>
+        <w:spacing w:line="240" w:lineRule="auto"/>
+        <w:rPr>
+          <w:rFonts w:ascii="Segoe UI" w:hAnsi="Segoe UI" w:cs="Segoe UI"/>
+        </w:rPr>
+      </w:pPr>
+      <w:r>
+        <w:rPr>
+          <w:rFonts w:ascii="Segoe UI" w:hAnsi="Segoe UI" w:cs="Segoe UI"/>
+        </w:rPr>
+        <w:t>Serviço de Aplicação que orquest</w:t>
+      </w:r>
+      <w:r>
+        <w:rPr>
+          <w:rFonts w:ascii="Segoe UI" w:hAnsi="Segoe UI" w:cs="Segoe UI"/>
+        </w:rPr>
+        <w:t>r</w:t>
+      </w:r>
+      <w:r>
+        <w:rPr>
+          <w:rFonts w:ascii="Segoe UI" w:hAnsi="Segoe UI" w:cs="Segoe UI"/>
+        </w:rPr>
+        <w:t>a ações disparadas pela camada de apresentação e fornece DTOs para a comunicação</w:t>
+      </w:r>
+      <w:r>
+        <w:rPr>
+          <w:rFonts w:ascii="Segoe UI" w:hAnsi="Segoe UI" w:cs="Segoe UI"/>
+        </w:rPr>
+        <w:t>, compondo adaptadores, interfaces para camadas superiores, suporte para implementação de controle de transações, registro de operações (logs). Também serve como f</w:t>
+      </w:r>
+      <w:r>
+        <w:rPr>
+          <w:rFonts w:ascii="Segoe UI" w:hAnsi="Segoe UI" w:cs="Segoe UI"/>
+        </w:rPr>
+        <w:t>á</w:t>
+      </w:r>
+      <w:r>
+        <w:rPr>
+          <w:rFonts w:ascii="Segoe UI" w:hAnsi="Segoe UI" w:cs="Segoe UI"/>
+        </w:rPr>
+        <w:t>brica de serviços para as camadas superiores.</w:t>
+      </w:r>
+    </w:p>
+    <w:p>
+      <w:pPr>
+        <w:spacing w:line="240" w:lineRule="auto"/>
+        <w:rPr>
+          <w:rFonts w:ascii="Segoe UI" w:hAnsi="Segoe UI" w:cs="Segoe UI"/>
+        </w:rPr>
+      </w:pPr>
+    </w:p>
+    <w:p>
+      <w:pPr>
+        <w:spacing w:line="240" w:lineRule="auto"/>
+        <w:rPr>
+          <w:rFonts w:ascii="Segoe UI" w:hAnsi="Segoe UI" w:cs="Segoe UI"/>
+        </w:rPr>
+      </w:pPr>
+      <w:r>
+        <w:rPr>
+          <w:rFonts w:ascii="Segoe UI" w:hAnsi="Segoe UI" w:cs="Segoe UI"/>
+        </w:rPr>
+        <w:t>Repository</w:t>
+      </w:r>
+    </w:p>
+    <w:p>
+      <w:pPr>
+        <w:spacing w:line="240" w:lineRule="auto"/>
+        <w:rPr>
+          <w:rFonts w:ascii="Segoe UI" w:hAnsi="Segoe UI" w:cs="Segoe UI"/>
+        </w:rPr>
+      </w:pPr>
+      <w:r>
+        <w:rPr>
+          <w:rFonts w:ascii="Segoe UI" w:hAnsi="Segoe UI" w:cs="Segoe UI"/>
+        </w:rPr>
+        <w:t>R</w:t>
+      </w:r>
+      <w:r>
+        <w:rPr>
+          <w:rFonts w:ascii="Segoe UI" w:hAnsi="Segoe UI" w:cs="Segoe UI"/>
+        </w:rPr>
+        <w:t>ealiza a persistência das entidades se comunicando diretamente com o meio de acessos aos dados.</w:t>
+      </w:r>
+    </w:p>
+    <w:p>
+      <w:pPr>
+        <w:spacing w:line="240" w:lineRule="auto"/>
+        <w:rPr>
+          <w:rFonts w:ascii="Segoe UI" w:hAnsi="Segoe UI" w:cs="Segoe UI"/>
+        </w:rPr>
+      </w:pPr>
+    </w:p>
+    <w:p>
+      <w:pPr>
+        <w:spacing w:line="240" w:lineRule="auto"/>
+        <w:rPr>
+          <w:rFonts w:ascii="Segoe UI" w:hAnsi="Segoe UI" w:cs="Segoe UI"/>
+        </w:rPr>
+      </w:pPr>
+      <w:r>
+        <w:rPr>
+          <w:rFonts w:ascii="Segoe UI" w:hAnsi="Segoe UI" w:cs="Segoe UI"/>
+        </w:rPr>
+        <w:t xml:space="preserve">External Service </w:t>
+      </w:r>
+    </w:p>
+    <w:p>
+      <w:pPr>
+        <w:spacing w:line="240" w:lineRule="auto"/>
+        <w:rPr>
+          <w:rFonts w:ascii="Segoe UI" w:hAnsi="Segoe UI" w:cs="Segoe UI"/>
+        </w:rPr>
+      </w:pPr>
+      <w:r>
+        <w:rPr>
+          <w:rFonts w:ascii="Segoe UI" w:hAnsi="Segoe UI" w:cs="Segoe UI"/>
+        </w:rPr>
+        <w:t>Serviço externo (infra) que realiza a consulta/persistência por meios externos.</w:t>
+      </w:r>
+    </w:p>
+    <w:p>
+      <w:pPr>
+        <w:spacing w:line="240" w:lineRule="auto"/>
+        <w:rPr>
+          <w:rFonts w:ascii="Segoe UI" w:hAnsi="Segoe UI" w:cs="Segoe UI"/>
+        </w:rPr>
+      </w:pPr>
+    </w:p>
+    <w:p>
+      <w:pPr>
+        <w:spacing w:line="240" w:lineRule="auto"/>
+      </w:pPr>
+    </w:p>
+    <w:p>
+      <w:pPr>
+        <w:spacing w:line="240" w:lineRule="auto"/>
+      </w:pPr>
+    </w:p>
+    <w:p>
+      <w:pPr>
+        <w:spacing w:line="240" w:lineRule="auto"/>
+      </w:pPr>
+    </w:p>
+    <w:p>
+      <w:pPr>
+        <w:spacing w:line="240" w:lineRule="auto"/>
+      </w:pPr>
+    </w:p>
+    <w:p>
+      <w:pPr>
+        <w:spacing w:line="240" w:lineRule="auto"/>
+      </w:pPr>
+    </w:p>
+    <w:p>
+      <w:pPr>
+        <w:spacing w:line="240" w:lineRule="auto"/>
+      </w:pPr>
+    </w:p>
+    <w:p>
+      <w:pPr>
+        <w:spacing w:line="240" w:lineRule="auto"/>
+      </w:pPr>
+    </w:p>
+    <w:p>
+      <w:pPr>
+        <w:spacing w:line="240" w:lineRule="auto"/>
+      </w:pPr>
+    </w:p>
+    <w:p>
+      <w:pPr>
+        <w:spacing w:line="240" w:lineRule="auto"/>
+      </w:pPr>
+    </w:p>
+    <w:p>
+      <w:pPr>
+        <w:spacing w:line="240" w:lineRule="auto"/>
+      </w:pPr>
+    </w:p>
+    <w:p>
+      <w:pPr>
+        <w:spacing w:line="240" w:lineRule="auto"/>
+      </w:pPr>
+    </w:p>
+    <w:p>
+      <w:pPr>
+        <w:spacing w:line="240" w:lineRule="auto"/>
+      </w:pPr>
+    </w:p>
+    <w:p>
+      <w:pPr>
+        <w:spacing w:line="240" w:lineRule="auto"/>
+      </w:pPr>
+      <w:r>
+        <w:t>O diagrama exibe o relacionamento entres os componentes e dependências entre os mesmos:</w:t>
+      </w:r>
+    </w:p>
+    <w:p>
+      <w:pPr>
+        <w:spacing w:line="240" w:lineRule="auto"/>
+      </w:pPr>
+    </w:p>
+    <w:p>
+      <w:pPr>
+        <w:spacing w:line="240" w:lineRule="auto"/>
+      </w:pPr>
+      <w:r>
+        <w:rPr>
+          <w:noProof/>
+          <w:lang w:eastAsia="pt-BR"/>
         </w:rPr>
         <w:lastRenderedPageBreak/>
-        <w:t>com diversas entidades, realiza</w:t>
-      </w:r>
-      <w:r>
-        <w:rPr>
-          <w:rFonts w:ascii="Segoe UI" w:hAnsi="Segoe UI" w:cs="Segoe UI"/>
-        </w:rPr>
-        <w:t>ndo</w:t>
-      </w:r>
-      <w:r>
-        <w:rPr>
-          <w:rFonts w:ascii="Segoe UI" w:hAnsi="Segoe UI" w:cs="Segoe UI"/>
-        </w:rPr>
-        <w:t xml:space="preserve"> persistência através de </w:t>
-      </w:r>
-      <w:r>
-        <w:rPr>
-          <w:rFonts w:ascii="Segoe UI" w:hAnsi="Segoe UI" w:cs="Segoe UI"/>
-        </w:rPr>
-        <w:t>repositórios.</w:t>
-      </w:r>
-    </w:p>
-    <w:p>
-      <w:pPr>
-        <w:spacing w:line="240" w:lineRule="auto"/>
-        <w:rPr>
-          <w:rFonts w:ascii="Segoe UI" w:hAnsi="Segoe UI" w:cs="Segoe UI"/>
-        </w:rPr>
-      </w:pPr>
-    </w:p>
-    <w:p>
-      <w:pPr>
-        <w:spacing w:line="240" w:lineRule="auto"/>
-        <w:rPr>
-          <w:rFonts w:ascii="Segoe UI" w:hAnsi="Segoe UI" w:cs="Segoe UI"/>
-        </w:rPr>
-      </w:pPr>
-      <w:r>
-        <w:rPr>
-          <w:rFonts w:ascii="Segoe UI" w:hAnsi="Segoe UI" w:cs="Segoe UI"/>
-        </w:rPr>
-        <w:t xml:space="preserve">Application Service </w:t>
-      </w:r>
-    </w:p>
-    <w:p>
-      <w:pPr>
-        <w:spacing w:line="240" w:lineRule="auto"/>
-        <w:rPr>
-          <w:rFonts w:ascii="Segoe UI" w:hAnsi="Segoe UI" w:cs="Segoe UI"/>
-        </w:rPr>
-      </w:pPr>
-      <w:r>
-        <w:rPr>
-          <w:rFonts w:ascii="Segoe UI" w:hAnsi="Segoe UI" w:cs="Segoe UI"/>
-        </w:rPr>
-        <w:t>Serviço de Aplicação que orquest</w:t>
-      </w:r>
-      <w:r>
-        <w:rPr>
-          <w:rFonts w:ascii="Segoe UI" w:hAnsi="Segoe UI" w:cs="Segoe UI"/>
-        </w:rPr>
-        <w:t>r</w:t>
-      </w:r>
-      <w:r>
-        <w:rPr>
-          <w:rFonts w:ascii="Segoe UI" w:hAnsi="Segoe UI" w:cs="Segoe UI"/>
-        </w:rPr>
-        <w:t>a ações disparadas pela camada de apresentação e fornece DTOs para a comunicação</w:t>
-      </w:r>
-      <w:r>
-        <w:rPr>
-          <w:rFonts w:ascii="Segoe UI" w:hAnsi="Segoe UI" w:cs="Segoe UI"/>
-        </w:rPr>
-        <w:t>, compondo adaptadores, interfaces para camadas superiores, suporte para implementação de controle de transações, registro de operações (logs). Também serve como f</w:t>
-      </w:r>
-      <w:r>
-        <w:rPr>
-          <w:rFonts w:ascii="Segoe UI" w:hAnsi="Segoe UI" w:cs="Segoe UI"/>
-        </w:rPr>
-        <w:t>á</w:t>
-      </w:r>
-      <w:r>
-        <w:rPr>
-          <w:rFonts w:ascii="Segoe UI" w:hAnsi="Segoe UI" w:cs="Segoe UI"/>
-        </w:rPr>
-        <w:t>brica de serviços para as camadas superiores.</w:t>
-      </w:r>
-    </w:p>
-    <w:p>
-      <w:pPr>
-        <w:spacing w:line="240" w:lineRule="auto"/>
-        <w:rPr>
-          <w:rFonts w:ascii="Segoe UI" w:hAnsi="Segoe UI" w:cs="Segoe UI"/>
-        </w:rPr>
-      </w:pPr>
-    </w:p>
-    <w:p>
-      <w:pPr>
-        <w:spacing w:line="240" w:lineRule="auto"/>
-        <w:rPr>
-          <w:rFonts w:ascii="Segoe UI" w:hAnsi="Segoe UI" w:cs="Segoe UI"/>
-        </w:rPr>
-      </w:pPr>
-      <w:r>
-        <w:rPr>
-          <w:rFonts w:ascii="Segoe UI" w:hAnsi="Segoe UI" w:cs="Segoe UI"/>
-        </w:rPr>
-        <w:t>Repository</w:t>
-      </w:r>
-    </w:p>
-    <w:p>
-      <w:pPr>
-        <w:spacing w:line="240" w:lineRule="auto"/>
-        <w:rPr>
-          <w:rFonts w:ascii="Segoe UI" w:hAnsi="Segoe UI" w:cs="Segoe UI"/>
-        </w:rPr>
-      </w:pPr>
-      <w:r>
-        <w:rPr>
-          <w:rFonts w:ascii="Segoe UI" w:hAnsi="Segoe UI" w:cs="Segoe UI"/>
-        </w:rPr>
-        <w:t>R</w:t>
-      </w:r>
-      <w:r>
-        <w:rPr>
-          <w:rFonts w:ascii="Segoe UI" w:hAnsi="Segoe UI" w:cs="Segoe UI"/>
-        </w:rPr>
-        <w:t>ealiza a persistência das entidades se comunicando diretamente com o meio de acessos aos dados.</w:t>
-      </w:r>
-    </w:p>
-    <w:p>
-      <w:pPr>
-        <w:spacing w:line="240" w:lineRule="auto"/>
-        <w:rPr>
-          <w:rFonts w:ascii="Segoe UI" w:hAnsi="Segoe UI" w:cs="Segoe UI"/>
-        </w:rPr>
-      </w:pPr>
-    </w:p>
-    <w:p>
-      <w:pPr>
-        <w:spacing w:line="240" w:lineRule="auto"/>
-        <w:rPr>
-          <w:rFonts w:ascii="Segoe UI" w:hAnsi="Segoe UI" w:cs="Segoe UI"/>
-        </w:rPr>
-      </w:pPr>
-      <w:r>
-        <w:rPr>
-          <w:rFonts w:ascii="Segoe UI" w:hAnsi="Segoe UI" w:cs="Segoe UI"/>
-        </w:rPr>
-        <w:t xml:space="preserve">External Service </w:t>
-      </w:r>
-    </w:p>
-    <w:p>
-      <w:pPr>
-        <w:spacing w:line="240" w:lineRule="auto"/>
-        <w:rPr>
-          <w:rFonts w:ascii="Segoe UI" w:hAnsi="Segoe UI" w:cs="Segoe UI"/>
-        </w:rPr>
-      </w:pPr>
-      <w:r>
-        <w:rPr>
-          <w:rFonts w:ascii="Segoe UI" w:hAnsi="Segoe UI" w:cs="Segoe UI"/>
-        </w:rPr>
-        <w:t>Serviço externo (infra) que realiza a consulta/persistência por meios externos.</w:t>
-      </w:r>
-    </w:p>
-    <w:p>
-      <w:pPr>
-        <w:spacing w:line="240" w:lineRule="auto"/>
-        <w:rPr>
-          <w:rFonts w:ascii="Segoe UI" w:hAnsi="Segoe UI" w:cs="Segoe UI"/>
-        </w:rPr>
-      </w:pPr>
-    </w:p>
-    <w:p>
-      <w:pPr>
-        <w:spacing w:line="240" w:lineRule="auto"/>
-      </w:pPr>
-    </w:p>
-    <w:p>
-      <w:pPr>
-        <w:spacing w:line="240" w:lineRule="auto"/>
-      </w:pPr>
-    </w:p>
-    <w:p>
-      <w:pPr>
-        <w:spacing w:line="240" w:lineRule="auto"/>
-      </w:pPr>
-    </w:p>
-    <w:p>
-      <w:pPr>
-        <w:spacing w:line="240" w:lineRule="auto"/>
-      </w:pPr>
-    </w:p>
-    <w:p>
-      <w:pPr>
-        <w:spacing w:line="240" w:lineRule="auto"/>
-      </w:pPr>
-    </w:p>
-    <w:p>
-      <w:pPr>
-        <w:spacing w:line="240" w:lineRule="auto"/>
-      </w:pPr>
-    </w:p>
-    <w:p>
-      <w:pPr>
-        <w:spacing w:line="240" w:lineRule="auto"/>
-      </w:pPr>
-    </w:p>
-    <w:p>
-      <w:pPr>
-        <w:spacing w:line="240" w:lineRule="auto"/>
-      </w:pPr>
-    </w:p>
-    <w:p>
-      <w:pPr>
-        <w:spacing w:line="240" w:lineRule="auto"/>
-      </w:pPr>
-    </w:p>
-    <w:p>
-      <w:pPr>
-        <w:spacing w:line="240" w:lineRule="auto"/>
-      </w:pPr>
-    </w:p>
-    <w:p>
-      <w:pPr>
-        <w:spacing w:line="240" w:lineRule="auto"/>
-      </w:pPr>
-    </w:p>
-    <w:p>
-      <w:pPr>
-        <w:spacing w:line="240" w:lineRule="auto"/>
-      </w:pPr>
-    </w:p>
-    <w:p>
-      <w:pPr>
-        <w:spacing w:line="240" w:lineRule="auto"/>
-      </w:pPr>
-      <w:r>
-        <w:t>O diagrama exibe o relacionamento entres os componentes e dependências entre os mesmos:</w:t>
-      </w:r>
-    </w:p>
-    <w:p>
-      <w:pPr>
-        <w:spacing w:line="240" w:lineRule="auto"/>
-      </w:pPr>
-    </w:p>
-    <w:p>
-      <w:pPr>
-        <w:spacing w:line="240" w:lineRule="auto"/>
-      </w:pPr>
-      <w:r>
-        <w:rPr>
-          <w:noProof/>
-          <w:lang w:eastAsia="pt-BR"/>
-        </w:rPr>
         <w:drawing>
           <wp:inline distT="0" distB="0" distL="0" distR="0">
             <wp:extent cx="5536361" cy="3427562"/>
@@ -14230,6 +15529,7 @@
         <w:rPr>
           <w:rFonts w:ascii="Segoe UI" w:hAnsi="Segoe UI" w:cs="Segoe UI"/>
         </w:rPr>
+        <w:lastRenderedPageBreak/>
         <w:t>Specs</w:t>
       </w:r>
       <w:bookmarkEnd w:id="42"/>
@@ -14444,7 +15744,6 @@
         <w:rPr>
           <w:rFonts w:ascii="Segoe UI" w:hAnsi="Segoe UI" w:cs="Segoe UI"/>
         </w:rPr>
-        <w:lastRenderedPageBreak/>
         <w:t>P</w:t>
       </w:r>
       <w:r>
@@ -14633,7 +15932,7 @@
               <w:noProof/>
               <w:sz w:val="13"/>
             </w:rPr>
-            <w:t>18</w:t>
+            <w:t>5</w:t>
           </w:r>
           <w:r>
             <w:rPr>

</xml_diff>